<commit_message>
Link to Jiawei Han et al added
</commit_message>
<xml_diff>
--- a/Course-Information/MIDS W205 Syllabus-v2.docx
+++ b/Course-Information/MIDS W205 Syllabus-v2.docx
@@ -292,12 +292,9 @@
           </w:p>
           <w:p>
             <w:pPr>
-              <w:pStyle w:val="Header"/>
-              <w:spacing w:line="240" w:lineRule="auto"/>
               <w:rPr>
-                <w:rFonts w:eastAsia="Times New Roman" w:cs="Times New Roman"/>
-                <w:color w:val="0080FF" w:themeColor="hyperlink"/>
-                <w:u w:val="single"/>
+                <w:rFonts w:eastAsia="Times New Roman"/>
+                <w:color w:val="auto"/>
               </w:rPr>
             </w:pPr>
             <w:r>
@@ -308,17 +305,43 @@
                 <w:rStyle w:val="gi"/>
                 <w:rFonts w:eastAsia="Times New Roman" w:cs="Times New Roman"/>
               </w:rPr>
-              <w:t xml:space="preserve">Fine, </w:t>
+              <w:t>Fine,</w:t>
+            </w:r>
+            <w:r>
+              <w:rPr>
+                <w:rFonts w:eastAsia="Times New Roman"/>
+              </w:rPr>
+              <w:t xml:space="preserve"> </w:t>
             </w:r>
             <w:hyperlink r:id="rId12" w:history="1">
               <w:r>
                 <w:rPr>
                   <w:rStyle w:val="Hyperlink"/>
-                  <w:rFonts w:eastAsia="Times New Roman" w:cs="Times New Roman"/>
+                  <w:rFonts w:eastAsia="Times New Roman"/>
                 </w:rPr>
-                <w:t>edward.fine@gmail.com</w:t>
+                <w:t>efine@ischool.</w:t>
+              </w:r>
+              <w:r>
+                <w:rPr>
+                  <w:rStyle w:val="Hyperlink"/>
+                  <w:rFonts w:eastAsia="Times New Roman"/>
+                </w:rPr>
+                <w:t>b</w:t>
+              </w:r>
+              <w:r>
+                <w:rPr>
+                  <w:rStyle w:val="Hyperlink"/>
+                  <w:rFonts w:eastAsia="Times New Roman"/>
+                </w:rPr>
+                <w:t>erkeley.edu</w:t>
               </w:r>
             </w:hyperlink>
+            <w:r>
+              <w:rPr>
+                <w:rFonts w:eastAsia="Times New Roman"/>
+              </w:rPr>
+              <w:t xml:space="preserve"> </w:t>
+            </w:r>
           </w:p>
         </w:tc>
       </w:tr>
@@ -359,8 +382,6 @@
     </w:tbl>
     <w:p>
       <w:bookmarkStart w:id="0" w:name="_Toc261004492"/>
-      <w:bookmarkStart w:id="1" w:name="_GoBack"/>
-      <w:bookmarkEnd w:id="1"/>
     </w:p>
     <w:tbl>
       <w:tblPr>
@@ -389,7 +410,7 @@
             <w:pPr>
               <w:pStyle w:val="Heading1"/>
             </w:pPr>
-            <w:bookmarkStart w:id="2" w:name="_Toc261004494"/>
+            <w:bookmarkStart w:id="1" w:name="_Toc261004494"/>
             <w:r>
               <w:lastRenderedPageBreak/>
               <w:t>Course Overview</w:t>
@@ -1043,7 +1064,7 @@
               <w:t>Evaluation</w:t>
             </w:r>
           </w:p>
-          <w:bookmarkEnd w:id="2"/>
+          <w:bookmarkEnd w:id="1"/>
           <w:p>
             <w:pPr>
               <w:pStyle w:val="ListParagraph"/>
@@ -1633,77 +1654,6 @@
       <w:r>
         <w:t xml:space="preserve"> </w:t>
       </w:r>
-    </w:p>
-    <w:p>
-      <w:pPr>
-        <w:rPr>
-          <w:i/>
-        </w:rPr>
-      </w:pPr>
-      <w:r>
-        <w:rPr>
-          <w:i/>
-        </w:rPr>
-        <w:t>Recommended (but not required) reading:</w:t>
-      </w:r>
-    </w:p>
-    <w:p>
-      <w:r>
-        <w:t xml:space="preserve">[4] </w:t>
-      </w:r>
-      <w:proofErr w:type="spellStart"/>
-      <w:r>
-        <w:t>Patil</w:t>
-      </w:r>
-      <w:proofErr w:type="spellEnd"/>
-      <w:r>
-        <w:t>, D.J</w:t>
-      </w:r>
-      <w:r>
-        <w:t>.</w:t>
-      </w:r>
-      <w:r>
-        <w:t>, &amp;</w:t>
-      </w:r>
-      <w:r>
-        <w:t xml:space="preserve"> Mason</w:t>
-      </w:r>
-      <w:r>
-        <w:t>, H</w:t>
-      </w:r>
-      <w:r>
-        <w:t xml:space="preserve">. </w:t>
-      </w:r>
-      <w:r>
-        <w:t xml:space="preserve">(2015). </w:t>
-      </w:r>
-      <w:r>
-        <w:rPr>
-          <w:i/>
-        </w:rPr>
-        <w:t xml:space="preserve">Data </w:t>
-      </w:r>
-      <w:r>
-        <w:rPr>
-          <w:i/>
-        </w:rPr>
-        <w:t>driven</w:t>
-      </w:r>
-      <w:r>
-        <w:rPr>
-          <w:i/>
-        </w:rPr>
-        <w:t xml:space="preserve">: Creating a </w:t>
-      </w:r>
-      <w:r>
-        <w:rPr>
-          <w:i/>
-        </w:rPr>
-        <w:t>data culture</w:t>
-      </w:r>
-      <w:r>
-        <w:t xml:space="preserve">. </w:t>
-      </w:r>
       <w:hyperlink r:id="rId15" w:history="1">
         <w:r>
           <w:rPr>
@@ -1712,6 +1662,87 @@
           <w:t>link</w:t>
         </w:r>
       </w:hyperlink>
+      <w:bookmarkStart w:id="2" w:name="_GoBack"/>
+      <w:bookmarkEnd w:id="2"/>
+    </w:p>
+    <w:p>
+      <w:pPr>
+        <w:rPr>
+          <w:i/>
+        </w:rPr>
+      </w:pPr>
+      <w:r>
+        <w:rPr>
+          <w:i/>
+        </w:rPr>
+        <w:t>Recommended (but not required) reading:</w:t>
+      </w:r>
+    </w:p>
+    <w:p>
+      <w:r>
+        <w:t xml:space="preserve">[4] </w:t>
+      </w:r>
+      <w:proofErr w:type="spellStart"/>
+      <w:r>
+        <w:t>Patil</w:t>
+      </w:r>
+      <w:proofErr w:type="spellEnd"/>
+      <w:r>
+        <w:t>, D.J</w:t>
+      </w:r>
+      <w:r>
+        <w:t>.</w:t>
+      </w:r>
+      <w:r>
+        <w:t>, &amp;</w:t>
+      </w:r>
+      <w:r>
+        <w:t xml:space="preserve"> Mason</w:t>
+      </w:r>
+      <w:r>
+        <w:t>, H</w:t>
+      </w:r>
+      <w:r>
+        <w:t xml:space="preserve">. </w:t>
+      </w:r>
+      <w:r>
+        <w:t xml:space="preserve">(2015). </w:t>
+      </w:r>
+      <w:r>
+        <w:rPr>
+          <w:i/>
+        </w:rPr>
+        <w:t xml:space="preserve">Data </w:t>
+      </w:r>
+      <w:r>
+        <w:rPr>
+          <w:i/>
+        </w:rPr>
+        <w:t>driven</w:t>
+      </w:r>
+      <w:r>
+        <w:rPr>
+          <w:i/>
+        </w:rPr>
+        <w:t xml:space="preserve">: Creating a </w:t>
+      </w:r>
+      <w:r>
+        <w:rPr>
+          <w:i/>
+        </w:rPr>
+        <w:t>data culture</w:t>
+      </w:r>
+      <w:r>
+        <w:t xml:space="preserve">. </w:t>
+      </w:r>
+      <w:hyperlink r:id="rId16" w:history="1">
+        <w:r>
+          <w:rPr>
+            <w:rStyle w:val="Hyperlink"/>
+          </w:rPr>
+          <w:t>link</w:t>
+        </w:r>
+      </w:hyperlink>
     </w:p>
     <w:p>
       <w:pPr>
@@ -1796,7 +1827,7 @@
       <w:r>
         <w:t xml:space="preserve">. Netflix blog post. </w:t>
       </w:r>
-      <w:hyperlink r:id="rId16" w:history="1">
+      <w:hyperlink r:id="rId17" w:history="1">
         <w:r>
           <w:rPr>
             <w:rStyle w:val="Hyperlink"/>
@@ -2083,112 +2114,6 @@
       <w:r>
         <w:t xml:space="preserve"> </w:t>
       </w:r>
-      <w:hyperlink r:id="rId17" w:history="1">
-        <w:r>
-          <w:rPr>
-            <w:rStyle w:val="Hyperlink"/>
-          </w:rPr>
-          <w:t>Link</w:t>
-        </w:r>
-      </w:hyperlink>
-    </w:p>
-    <w:p>
-      <w:r>
-        <w:t>[9]</w:t>
-      </w:r>
-      <w:r>
-        <w:t xml:space="preserve"> </w:t>
-      </w:r>
-      <w:r>
-        <w:t>Chen</w:t>
-      </w:r>
-      <w:r>
-        <w:t>, P</w:t>
-      </w:r>
-      <w:r>
-        <w:t xml:space="preserve">. </w:t>
-      </w:r>
-      <w:r>
-        <w:t xml:space="preserve">(1976). </w:t>
-      </w:r>
-      <w:r>
-        <w:t xml:space="preserve">The </w:t>
-      </w:r>
-      <w:r>
-        <w:t>e</w:t>
-      </w:r>
-      <w:r>
-        <w:t>ntity</w:t>
-      </w:r>
-      <w:r>
-        <w:t xml:space="preserve"> r</w:t>
-      </w:r>
-      <w:r>
-        <w:t xml:space="preserve">elationship </w:t>
-      </w:r>
-      <w:r>
-        <w:t>m</w:t>
-      </w:r>
-      <w:r>
-        <w:t>odel</w:t>
-      </w:r>
-      <w:r>
-        <w:t>—t</w:t>
-      </w:r>
-      <w:r>
-        <w:t xml:space="preserve">oward a </w:t>
-      </w:r>
-      <w:r>
-        <w:t>u</w:t>
-      </w:r>
-      <w:r>
-        <w:t xml:space="preserve">nified </w:t>
-      </w:r>
-      <w:r>
-        <w:t>v</w:t>
-      </w:r>
-      <w:r>
-        <w:t xml:space="preserve">iew </w:t>
-      </w:r>
-      <w:r>
-        <w:t xml:space="preserve">of </w:t>
-      </w:r>
-      <w:r>
-        <w:t>SATA</w:t>
-      </w:r>
-      <w:r>
-        <w:t xml:space="preserve">. </w:t>
-      </w:r>
-      <w:r>
-        <w:rPr>
-          <w:i/>
-        </w:rPr>
-        <w:t>ACM Transactions on Database Systems</w:t>
-      </w:r>
-      <w:r>
-        <w:rPr>
-          <w:i/>
-        </w:rPr>
-        <w:t>,</w:t>
-      </w:r>
-      <w:r>
-        <w:rPr>
-          <w:i/>
-        </w:rPr>
-        <w:t xml:space="preserve"> 1</w:t>
-      </w:r>
-      <w:r>
-        <w:t>(1): 9</w:t>
-      </w:r>
-      <w:r>
-        <w:t>–</w:t>
-      </w:r>
-      <w:r>
-        <w:t>36.</w:t>
-      </w:r>
-      <w:r>
-        <w:t xml:space="preserve"> </w:t>
-      </w:r>
       <w:hyperlink r:id="rId18" w:history="1">
         <w:r>
           <w:rPr>
@@ -2199,6 +2124,112 @@
       </w:hyperlink>
     </w:p>
     <w:p>
+      <w:r>
+        <w:t>[9]</w:t>
+      </w:r>
+      <w:r>
+        <w:t xml:space="preserve"> </w:t>
+      </w:r>
+      <w:r>
+        <w:t>Chen</w:t>
+      </w:r>
+      <w:r>
+        <w:t>, P</w:t>
+      </w:r>
+      <w:r>
+        <w:t xml:space="preserve">. </w:t>
+      </w:r>
+      <w:r>
+        <w:t xml:space="preserve">(1976). </w:t>
+      </w:r>
+      <w:r>
+        <w:t xml:space="preserve">The </w:t>
+      </w:r>
+      <w:r>
+        <w:t>e</w:t>
+      </w:r>
+      <w:r>
+        <w:t>ntity</w:t>
+      </w:r>
+      <w:r>
+        <w:t xml:space="preserve"> r</w:t>
+      </w:r>
+      <w:r>
+        <w:t xml:space="preserve">elationship </w:t>
+      </w:r>
+      <w:r>
+        <w:t>m</w:t>
+      </w:r>
+      <w:r>
+        <w:t>odel</w:t>
+      </w:r>
+      <w:r>
+        <w:t>—t</w:t>
+      </w:r>
+      <w:r>
+        <w:t xml:space="preserve">oward a </w:t>
+      </w:r>
+      <w:r>
+        <w:t>u</w:t>
+      </w:r>
+      <w:r>
+        <w:t xml:space="preserve">nified </w:t>
+      </w:r>
+      <w:r>
+        <w:t>v</w:t>
+      </w:r>
+      <w:r>
+        <w:t xml:space="preserve">iew </w:t>
+      </w:r>
+      <w:r>
+        <w:t xml:space="preserve">of </w:t>
+      </w:r>
+      <w:r>
+        <w:t>SATA</w:t>
+      </w:r>
+      <w:r>
+        <w:t xml:space="preserve">. </w:t>
+      </w:r>
+      <w:r>
+        <w:rPr>
+          <w:i/>
+        </w:rPr>
+        <w:t>ACM Transactions on Database Systems</w:t>
+      </w:r>
+      <w:r>
+        <w:rPr>
+          <w:i/>
+        </w:rPr>
+        <w:t>,</w:t>
+      </w:r>
+      <w:r>
+        <w:rPr>
+          <w:i/>
+        </w:rPr>
+        <w:t xml:space="preserve"> 1</w:t>
+      </w:r>
+      <w:r>
+        <w:t>(1): 9</w:t>
+      </w:r>
+      <w:r>
+        <w:t>–</w:t>
+      </w:r>
+      <w:r>
+        <w:t>36.</w:t>
+      </w:r>
+      <w:r>
+        <w:t xml:space="preserve"> </w:t>
+      </w:r>
+      <w:hyperlink r:id="rId19" w:history="1">
+        <w:r>
+          <w:rPr>
+            <w:rStyle w:val="Hyperlink"/>
+          </w:rPr>
+          <w:t>Link</w:t>
+        </w:r>
+      </w:hyperlink>
+    </w:p>
+    <w:p>
       <w:pPr>
         <w:rPr>
           <w:b/>
@@ -2274,7 +2305,7 @@
       <w:r>
         <w:t xml:space="preserve">file system. SOSP’03, October 19–22, Bolton Landing, New York, USA. </w:t>
       </w:r>
-      <w:hyperlink r:id="rId19" w:history="1">
+      <w:hyperlink r:id="rId20" w:history="1">
         <w:r>
           <w:rPr>
             <w:rStyle w:val="Hyperlink"/>
@@ -2335,122 +2366,6 @@
       <w:r>
         <w:t xml:space="preserve">. </w:t>
       </w:r>
-      <w:hyperlink r:id="rId20" w:history="1">
-        <w:r>
-          <w:rPr>
-            <w:rStyle w:val="Hyperlink"/>
-          </w:rPr>
-          <w:t>link</w:t>
-        </w:r>
-      </w:hyperlink>
-    </w:p>
-    <w:p>
-      <w:pPr>
-        <w:rPr>
-          <w:b/>
-        </w:rPr>
-      </w:pPr>
-      <w:r>
-        <w:rPr>
-          <w:b/>
-        </w:rPr>
-        <w:t>Week 5</w:t>
-      </w:r>
-    </w:p>
-    <w:p>
-      <w:pPr>
-        <w:rPr>
-          <w:i/>
-        </w:rPr>
-      </w:pPr>
-      <w:r>
-        <w:rPr>
-          <w:i/>
-        </w:rPr>
-        <w:t>Required reading:</w:t>
-      </w:r>
-    </w:p>
-    <w:p>
-      <w:r>
-        <w:t>[12]</w:t>
-      </w:r>
-      <w:r>
-        <w:t xml:space="preserve"> </w:t>
-      </w:r>
-      <w:proofErr w:type="spellStart"/>
-      <w:r>
-        <w:t>Vassiliadis</w:t>
-      </w:r>
-      <w:proofErr w:type="spellEnd"/>
-      <w:r>
-        <w:t>, P.</w:t>
-      </w:r>
-      <w:r>
-        <w:t xml:space="preserve"> </w:t>
-      </w:r>
-      <w:r>
-        <w:t xml:space="preserve">(2009). </w:t>
-      </w:r>
-      <w:r>
-        <w:t xml:space="preserve">A </w:t>
-      </w:r>
-      <w:r>
-        <w:t>s</w:t>
-      </w:r>
-      <w:r>
-        <w:t xml:space="preserve">urvey </w:t>
-      </w:r>
-      <w:r>
-        <w:t xml:space="preserve">of </w:t>
-      </w:r>
-      <w:r>
-        <w:t>e</w:t>
-      </w:r>
-      <w:r>
-        <w:t>xtract</w:t>
-      </w:r>
-      <w:r>
-        <w:t>–</w:t>
-      </w:r>
-      <w:r>
-        <w:t>t</w:t>
-      </w:r>
-      <w:r>
-        <w:t>ransform</w:t>
-      </w:r>
-      <w:r>
-        <w:t>–</w:t>
-      </w:r>
-      <w:r>
-        <w:t>l</w:t>
-      </w:r>
-      <w:r>
-        <w:t xml:space="preserve">oad </w:t>
-      </w:r>
-      <w:r>
-        <w:t>t</w:t>
-      </w:r>
-      <w:r>
-        <w:t>echnology</w:t>
-      </w:r>
-      <w:r>
-        <w:t xml:space="preserve">. </w:t>
-      </w:r>
-      <w:r>
-        <w:rPr>
-          <w:i/>
-        </w:rPr>
-        <w:t>International Journal of Data Warehousing &amp; Mining, 5</w:t>
-      </w:r>
-      <w:r>
-        <w:t>(3), 1</w:t>
-      </w:r>
-      <w:r>
-        <w:t>–</w:t>
-      </w:r>
-      <w:r>
-        <w:t xml:space="preserve">27. </w:t>
-      </w:r>
       <w:hyperlink r:id="rId21" w:history="1">
         <w:r>
           <w:rPr>
@@ -2463,6 +2378,19 @@
     <w:p>
       <w:pPr>
         <w:rPr>
+          <w:b/>
+        </w:rPr>
+      </w:pPr>
+      <w:r>
+        <w:rPr>
+          <w:b/>
+        </w:rPr>
+        <w:t>Week 5</w:t>
+      </w:r>
+    </w:p>
+    <w:p>
+      <w:pPr>
+        <w:rPr>
           <w:i/>
         </w:rPr>
       </w:pPr>
@@ -2470,88 +2398,89 @@
         <w:rPr>
           <w:i/>
         </w:rPr>
-        <w:t>Recommended (but not required) reading:</w:t>
-      </w:r>
-    </w:p>
-    <w:p>
-      <w:r>
-        <w:lastRenderedPageBreak/>
-        <w:t>[13</w:t>
-      </w:r>
-      <w:r>
-        <w:t>]</w:t>
+        <w:t>Required reading:</w:t>
+      </w:r>
+    </w:p>
+    <w:p>
+      <w:r>
+        <w:t>[12]</w:t>
       </w:r>
       <w:r>
         <w:t xml:space="preserve"> </w:t>
       </w:r>
-      <w:r>
-        <w:t>Kreps</w:t>
-      </w:r>
-      <w:r>
-        <w:t>, J.</w:t>
-      </w:r>
-      <w:r>
-        <w:t xml:space="preserve"> et al. </w:t>
-      </w:r>
-      <w:r>
-        <w:t xml:space="preserve">(2011). </w:t>
-      </w:r>
-      <w:r>
-        <w:t xml:space="preserve">Kafka: </w:t>
-      </w:r>
-      <w:r>
-        <w:t>A</w:t>
+      <w:proofErr w:type="spellStart"/>
+      <w:r>
+        <w:t>Vassiliadis</w:t>
+      </w:r>
+      <w:proofErr w:type="spellEnd"/>
+      <w:r>
+        <w:t>, P.</w:t>
       </w:r>
       <w:r>
         <w:t xml:space="preserve"> </w:t>
       </w:r>
       <w:r>
-        <w:t>d</w:t>
-      </w:r>
-      <w:r>
-        <w:t xml:space="preserve">istributed </w:t>
-      </w:r>
-      <w:r>
-        <w:t>m</w:t>
-      </w:r>
-      <w:r>
-        <w:t xml:space="preserve">essaging </w:t>
+        <w:t xml:space="preserve">(2009). </w:t>
+      </w:r>
+      <w:r>
+        <w:t xml:space="preserve">A </w:t>
       </w:r>
       <w:r>
         <w:t>s</w:t>
       </w:r>
       <w:r>
-        <w:t xml:space="preserve">ystem </w:t>
-      </w:r>
-      <w:r>
-        <w:t xml:space="preserve">for </w:t>
+        <w:t xml:space="preserve">urvey </w:t>
+      </w:r>
+      <w:r>
+        <w:t xml:space="preserve">of </w:t>
+      </w:r>
+      <w:r>
+        <w:t>e</w:t>
+      </w:r>
+      <w:r>
+        <w:t>xtract</w:t>
+      </w:r>
+      <w:r>
+        <w:t>–</w:t>
+      </w:r>
+      <w:r>
+        <w:t>t</w:t>
+      </w:r>
+      <w:r>
+        <w:t>ransform</w:t>
+      </w:r>
+      <w:r>
+        <w:t>–</w:t>
       </w:r>
       <w:r>
         <w:t>l</w:t>
       </w:r>
       <w:r>
-        <w:t xml:space="preserve">og </w:t>
-      </w:r>
-      <w:r>
-        <w:t>p</w:t>
-      </w:r>
-      <w:r>
-        <w:t>rocessing</w:t>
-      </w:r>
-      <w:r>
-        <w:t>.</w:t>
-      </w:r>
-      <w:r>
-        <w:t xml:space="preserve"> </w:t>
-      </w:r>
-      <w:r>
-        <w:t>NetDB'11, Athens, Greece.</w:t>
-      </w:r>
-      <w:r>
-        <w:t xml:space="preserve"> </w:t>
-      </w:r>
-      <w:r>
-        <w:t xml:space="preserve">ACM 978-1-4503-0652-2/11/06. </w:t>
+        <w:t xml:space="preserve">oad </w:t>
+      </w:r>
+      <w:r>
+        <w:t>t</w:t>
+      </w:r>
+      <w:r>
+        <w:t>echnology</w:t>
+      </w:r>
+      <w:r>
+        <w:t xml:space="preserve">. </w:t>
+      </w:r>
+      <w:r>
+        <w:rPr>
+          <w:i/>
+        </w:rPr>
+        <w:t>International Journal of Data Warehousing &amp; Mining, 5</w:t>
+      </w:r>
+      <w:r>
+        <w:t>(3), 1</w:t>
+      </w:r>
+      <w:r>
+        <w:t>–</w:t>
+      </w:r>
+      <w:r>
+        <w:t xml:space="preserve">27. </w:t>
       </w:r>
       <w:hyperlink r:id="rId22" w:history="1">
         <w:r>
@@ -2565,6 +2494,108 @@
     <w:p>
       <w:pPr>
         <w:rPr>
+          <w:i/>
+        </w:rPr>
+      </w:pPr>
+      <w:r>
+        <w:rPr>
+          <w:i/>
+        </w:rPr>
+        <w:t>Recommended (but not required) reading:</w:t>
+      </w:r>
+    </w:p>
+    <w:p>
+      <w:r>
+        <w:lastRenderedPageBreak/>
+        <w:t>[13</w:t>
+      </w:r>
+      <w:r>
+        <w:t>]</w:t>
+      </w:r>
+      <w:r>
+        <w:t xml:space="preserve"> </w:t>
+      </w:r>
+      <w:r>
+        <w:t>Kreps</w:t>
+      </w:r>
+      <w:r>
+        <w:t>, J.</w:t>
+      </w:r>
+      <w:r>
+        <w:t xml:space="preserve"> et al. </w:t>
+      </w:r>
+      <w:r>
+        <w:t xml:space="preserve">(2011). </w:t>
+      </w:r>
+      <w:r>
+        <w:t xml:space="preserve">Kafka: </w:t>
+      </w:r>
+      <w:r>
+        <w:t>A</w:t>
+      </w:r>
+      <w:r>
+        <w:t xml:space="preserve"> </w:t>
+      </w:r>
+      <w:r>
+        <w:t>d</w:t>
+      </w:r>
+      <w:r>
+        <w:t xml:space="preserve">istributed </w:t>
+      </w:r>
+      <w:r>
+        <w:t>m</w:t>
+      </w:r>
+      <w:r>
+        <w:t xml:space="preserve">essaging </w:t>
+      </w:r>
+      <w:r>
+        <w:t>s</w:t>
+      </w:r>
+      <w:r>
+        <w:t xml:space="preserve">ystem </w:t>
+      </w:r>
+      <w:r>
+        <w:t xml:space="preserve">for </w:t>
+      </w:r>
+      <w:r>
+        <w:t>l</w:t>
+      </w:r>
+      <w:r>
+        <w:t xml:space="preserve">og </w:t>
+      </w:r>
+      <w:r>
+        <w:t>p</w:t>
+      </w:r>
+      <w:r>
+        <w:t>rocessing</w:t>
+      </w:r>
+      <w:r>
+        <w:t>.</w:t>
+      </w:r>
+      <w:r>
+        <w:t xml:space="preserve"> </w:t>
+      </w:r>
+      <w:r>
+        <w:t>NetDB'11, Athens, Greece.</w:t>
+      </w:r>
+      <w:r>
+        <w:t xml:space="preserve"> </w:t>
+      </w:r>
+      <w:r>
+        <w:t xml:space="preserve">ACM 978-1-4503-0652-2/11/06. </w:t>
+      </w:r>
+      <w:hyperlink r:id="rId23" w:history="1">
+        <w:r>
+          <w:rPr>
+            <w:rStyle w:val="Hyperlink"/>
+          </w:rPr>
+          <w:t>link</w:t>
+        </w:r>
+      </w:hyperlink>
+    </w:p>
+    <w:p>
+      <w:pPr>
+        <w:rPr>
           <w:b/>
         </w:rPr>
       </w:pPr>
@@ -2643,7 +2674,7 @@
       <w:r>
         <w:t xml:space="preserve"> (2010).</w:t>
       </w:r>
-      <w:hyperlink r:id="rId23" w:history="1">
+      <w:hyperlink r:id="rId24" w:history="1">
         <w:r>
           <w:rPr>
             <w:rStyle w:val="Hyperlink"/>
@@ -2791,101 +2822,6 @@
       <w:r>
         <w:t xml:space="preserve"> </w:t>
       </w:r>
-      <w:hyperlink r:id="rId24" w:history="1">
-        <w:r>
-          <w:rPr>
-            <w:rStyle w:val="Hyperlink"/>
-          </w:rPr>
-          <w:t>Link</w:t>
-        </w:r>
-      </w:hyperlink>
-    </w:p>
-    <w:p>
-      <w:pPr>
-        <w:rPr>
-          <w:b/>
-        </w:rPr>
-      </w:pPr>
-      <w:r>
-        <w:rPr>
-          <w:b/>
-        </w:rPr>
-        <w:t>Week 7</w:t>
-      </w:r>
-    </w:p>
-    <w:p>
-      <w:pPr>
-        <w:rPr>
-          <w:i/>
-        </w:rPr>
-      </w:pPr>
-      <w:r>
-        <w:rPr>
-          <w:i/>
-        </w:rPr>
-        <w:t>Required reading:</w:t>
-      </w:r>
-    </w:p>
-    <w:p>
-      <w:r>
-        <w:t>[16</w:t>
-      </w:r>
-      <w:r>
-        <w:t xml:space="preserve">] </w:t>
-      </w:r>
-      <w:proofErr w:type="spellStart"/>
-      <w:r>
-        <w:t>Graefe</w:t>
-      </w:r>
-      <w:proofErr w:type="spellEnd"/>
-      <w:r>
-        <w:t>, G.</w:t>
-      </w:r>
-      <w:r>
-        <w:t xml:space="preserve"> (1993). </w:t>
-      </w:r>
-      <w:r>
-        <w:t xml:space="preserve">Query evaluation techniques for large databases. </w:t>
-      </w:r>
-      <w:r>
-        <w:rPr>
-          <w:i/>
-        </w:rPr>
-        <w:t>ACM Computing Surveys (CSUR)</w:t>
-      </w:r>
-      <w:r>
-        <w:rPr>
-          <w:i/>
-        </w:rPr>
-        <w:t>,</w:t>
-      </w:r>
-      <w:r>
-        <w:rPr>
-          <w:i/>
-        </w:rPr>
-        <w:t xml:space="preserve"> 25</w:t>
-      </w:r>
-      <w:r>
-        <w:t>(</w:t>
-      </w:r>
-      <w:r>
-        <w:t>2</w:t>
-      </w:r>
-      <w:r>
-        <w:t>)</w:t>
-      </w:r>
-      <w:r>
-        <w:t>: 73</w:t>
-      </w:r>
-      <w:r>
-        <w:t>–</w:t>
-      </w:r>
-      <w:r>
-        <w:t>169.</w:t>
-      </w:r>
-      <w:r>
-        <w:t xml:space="preserve"> </w:t>
-      </w:r>
       <w:hyperlink r:id="rId25" w:history="1">
         <w:r>
           <w:rPr>
@@ -2896,80 +2832,87 @@
       </w:hyperlink>
     </w:p>
     <w:p>
-      <w:r>
-        <w:t>[17</w:t>
+      <w:pPr>
+        <w:rPr>
+          <w:b/>
+        </w:rPr>
+      </w:pPr>
+      <w:r>
+        <w:rPr>
+          <w:b/>
+        </w:rPr>
+        <w:t>Week 7</w:t>
+      </w:r>
+    </w:p>
+    <w:p>
+      <w:pPr>
+        <w:rPr>
+          <w:i/>
+        </w:rPr>
+      </w:pPr>
+      <w:r>
+        <w:rPr>
+          <w:i/>
+        </w:rPr>
+        <w:t>Required reading:</w:t>
+      </w:r>
+    </w:p>
+    <w:p>
+      <w:r>
+        <w:t>[16</w:t>
       </w:r>
       <w:r>
         <w:t xml:space="preserve">] </w:t>
       </w:r>
       <w:proofErr w:type="spellStart"/>
       <w:r>
-        <w:t>Chaudhuri</w:t>
+        <w:t>Graefe</w:t>
       </w:r>
       <w:proofErr w:type="spellEnd"/>
       <w:r>
-        <w:t xml:space="preserve">, S. </w:t>
-      </w:r>
-      <w:r>
-        <w:t xml:space="preserve">(1998). </w:t>
-      </w:r>
-      <w:r>
-        <w:t xml:space="preserve">An overview of query optimization in relational systems. </w:t>
-      </w:r>
-      <w:r>
-        <w:rPr>
-          <w:iCs/>
-        </w:rPr>
-        <w:t xml:space="preserve">Proceedings of the </w:t>
-      </w:r>
-      <w:r>
-        <w:rPr>
-          <w:iCs/>
-        </w:rPr>
-        <w:t>17</w:t>
-      </w:r>
-      <w:r>
-        <w:rPr>
-          <w:iCs/>
-          <w:vertAlign w:val="superscript"/>
-        </w:rPr>
-        <w:t>th</w:t>
-      </w:r>
-      <w:r>
-        <w:rPr>
-          <w:iCs/>
-        </w:rPr>
-        <w:t xml:space="preserve"> </w:t>
-      </w:r>
-      <w:r>
-        <w:rPr>
-          <w:iCs/>
-        </w:rPr>
-        <w:t xml:space="preserve">ACM SIGACT-SIGMOD-SIGART </w:t>
-      </w:r>
-      <w:r>
-        <w:rPr>
-          <w:iCs/>
-        </w:rPr>
-        <w:t xml:space="preserve">Symposium </w:t>
-      </w:r>
-      <w:r>
-        <w:rPr>
-          <w:iCs/>
-        </w:rPr>
-        <w:t xml:space="preserve">on Principles of </w:t>
-      </w:r>
-      <w:r>
-        <w:rPr>
-          <w:iCs/>
-        </w:rPr>
-        <w:t>Database Systems</w:t>
-      </w:r>
-      <w:r>
-        <w:t>.</w:t>
-      </w:r>
-      <w:r>
-        <w:t xml:space="preserve"> </w:t>
+        <w:t>, G.</w:t>
+      </w:r>
+      <w:r>
+        <w:t xml:space="preserve"> (1993). </w:t>
+      </w:r>
+      <w:r>
+        <w:t xml:space="preserve">Query evaluation techniques for large databases. </w:t>
+      </w:r>
+      <w:r>
+        <w:rPr>
+          <w:i/>
+        </w:rPr>
+        <w:t>ACM Computing Surveys (CSUR)</w:t>
+      </w:r>
+      <w:r>
+        <w:rPr>
+          <w:i/>
+        </w:rPr>
+        <w:t>,</w:t>
+      </w:r>
+      <w:r>
+        <w:rPr>
+          <w:i/>
+        </w:rPr>
+        <w:t xml:space="preserve"> 25</w:t>
+      </w:r>
+      <w:r>
+        <w:t>(</w:t>
+      </w:r>
+      <w:r>
+        <w:t>2</w:t>
+      </w:r>
+      <w:r>
+        <w:t>)</w:t>
+      </w:r>
+      <w:r>
+        <w:t>: 73</w:t>
+      </w:r>
+      <w:r>
+        <w:t>–</w:t>
+      </w:r>
+      <w:r>
+        <w:t>169.</w:t>
       </w:r>
       <w:r>
         <w:t xml:space="preserve"> </w:t>
@@ -2984,6 +2927,94 @@
       </w:hyperlink>
     </w:p>
     <w:p>
+      <w:r>
+        <w:t>[17</w:t>
+      </w:r>
+      <w:r>
+        <w:t xml:space="preserve">] </w:t>
+      </w:r>
+      <w:proofErr w:type="spellStart"/>
+      <w:r>
+        <w:t>Chaudhuri</w:t>
+      </w:r>
+      <w:proofErr w:type="spellEnd"/>
+      <w:r>
+        <w:t xml:space="preserve">, S. </w:t>
+      </w:r>
+      <w:r>
+        <w:t xml:space="preserve">(1998). </w:t>
+      </w:r>
+      <w:r>
+        <w:t xml:space="preserve">An overview of query optimization in relational systems. </w:t>
+      </w:r>
+      <w:r>
+        <w:rPr>
+          <w:iCs/>
+        </w:rPr>
+        <w:t xml:space="preserve">Proceedings of the </w:t>
+      </w:r>
+      <w:r>
+        <w:rPr>
+          <w:iCs/>
+        </w:rPr>
+        <w:t>17</w:t>
+      </w:r>
+      <w:r>
+        <w:rPr>
+          <w:iCs/>
+          <w:vertAlign w:val="superscript"/>
+        </w:rPr>
+        <w:t>th</w:t>
+      </w:r>
+      <w:r>
+        <w:rPr>
+          <w:iCs/>
+        </w:rPr>
+        <w:t xml:space="preserve"> </w:t>
+      </w:r>
+      <w:r>
+        <w:rPr>
+          <w:iCs/>
+        </w:rPr>
+        <w:t xml:space="preserve">ACM SIGACT-SIGMOD-SIGART </w:t>
+      </w:r>
+      <w:r>
+        <w:rPr>
+          <w:iCs/>
+        </w:rPr>
+        <w:t xml:space="preserve">Symposium </w:t>
+      </w:r>
+      <w:r>
+        <w:rPr>
+          <w:iCs/>
+        </w:rPr>
+        <w:t xml:space="preserve">on Principles of </w:t>
+      </w:r>
+      <w:r>
+        <w:rPr>
+          <w:iCs/>
+        </w:rPr>
+        <w:t>Database Systems</w:t>
+      </w:r>
+      <w:r>
+        <w:t>.</w:t>
+      </w:r>
+      <w:r>
+        <w:t xml:space="preserve"> </w:t>
+      </w:r>
+      <w:r>
+        <w:t xml:space="preserve"> </w:t>
+      </w:r>
+      <w:hyperlink r:id="rId27" w:history="1">
+        <w:r>
+          <w:rPr>
+            <w:rStyle w:val="Hyperlink"/>
+          </w:rPr>
+          <w:t>Link</w:t>
+        </w:r>
+      </w:hyperlink>
+    </w:p>
+    <w:p>
       <w:pPr>
         <w:rPr>
           <w:i/>
@@ -3071,7 +3102,7 @@
       <w:r>
         <w:t xml:space="preserve"> </w:t>
       </w:r>
-      <w:hyperlink r:id="rId27" w:history="1">
+      <w:hyperlink r:id="rId28" w:history="1">
         <w:r>
           <w:rPr>
             <w:rStyle w:val="Hyperlink"/>
@@ -3193,66 +3224,6 @@
       <w:r>
         <w:t xml:space="preserve">. </w:t>
       </w:r>
-      <w:hyperlink r:id="rId28" w:history="1">
-        <w:r>
-          <w:rPr>
-            <w:rStyle w:val="Hyperlink"/>
-          </w:rPr>
-          <w:t>link</w:t>
-        </w:r>
-      </w:hyperlink>
-    </w:p>
-    <w:p>
-      <w:r>
-        <w:t>[20</w:t>
-      </w:r>
-      <w:r>
-        <w:t>]</w:t>
-      </w:r>
-      <w:r>
-        <w:t xml:space="preserve"> </w:t>
-      </w:r>
-      <w:proofErr w:type="spellStart"/>
-      <w:r>
-        <w:t>Tukey</w:t>
-      </w:r>
-      <w:proofErr w:type="spellEnd"/>
-      <w:r>
-        <w:t>, J. W</w:t>
-      </w:r>
-      <w:r>
-        <w:t xml:space="preserve">. </w:t>
-      </w:r>
-      <w:r>
-        <w:t xml:space="preserve">(1980). </w:t>
-      </w:r>
-      <w:r>
-        <w:t xml:space="preserve">We need both exploratory and confirmatory. </w:t>
-      </w:r>
-      <w:r>
-        <w:rPr>
-          <w:i/>
-        </w:rPr>
-        <w:t>The American Statistician, 34</w:t>
-      </w:r>
-      <w:r>
-        <w:t>(</w:t>
-      </w:r>
-      <w:r>
-        <w:t>1)</w:t>
-      </w:r>
-      <w:r>
-        <w:t>:</w:t>
-      </w:r>
-      <w:r>
-        <w:t xml:space="preserve"> 23</w:t>
-      </w:r>
-      <w:r>
-        <w:t>–</w:t>
-      </w:r>
-      <w:r>
-        <w:t xml:space="preserve">25. </w:t>
-      </w:r>
       <w:hyperlink r:id="rId29" w:history="1">
         <w:r>
           <w:rPr>
@@ -3264,7 +3235,7 @@
     </w:p>
     <w:p>
       <w:r>
-        <w:t>[21</w:t>
+        <w:t>[20</w:t>
       </w:r>
       <w:r>
         <w:t>]</w:t>
@@ -3274,132 +3245,44 @@
       </w:r>
       <w:proofErr w:type="spellStart"/>
       <w:r>
-        <w:t>Melnik</w:t>
+        <w:t>Tukey</w:t>
       </w:r>
       <w:proofErr w:type="spellEnd"/>
       <w:r>
-        <w:t>,</w:t>
-      </w:r>
-      <w:r>
-        <w:t xml:space="preserve"> S.,</w:t>
-      </w:r>
-      <w:r>
-        <w:t xml:space="preserve"> </w:t>
-      </w:r>
-      <w:proofErr w:type="spellStart"/>
-      <w:r>
-        <w:t>Gubarev</w:t>
-      </w:r>
-      <w:proofErr w:type="spellEnd"/>
-      <w:r>
-        <w:t>,</w:t>
-      </w:r>
-      <w:r>
-        <w:t xml:space="preserve"> A., </w:t>
-      </w:r>
-      <w:r>
-        <w:t xml:space="preserve">Long, </w:t>
-      </w:r>
-      <w:r>
-        <w:t xml:space="preserve">J. J., </w:t>
-      </w:r>
-      <w:proofErr w:type="spellStart"/>
-      <w:r>
-        <w:t>Romer</w:t>
-      </w:r>
-      <w:proofErr w:type="spellEnd"/>
-      <w:r>
-        <w:t>,</w:t>
-      </w:r>
-      <w:r>
-        <w:t xml:space="preserve"> G.,</w:t>
-      </w:r>
-      <w:r>
-        <w:t xml:space="preserve"> </w:t>
-      </w:r>
-      <w:proofErr w:type="spellStart"/>
-      <w:r>
-        <w:t>Shivakumar</w:t>
-      </w:r>
-      <w:proofErr w:type="spellEnd"/>
-      <w:r>
-        <w:t xml:space="preserve">, </w:t>
-      </w:r>
-      <w:r>
-        <w:t xml:space="preserve">S., </w:t>
-      </w:r>
-      <w:proofErr w:type="spellStart"/>
-      <w:r>
-        <w:t>Tolton</w:t>
-      </w:r>
-      <w:proofErr w:type="spellEnd"/>
-      <w:r>
-        <w:t xml:space="preserve">, </w:t>
-      </w:r>
-      <w:r>
-        <w:t xml:space="preserve">M., &amp; </w:t>
-      </w:r>
-      <w:proofErr w:type="spellStart"/>
-      <w:r>
-        <w:t>Dremel</w:t>
-      </w:r>
-      <w:proofErr w:type="spellEnd"/>
-      <w:r>
-        <w:t>, T. V. (2010).</w:t>
-      </w:r>
-      <w:r>
-        <w:t xml:space="preserve"> Interactive </w:t>
-      </w:r>
-      <w:r>
-        <w:t>a</w:t>
-      </w:r>
-      <w:r>
-        <w:t xml:space="preserve">nalysis </w:t>
-      </w:r>
-      <w:r>
-        <w:t xml:space="preserve">of </w:t>
-      </w:r>
-      <w:r>
-        <w:t>w</w:t>
-      </w:r>
-      <w:r>
-        <w:t>eb</w:t>
-      </w:r>
-      <w:r>
-        <w:t>-</w:t>
-      </w:r>
-      <w:r>
-        <w:t>s</w:t>
-      </w:r>
-      <w:r>
-        <w:t xml:space="preserve">cale </w:t>
-      </w:r>
-      <w:r>
-        <w:t>d</w:t>
-      </w:r>
-      <w:r>
-        <w:t>atasets</w:t>
+        <w:t>, J. W</w:t>
       </w:r>
       <w:r>
         <w:t xml:space="preserve">. </w:t>
       </w:r>
       <w:r>
+        <w:t xml:space="preserve">(1980). </w:t>
+      </w:r>
+      <w:r>
+        <w:t xml:space="preserve">We need both exploratory and confirmatory. </w:t>
+      </w:r>
+      <w:r>
         <w:rPr>
           <w:i/>
         </w:rPr>
-        <w:t>Proceedings of the VLDB Endowment, 3</w:t>
+        <w:t>The American Statistician, 34</w:t>
       </w:r>
       <w:r>
         <w:t>(</w:t>
       </w:r>
       <w:r>
-        <w:t>1</w:t>
-      </w:r>
-      <w:r>
-        <w:t>)</w:t>
-      </w:r>
-      <w:r>
-        <w:t xml:space="preserve">. </w:t>
+        <w:t>1)</w:t>
+      </w:r>
+      <w:r>
+        <w:t>:</w:t>
+      </w:r>
+      <w:r>
+        <w:t xml:space="preserve"> 23</w:t>
+      </w:r>
+      <w:r>
+        <w:t>–</w:t>
+      </w:r>
+      <w:r>
+        <w:t xml:space="preserve">25. </w:t>
       </w:r>
       <w:hyperlink r:id="rId30" w:history="1">
         <w:r>
@@ -3411,80 +3294,143 @@
       </w:hyperlink>
     </w:p>
     <w:p>
-      <w:pPr>
-        <w:rPr>
-          <w:b/>
-        </w:rPr>
-      </w:pPr>
-      <w:r>
-        <w:rPr>
-          <w:b/>
-        </w:rPr>
-        <w:t>Week 9</w:t>
-      </w:r>
-    </w:p>
-    <w:p>
-      <w:pPr>
+      <w:r>
+        <w:t>[21</w:t>
+      </w:r>
+      <w:r>
+        <w:t>]</w:t>
+      </w:r>
+      <w:r>
+        <w:t xml:space="preserve"> </w:t>
+      </w:r>
+      <w:proofErr w:type="spellStart"/>
+      <w:r>
+        <w:t>Melnik</w:t>
+      </w:r>
+      <w:proofErr w:type="spellEnd"/>
+      <w:r>
+        <w:t>,</w:t>
+      </w:r>
+      <w:r>
+        <w:t xml:space="preserve"> S.,</w:t>
+      </w:r>
+      <w:r>
+        <w:t xml:space="preserve"> </w:t>
+      </w:r>
+      <w:proofErr w:type="spellStart"/>
+      <w:r>
+        <w:t>Gubarev</w:t>
+      </w:r>
+      <w:proofErr w:type="spellEnd"/>
+      <w:r>
+        <w:t>,</w:t>
+      </w:r>
+      <w:r>
+        <w:t xml:space="preserve"> A., </w:t>
+      </w:r>
+      <w:r>
+        <w:t xml:space="preserve">Long, </w:t>
+      </w:r>
+      <w:r>
+        <w:t xml:space="preserve">J. J., </w:t>
+      </w:r>
+      <w:proofErr w:type="spellStart"/>
+      <w:r>
+        <w:t>Romer</w:t>
+      </w:r>
+      <w:proofErr w:type="spellEnd"/>
+      <w:r>
+        <w:t>,</w:t>
+      </w:r>
+      <w:r>
+        <w:t xml:space="preserve"> G.,</w:t>
+      </w:r>
+      <w:r>
+        <w:t xml:space="preserve"> </w:t>
+      </w:r>
+      <w:proofErr w:type="spellStart"/>
+      <w:r>
+        <w:t>Shivakumar</w:t>
+      </w:r>
+      <w:proofErr w:type="spellEnd"/>
+      <w:r>
+        <w:t xml:space="preserve">, </w:t>
+      </w:r>
+      <w:r>
+        <w:t xml:space="preserve">S., </w:t>
+      </w:r>
+      <w:proofErr w:type="spellStart"/>
+      <w:r>
+        <w:t>Tolton</w:t>
+      </w:r>
+      <w:proofErr w:type="spellEnd"/>
+      <w:r>
+        <w:t xml:space="preserve">, </w:t>
+      </w:r>
+      <w:r>
+        <w:t xml:space="preserve">M., &amp; </w:t>
+      </w:r>
+      <w:proofErr w:type="spellStart"/>
+      <w:r>
+        <w:t>Dremel</w:t>
+      </w:r>
+      <w:proofErr w:type="spellEnd"/>
+      <w:r>
+        <w:t>, T. V. (2010).</w:t>
+      </w:r>
+      <w:r>
+        <w:t xml:space="preserve"> Interactive </w:t>
+      </w:r>
+      <w:r>
+        <w:t>a</w:t>
+      </w:r>
+      <w:r>
+        <w:t xml:space="preserve">nalysis </w:t>
+      </w:r>
+      <w:r>
+        <w:t xml:space="preserve">of </w:t>
+      </w:r>
+      <w:r>
+        <w:t>w</w:t>
+      </w:r>
+      <w:r>
+        <w:t>eb</w:t>
+      </w:r>
+      <w:r>
+        <w:t>-</w:t>
+      </w:r>
+      <w:r>
+        <w:t>s</w:t>
+      </w:r>
+      <w:r>
+        <w:t xml:space="preserve">cale </w:t>
+      </w:r>
+      <w:r>
+        <w:t>d</w:t>
+      </w:r>
+      <w:r>
+        <w:t>atasets</w:t>
+      </w:r>
+      <w:r>
+        <w:t xml:space="preserve">. </w:t>
+      </w:r>
+      <w:r>
         <w:rPr>
           <w:i/>
         </w:rPr>
-      </w:pPr>
-      <w:r>
-        <w:rPr>
-          <w:i/>
-        </w:rPr>
-        <w:t>Required reading:</w:t>
-      </w:r>
-    </w:p>
-    <w:p>
-      <w:r>
-        <w:t>[22</w:t>
-      </w:r>
-      <w:r>
-        <w:t>]</w:t>
-      </w:r>
-      <w:r>
-        <w:t xml:space="preserve"> </w:t>
-      </w:r>
-      <w:proofErr w:type="spellStart"/>
-      <w:r>
-        <w:t>Toshniwal</w:t>
-      </w:r>
-      <w:proofErr w:type="spellEnd"/>
-      <w:r>
-        <w:t xml:space="preserve">, </w:t>
-      </w:r>
-      <w:r>
-        <w:t>A</w:t>
+        <w:t>Proceedings of the VLDB Endowment, 3</w:t>
+      </w:r>
+      <w:r>
+        <w:t>(</w:t>
+      </w:r>
+      <w:r>
+        <w:t>1</w:t>
+      </w:r>
+      <w:r>
+        <w:t>)</w:t>
       </w:r>
       <w:r>
         <w:t xml:space="preserve">. </w:t>
-      </w:r>
-      <w:r>
-        <w:t>et</w:t>
-      </w:r>
-      <w:r>
-        <w:t xml:space="preserve"> </w:t>
-      </w:r>
-      <w:r>
-        <w:t>al.</w:t>
-      </w:r>
-      <w:r>
-        <w:t xml:space="preserve"> (2014).</w:t>
-      </w:r>
-      <w:r>
-        <w:t xml:space="preserve"> </w:t>
-      </w:r>
-      <w:proofErr w:type="spellStart"/>
-      <w:r>
-        <w:t>Storm@Twitter</w:t>
-      </w:r>
-      <w:proofErr w:type="spellEnd"/>
-      <w:r>
-        <w:t xml:space="preserve">. </w:t>
-      </w:r>
-      <w:r>
-        <w:t xml:space="preserve">Proceedings of SIGMOD Conference. </w:t>
       </w:r>
       <w:hyperlink r:id="rId31" w:history="1">
         <w:r>
@@ -3496,8 +3442,34 @@
       </w:hyperlink>
     </w:p>
     <w:p>
-      <w:r>
-        <w:t>[23</w:t>
+      <w:pPr>
+        <w:rPr>
+          <w:b/>
+        </w:rPr>
+      </w:pPr>
+      <w:r>
+        <w:rPr>
+          <w:b/>
+        </w:rPr>
+        <w:t>Week 9</w:t>
+      </w:r>
+    </w:p>
+    <w:p>
+      <w:pPr>
+        <w:rPr>
+          <w:i/>
+        </w:rPr>
+      </w:pPr>
+      <w:r>
+        <w:rPr>
+          <w:i/>
+        </w:rPr>
+        <w:t>Required reading:</w:t>
+      </w:r>
+    </w:p>
+    <w:p>
+      <w:r>
+        <w:t>[22</w:t>
       </w:r>
       <w:r>
         <w:t>]</w:t>
@@ -3505,44 +3477,45 @@
       <w:r>
         <w:t xml:space="preserve"> </w:t>
       </w:r>
-      <w:r>
-        <w:t xml:space="preserve">Kulkarni, </w:t>
-      </w:r>
-      <w:r>
-        <w:t>S</w:t>
-      </w:r>
-      <w:r>
-        <w:t>.</w:t>
+      <w:proofErr w:type="spellStart"/>
+      <w:r>
+        <w:t>Toshniwal</w:t>
+      </w:r>
+      <w:proofErr w:type="spellEnd"/>
+      <w:r>
+        <w:t xml:space="preserve">, </w:t>
+      </w:r>
+      <w:r>
+        <w:t>A</w:t>
+      </w:r>
+      <w:r>
+        <w:t xml:space="preserve">. </w:t>
+      </w:r>
+      <w:r>
+        <w:t>et</w:t>
       </w:r>
       <w:r>
         <w:t xml:space="preserve"> </w:t>
       </w:r>
       <w:r>
-        <w:t>et</w:t>
+        <w:t>al.</w:t>
+      </w:r>
+      <w:r>
+        <w:t xml:space="preserve"> (2014).</w:t>
       </w:r>
       <w:r>
         <w:t xml:space="preserve"> </w:t>
       </w:r>
-      <w:r>
-        <w:t xml:space="preserve">al. </w:t>
-      </w:r>
-      <w:r>
-        <w:t xml:space="preserve">(2015). </w:t>
-      </w:r>
-      <w:r>
-        <w:t xml:space="preserve">Twitter Heron: Streaming at </w:t>
-      </w:r>
-      <w:r>
-        <w:t>s</w:t>
-      </w:r>
-      <w:r>
-        <w:t>cale</w:t>
-      </w:r>
-      <w:r>
-        <w:t>.</w:t>
-      </w:r>
-      <w:r>
-        <w:t xml:space="preserve"> Proceedings of SIGMOD Conference. </w:t>
+      <w:proofErr w:type="spellStart"/>
+      <w:r>
+        <w:t>Storm@Twitter</w:t>
+      </w:r>
+      <w:proofErr w:type="spellEnd"/>
+      <w:r>
+        <w:t xml:space="preserve">. </w:t>
+      </w:r>
+      <w:r>
+        <w:t xml:space="preserve">Proceedings of SIGMOD Conference. </w:t>
       </w:r>
       <w:hyperlink r:id="rId32" w:history="1">
         <w:r>
@@ -3552,129 +3525,55 @@
           <w:t>link</w:t>
         </w:r>
       </w:hyperlink>
+    </w:p>
+    <w:p>
+      <w:r>
+        <w:t>[23</w:t>
+      </w:r>
+      <w:r>
+        <w:t>]</w:t>
+      </w:r>
       <w:r>
         <w:t xml:space="preserve"> </w:t>
       </w:r>
-    </w:p>
-    <w:p>
-      <w:pPr>
-        <w:rPr>
-          <w:b/>
-        </w:rPr>
-      </w:pPr>
-      <w:r>
-        <w:rPr>
-          <w:b/>
-        </w:rPr>
-        <w:t>Week 10</w:t>
-      </w:r>
-    </w:p>
-    <w:p>
-      <w:pPr>
-        <w:rPr>
-          <w:i/>
-        </w:rPr>
-      </w:pPr>
-      <w:r>
-        <w:rPr>
-          <w:i/>
-        </w:rPr>
-        <w:t>Required reading:</w:t>
-      </w:r>
-    </w:p>
-    <w:p>
-      <w:pPr>
-        <w:rPr>
-          <w:color w:val="0080FF" w:themeColor="hyperlink"/>
-          <w:u w:val="single"/>
-        </w:rPr>
-      </w:pPr>
-      <w:r>
-        <w:t>[24</w:t>
-      </w:r>
-      <w:r>
-        <w:t>]</w:t>
+      <w:r>
+        <w:t xml:space="preserve">Kulkarni, </w:t>
+      </w:r>
+      <w:r>
+        <w:t>S</w:t>
+      </w:r>
+      <w:r>
+        <w:t>.</w:t>
       </w:r>
       <w:r>
         <w:t xml:space="preserve"> </w:t>
       </w:r>
-      <w:proofErr w:type="spellStart"/>
-      <w:r>
-        <w:t>Elmagarmid</w:t>
-      </w:r>
-      <w:proofErr w:type="spellEnd"/>
-      <w:r>
-        <w:t xml:space="preserve">, A., </w:t>
-      </w:r>
-      <w:proofErr w:type="spellStart"/>
-      <w:r>
-        <w:t>Ipeirotis</w:t>
-      </w:r>
-      <w:proofErr w:type="spellEnd"/>
-      <w:r>
-        <w:t xml:space="preserve">, P., &amp; </w:t>
-      </w:r>
-      <w:proofErr w:type="spellStart"/>
-      <w:r>
-        <w:t>Verykios</w:t>
-      </w:r>
-      <w:proofErr w:type="spellEnd"/>
-      <w:r>
-        <w:t xml:space="preserve">, V. (2007). Duplicate </w:t>
-      </w:r>
-      <w:r>
-        <w:t>r</w:t>
-      </w:r>
-      <w:r>
-        <w:t xml:space="preserve">ecord </w:t>
-      </w:r>
-      <w:r>
-        <w:t>d</w:t>
-      </w:r>
-      <w:r>
-        <w:t>etection</w:t>
-      </w:r>
-      <w:r>
-        <w:t xml:space="preserve">: A </w:t>
+      <w:r>
+        <w:t>et</w:t>
+      </w:r>
+      <w:r>
+        <w:t xml:space="preserve"> </w:t>
+      </w:r>
+      <w:r>
+        <w:t xml:space="preserve">al. </w:t>
+      </w:r>
+      <w:r>
+        <w:t xml:space="preserve">(2015). </w:t>
+      </w:r>
+      <w:r>
+        <w:t xml:space="preserve">Twitter Heron: Streaming at </w:t>
       </w:r>
       <w:r>
         <w:t>s</w:t>
       </w:r>
       <w:r>
-        <w:t>urvey</w:t>
-      </w:r>
-      <w:r>
-        <w:t xml:space="preserve">. </w:t>
-      </w:r>
-      <w:r>
-        <w:rPr>
-          <w:i/>
-        </w:rPr>
-        <w:t>IEEE Transactions on Knowledge and Data Engineering, 19</w:t>
-      </w:r>
-      <w:r>
-        <w:t>(</w:t>
-      </w:r>
-      <w:r>
-        <w:t>1</w:t>
-      </w:r>
-      <w:r>
-        <w:t>):</w:t>
-      </w:r>
-      <w:r>
-        <w:t xml:space="preserve"> 1</w:t>
-      </w:r>
-      <w:r>
-        <w:t>–</w:t>
-      </w:r>
-      <w:r>
-        <w:t>16</w:t>
+        <w:t>cale</w:t>
       </w:r>
       <w:r>
         <w:t>.</w:t>
       </w:r>
       <w:r>
-        <w:t xml:space="preserve"> </w:t>
+        <w:t xml:space="preserve"> Proceedings of SIGMOD Conference. </w:t>
       </w:r>
       <w:hyperlink r:id="rId33" w:history="1">
         <w:r>
@@ -3685,37 +3584,33 @@
         </w:r>
       </w:hyperlink>
       <w:r>
-        <w:rPr>
-          <w:rStyle w:val="Hyperlink"/>
-        </w:rPr>
-        <w:t xml:space="preserve">  </w:t>
-      </w:r>
-      <w:r>
-        <w:t>Read the following sections</w:t>
-      </w:r>
-      <w:r>
-        <w:rPr>
-          <w:szCs w:val="20"/>
-        </w:rPr>
-        <w:t>:  </w:t>
-      </w:r>
-      <w:r>
-        <w:rPr>
-          <w:rFonts w:eastAsia="Times New Roman" w:cs="Tahoma"/>
-          <w:color w:val="636363"/>
-          <w:szCs w:val="20"/>
-          <w:shd w:val="clear" w:color="auto" w:fill="F8F8FF"/>
-        </w:rPr>
-        <w:t>1,2 3 {3.1.1,3.1.2,3.1.4,3.3.1} 4 {4.1,4.3,4.5,4.6,4.8},5{5.1,5.2},7</w:t>
-      </w:r>
-      <w:r>
-        <w:rPr>
-          <w:szCs w:val="20"/>
-        </w:rPr>
-        <w:t>. The rest</w:t>
-      </w:r>
-      <w:r>
-        <w:t xml:space="preserve"> is optional.</w:t>
+        <w:t xml:space="preserve"> </w:t>
+      </w:r>
+    </w:p>
+    <w:p>
+      <w:pPr>
+        <w:rPr>
+          <w:b/>
+        </w:rPr>
+      </w:pPr>
+      <w:r>
+        <w:rPr>
+          <w:b/>
+        </w:rPr>
+        <w:t>Week 10</w:t>
+      </w:r>
+    </w:p>
+    <w:p>
+      <w:pPr>
+        <w:rPr>
+          <w:i/>
+        </w:rPr>
+      </w:pPr>
+      <w:r>
+        <w:rPr>
+          <w:i/>
+        </w:rPr>
+        <w:t>Required reading:</w:t>
       </w:r>
     </w:p>
     <w:p>
@@ -3726,77 +3621,91 @@
         </w:rPr>
       </w:pPr>
       <w:r>
-        <w:lastRenderedPageBreak/>
-        <w:t>[25</w:t>
-      </w:r>
-      <w:r>
-        <w:t xml:space="preserve">] </w:t>
-      </w:r>
-      <w:r>
-        <w:t xml:space="preserve">Rahm, </w:t>
-      </w:r>
-      <w:r>
-        <w:t xml:space="preserve">E., &amp; </w:t>
-      </w:r>
-      <w:r>
-        <w:t>Do</w:t>
-      </w:r>
-      <w:r>
-        <w:t>, H. H</w:t>
+        <w:t>[24</w:t>
+      </w:r>
+      <w:r>
+        <w:t>]</w:t>
+      </w:r>
+      <w:r>
+        <w:t xml:space="preserve"> </w:t>
+      </w:r>
+      <w:proofErr w:type="spellStart"/>
+      <w:r>
+        <w:t>Elmagarmid</w:t>
+      </w:r>
+      <w:proofErr w:type="spellEnd"/>
+      <w:r>
+        <w:t xml:space="preserve">, A., </w:t>
+      </w:r>
+      <w:proofErr w:type="spellStart"/>
+      <w:r>
+        <w:t>Ipeirotis</w:t>
+      </w:r>
+      <w:proofErr w:type="spellEnd"/>
+      <w:r>
+        <w:t xml:space="preserve">, P., &amp; </w:t>
+      </w:r>
+      <w:proofErr w:type="spellStart"/>
+      <w:r>
+        <w:t>Verykios</w:t>
+      </w:r>
+      <w:proofErr w:type="spellEnd"/>
+      <w:r>
+        <w:t xml:space="preserve">, V. (2007). Duplicate </w:t>
+      </w:r>
+      <w:r>
+        <w:t>r</w:t>
+      </w:r>
+      <w:r>
+        <w:t xml:space="preserve">ecord </w:t>
+      </w:r>
+      <w:r>
+        <w:t>d</w:t>
+      </w:r>
+      <w:r>
+        <w:t>etection</w:t>
+      </w:r>
+      <w:r>
+        <w:t xml:space="preserve">: A </w:t>
+      </w:r>
+      <w:r>
+        <w:t>s</w:t>
+      </w:r>
+      <w:r>
+        <w:t>urvey</w:t>
       </w:r>
       <w:r>
         <w:t xml:space="preserve">. </w:t>
       </w:r>
       <w:r>
-        <w:t xml:space="preserve">(2000). </w:t>
-      </w:r>
-      <w:r>
-        <w:t xml:space="preserve">Data </w:t>
-      </w:r>
-      <w:r>
-        <w:t>c</w:t>
-      </w:r>
-      <w:r>
-        <w:t>leaning</w:t>
-      </w:r>
-      <w:r>
-        <w:t xml:space="preserve">: </w:t>
-      </w:r>
-      <w:r>
-        <w:t>P</w:t>
-      </w:r>
-      <w:r>
-        <w:t xml:space="preserve">roblems </w:t>
-      </w:r>
-      <w:r>
-        <w:t xml:space="preserve">and </w:t>
-      </w:r>
-      <w:r>
-        <w:t>c</w:t>
-      </w:r>
-      <w:r>
-        <w:t xml:space="preserve">urrent </w:t>
-      </w:r>
-      <w:r>
-        <w:t>a</w:t>
-      </w:r>
-      <w:r>
-        <w:t>pproaches</w:t>
+        <w:rPr>
+          <w:i/>
+        </w:rPr>
+        <w:t>IEEE Transactions on Knowledge and Data Engineering, 19</w:t>
+      </w:r>
+      <w:r>
+        <w:t>(</w:t>
+      </w:r>
+      <w:r>
+        <w:t>1</w:t>
+      </w:r>
+      <w:r>
+        <w:t>):</w:t>
+      </w:r>
+      <w:r>
+        <w:t xml:space="preserve"> 1</w:t>
+      </w:r>
+      <w:r>
+        <w:t>–</w:t>
+      </w:r>
+      <w:r>
+        <w:t>16</w:t>
       </w:r>
       <w:r>
         <w:t>.</w:t>
       </w:r>
       <w:r>
         <w:t xml:space="preserve"> </w:t>
-      </w:r>
-      <w:r>
-        <w:rPr>
-          <w:i/>
-        </w:rPr>
-        <w:t>Bulletin of the IEEE Computer Society Technical Committee on Data Engineering</w:t>
-      </w:r>
-      <w:r>
-        <w:t xml:space="preserve">. </w:t>
       </w:r>
       <w:hyperlink r:id="rId34" w:history="1">
         <w:r>
@@ -3810,7 +3719,7 @@
         <w:rPr>
           <w:rStyle w:val="Hyperlink"/>
         </w:rPr>
-        <w:t xml:space="preserve"> </w:t>
+        <w:t xml:space="preserve">  </w:t>
       </w:r>
       <w:r>
         <w:t>Read the following sections</w:t>
@@ -3843,118 +3752,82 @@
     <w:p>
       <w:pPr>
         <w:rPr>
-          <w:rStyle w:val="Hyperlink"/>
-        </w:rPr>
-      </w:pPr>
-      <w:r>
-        <w:t>[26</w:t>
-      </w:r>
-      <w:r>
-        <w:t>]</w:t>
+          <w:color w:val="0080FF" w:themeColor="hyperlink"/>
+          <w:u w:val="single"/>
+        </w:rPr>
+      </w:pPr>
+      <w:r>
+        <w:lastRenderedPageBreak/>
+        <w:t>[25</w:t>
+      </w:r>
+      <w:r>
+        <w:t xml:space="preserve">] </w:t>
+      </w:r>
+      <w:r>
+        <w:t xml:space="preserve">Rahm, </w:t>
+      </w:r>
+      <w:r>
+        <w:t xml:space="preserve">E., &amp; </w:t>
+      </w:r>
+      <w:r>
+        <w:t>Do</w:t>
+      </w:r>
+      <w:r>
+        <w:t>, H. H</w:t>
+      </w:r>
+      <w:r>
+        <w:t xml:space="preserve">. </w:t>
+      </w:r>
+      <w:r>
+        <w:t xml:space="preserve">(2000). </w:t>
+      </w:r>
+      <w:r>
+        <w:t xml:space="preserve">Data </w:t>
+      </w:r>
+      <w:r>
+        <w:t>c</w:t>
+      </w:r>
+      <w:r>
+        <w:t>leaning</w:t>
+      </w:r>
+      <w:r>
+        <w:t xml:space="preserve">: </w:t>
+      </w:r>
+      <w:r>
+        <w:t>P</w:t>
+      </w:r>
+      <w:r>
+        <w:t xml:space="preserve">roblems </w:t>
+      </w:r>
+      <w:r>
+        <w:t xml:space="preserve">and </w:t>
+      </w:r>
+      <w:r>
+        <w:t>c</w:t>
+      </w:r>
+      <w:r>
+        <w:t xml:space="preserve">urrent </w:t>
+      </w:r>
+      <w:r>
+        <w:t>a</w:t>
+      </w:r>
+      <w:r>
+        <w:t>pproaches</w:t>
+      </w:r>
+      <w:r>
+        <w:t>.</w:t>
       </w:r>
       <w:r>
         <w:t xml:space="preserve"> </w:t>
       </w:r>
       <w:r>
-        <w:t xml:space="preserve">Wang, </w:t>
-      </w:r>
-      <w:r>
-        <w:t>R</w:t>
+        <w:rPr>
+          <w:i/>
+        </w:rPr>
+        <w:t>Bulletin of the IEEE Computer Society Technical Committee on Data Engineering</w:t>
       </w:r>
       <w:r>
         <w:t xml:space="preserve">. </w:t>
-      </w:r>
-      <w:r>
-        <w:t xml:space="preserve">Y., </w:t>
-      </w:r>
-      <w:r>
-        <w:t>&amp;</w:t>
-      </w:r>
-      <w:r>
-        <w:t>. Strong</w:t>
-      </w:r>
-      <w:r>
-        <w:t>, D. M</w:t>
-      </w:r>
-      <w:r>
-        <w:t xml:space="preserve">. </w:t>
-      </w:r>
-      <w:r>
-        <w:t xml:space="preserve">(1996). </w:t>
-      </w:r>
-      <w:r>
-        <w:t xml:space="preserve">Beyond accuracy: What data quality means to data consumers. </w:t>
-      </w:r>
-      <w:r>
-        <w:rPr>
-          <w:i/>
-          <w:iCs/>
-        </w:rPr>
-        <w:t xml:space="preserve">Journal of </w:t>
-      </w:r>
-      <w:r>
-        <w:rPr>
-          <w:i/>
-          <w:iCs/>
-        </w:rPr>
-        <w:t>M</w:t>
-      </w:r>
-      <w:r>
-        <w:rPr>
-          <w:i/>
-          <w:iCs/>
-        </w:rPr>
-        <w:t xml:space="preserve">anagement </w:t>
-      </w:r>
-      <w:r>
-        <w:rPr>
-          <w:i/>
-          <w:iCs/>
-        </w:rPr>
-        <w:t>I</w:t>
-      </w:r>
-      <w:r>
-        <w:rPr>
-          <w:i/>
-          <w:iCs/>
-        </w:rPr>
-        <w:t xml:space="preserve">nformation </w:t>
-      </w:r>
-      <w:r>
-        <w:rPr>
-          <w:i/>
-          <w:iCs/>
-        </w:rPr>
-        <w:t>S</w:t>
-      </w:r>
-      <w:r>
-        <w:rPr>
-          <w:i/>
-          <w:iCs/>
-        </w:rPr>
-        <w:t>ystems</w:t>
-      </w:r>
-      <w:r>
-        <w:rPr>
-          <w:i/>
-          <w:iCs/>
-        </w:rPr>
-        <w:t>, 12</w:t>
-      </w:r>
-      <w:r>
-        <w:rPr>
-          <w:iCs/>
-        </w:rPr>
-        <w:t>(4)</w:t>
-      </w:r>
-      <w:r>
-        <w:t>: 5</w:t>
-      </w:r>
-      <w:r>
-        <w:t>–</w:t>
-      </w:r>
-      <w:r>
-        <w:t xml:space="preserve">33. </w:t>
       </w:r>
       <w:hyperlink r:id="rId35" w:history="1">
         <w:r>
@@ -3986,20 +3859,11 @@
           <w:szCs w:val="20"/>
           <w:shd w:val="clear" w:color="auto" w:fill="F8F8FF"/>
         </w:rPr>
-        <w:t xml:space="preserve">1,2 3 </w:t>
-      </w:r>
-      <w:r>
-        <w:rPr>
-          <w:rFonts w:eastAsia="Times New Roman" w:cs="Tahoma"/>
-          <w:color w:val="636363"/>
+        <w:t>1,2 3 {3.1.1,3.1.2,3.1.4,3.3.1} 4 {4.1,4.3,4.5,4.6,4.8},5{5.1,5.2},7</w:t>
+      </w:r>
+      <w:r>
+        <w:rPr>
           <w:szCs w:val="20"/>
-          <w:shd w:val="clear" w:color="auto" w:fill="F8F8FF"/>
-        </w:rPr>
-        <w:t>5</w:t>
-      </w:r>
-      <w:r>
-        <w:rPr>
-          <w:szCs w:val="20"/>
         </w:rPr>
         <w:t>. The rest</w:t>
       </w:r>
@@ -4010,78 +3874,11 @@
     <w:p>
       <w:pPr>
         <w:rPr>
-          <w:rFonts w:ascii="Times New Roman" w:eastAsia="Times New Roman" w:hAnsi="Times New Roman" w:cs="Times New Roman"/>
-          <w:color w:val="auto"/>
-          <w:sz w:val="24"/>
-        </w:rPr>
-      </w:pPr>
-      <w:r>
-        <w:t>Read the following sections</w:t>
-      </w:r>
-      <w:r>
-        <w:rPr>
-          <w:szCs w:val="20"/>
-        </w:rPr>
-        <w:t>:  </w:t>
-      </w:r>
-      <w:r>
-        <w:rPr>
-          <w:rFonts w:eastAsia="Times New Roman" w:cs="Tahoma"/>
-          <w:color w:val="636363"/>
-          <w:szCs w:val="20"/>
-          <w:shd w:val="clear" w:color="auto" w:fill="F8F8FF"/>
-        </w:rPr>
-        <w:t xml:space="preserve">Introduction, Preliminary Conceptual </w:t>
-      </w:r>
-      <w:proofErr w:type="gramStart"/>
-      <w:r>
-        <w:rPr>
-          <w:rFonts w:eastAsia="Times New Roman" w:cs="Tahoma"/>
-          <w:color w:val="636363"/>
-          <w:szCs w:val="20"/>
-          <w:shd w:val="clear" w:color="auto" w:fill="F8F8FF"/>
-        </w:rPr>
-        <w:t>Framework ,Toward</w:t>
-      </w:r>
-      <w:proofErr w:type="gramEnd"/>
-      <w:r>
-        <w:rPr>
-          <w:rFonts w:eastAsia="Times New Roman" w:cs="Tahoma"/>
-          <w:color w:val="636363"/>
-          <w:szCs w:val="20"/>
-          <w:shd w:val="clear" w:color="auto" w:fill="F8F8FF"/>
-        </w:rPr>
-        <w:t xml:space="preserve"> a Hierarchical Framework of Data Quality</w:t>
-      </w:r>
-      <w:r>
-        <w:rPr>
-          <w:szCs w:val="20"/>
-        </w:rPr>
-        <w:t>. The rest</w:t>
-      </w:r>
-      <w:r>
-        <w:t xml:space="preserve"> is optional.</w:t>
-      </w:r>
-    </w:p>
-    <w:p>
-      <w:pPr>
-        <w:rPr>
           <w:rStyle w:val="Hyperlink"/>
-          <w:i/>
-          <w:color w:val="404040" w:themeColor="text1" w:themeTint="BF"/>
-          <w:u w:val="none"/>
-        </w:rPr>
-      </w:pPr>
-      <w:r>
-        <w:rPr>
-          <w:i/>
-        </w:rPr>
-        <w:t>Recommended (but not required) reading:</w:t>
-      </w:r>
-    </w:p>
-    <w:p>
-      <w:r>
-        <w:t>[27</w:t>
+        </w:rPr>
+      </w:pPr>
+      <w:r>
+        <w:t>[26</w:t>
       </w:r>
       <w:r>
         <w:t>]</w:t>
@@ -4090,264 +3887,232 @@
         <w:t xml:space="preserve"> </w:t>
       </w:r>
       <w:r>
-        <w:t>Han,</w:t>
-      </w:r>
-      <w:r>
-        <w:t xml:space="preserve"> J.,</w:t>
-      </w:r>
-      <w:r>
-        <w:t xml:space="preserve"> </w:t>
-      </w:r>
-      <w:proofErr w:type="spellStart"/>
-      <w:r>
-        <w:t>Kamber</w:t>
-      </w:r>
-      <w:proofErr w:type="spellEnd"/>
-      <w:r>
-        <w:t xml:space="preserve">, </w:t>
-      </w:r>
-      <w:r>
-        <w:t xml:space="preserve">M., &amp; </w:t>
-      </w:r>
-      <w:r>
-        <w:t>Pei</w:t>
-      </w:r>
-      <w:r>
-        <w:t>, J</w:t>
+        <w:t xml:space="preserve">Wang, </w:t>
+      </w:r>
+      <w:r>
+        <w:t>R</w:t>
       </w:r>
       <w:r>
         <w:t xml:space="preserve">. </w:t>
       </w:r>
       <w:r>
-        <w:t xml:space="preserve">(2012). </w:t>
-      </w:r>
-      <w:r>
-        <w:rPr>
-          <w:i/>
-        </w:rPr>
-        <w:t xml:space="preserve">Data </w:t>
-      </w:r>
-      <w:r>
-        <w:rPr>
-          <w:i/>
-        </w:rPr>
-        <w:t>mining</w:t>
-      </w:r>
-      <w:r>
-        <w:rPr>
-          <w:i/>
-        </w:rPr>
-        <w:t xml:space="preserve">: Concepts and </w:t>
-      </w:r>
-      <w:r>
-        <w:rPr>
-          <w:i/>
-        </w:rPr>
-        <w:t>techniques</w:t>
-      </w:r>
-      <w:r>
-        <w:t>, (3</w:t>
-      </w:r>
-      <w:r>
-        <w:t>rd</w:t>
-      </w:r>
-      <w:r>
-        <w:t xml:space="preserve"> ed.).</w:t>
-      </w:r>
-      <w:r>
-        <w:t xml:space="preserve"> </w:t>
-      </w:r>
-      <w:r>
-        <w:t>Morgan Kaufman</w:t>
-      </w:r>
-      <w:r>
-        <w:t>,</w:t>
-      </w:r>
-      <w:r>
-        <w:t xml:space="preserve"> </w:t>
-      </w:r>
-      <w:r>
-        <w:t xml:space="preserve">Chapter 3, </w:t>
-      </w:r>
-      <w:r>
-        <w:t xml:space="preserve">pp. </w:t>
-      </w:r>
-      <w:r>
-        <w:t>83</w:t>
-      </w:r>
-      <w:r>
-        <w:t>–</w:t>
-      </w:r>
-      <w:r>
-        <w:t>120.</w:t>
-      </w:r>
-      <w:r>
-        <w:t>Read the following sections:  3.1, 3.2, 3.3.1, 3.4.8-3.4.9</w:t>
-      </w:r>
-      <w:r>
-        <w:t xml:space="preserve"> </w:t>
-      </w:r>
-      <w:proofErr w:type="gramStart"/>
-      <w:r>
-        <w:t>Optional</w:t>
-      </w:r>
-      <w:r>
-        <w:t xml:space="preserve"> :</w:t>
-      </w:r>
-      <w:proofErr w:type="gramEnd"/>
-      <w:r>
-        <w:t> 3.3.2-3.4.7, 3.5</w:t>
-      </w:r>
-    </w:p>
-    <w:p/>
-    <w:p>
-      <w:pPr>
-        <w:rPr>
-          <w:b/>
-        </w:rPr>
-      </w:pPr>
-      <w:r>
-        <w:rPr>
-          <w:b/>
-        </w:rPr>
-        <w:t>Week 11</w:t>
-      </w:r>
-    </w:p>
-    <w:p>
-      <w:r>
-        <w:t>[28</w:t>
-      </w:r>
-      <w:r>
-        <w:t>]</w:t>
-      </w:r>
-      <w:r>
-        <w:t xml:space="preserve"> </w:t>
-      </w:r>
-      <w:proofErr w:type="spellStart"/>
-      <w:r>
-        <w:t>Amaral</w:t>
-      </w:r>
-      <w:proofErr w:type="spellEnd"/>
-      <w:r>
-        <w:t>, L</w:t>
+        <w:t xml:space="preserve">Y., </w:t>
+      </w:r>
+      <w:r>
+        <w:t>&amp;</w:t>
+      </w:r>
+      <w:r>
+        <w:t>. Strong</w:t>
+      </w:r>
+      <w:r>
+        <w:t>, D. M</w:t>
       </w:r>
       <w:r>
         <w:t xml:space="preserve">. </w:t>
       </w:r>
       <w:r>
-        <w:t>A</w:t>
-      </w:r>
-      <w:r>
-        <w:t xml:space="preserve">. </w:t>
-      </w:r>
-      <w:r>
-        <w:t>N</w:t>
-      </w:r>
-      <w:r>
-        <w:t>.</w:t>
-      </w:r>
-      <w:r>
-        <w:t>, Scala, A</w:t>
-      </w:r>
-      <w:r>
-        <w:t>.</w:t>
-      </w:r>
-      <w:r>
-        <w:t xml:space="preserve">, </w:t>
-      </w:r>
-      <w:proofErr w:type="spellStart"/>
-      <w:r>
-        <w:t>Barthelemy</w:t>
-      </w:r>
-      <w:proofErr w:type="spellEnd"/>
-      <w:r>
-        <w:t>, M</w:t>
-      </w:r>
-      <w:r>
-        <w:t>.</w:t>
-      </w:r>
-      <w:r>
-        <w:t xml:space="preserve">, </w:t>
-      </w:r>
-      <w:r>
-        <w:t xml:space="preserve">&amp; </w:t>
-      </w:r>
-      <w:r>
-        <w:t>Stanley, H</w:t>
-      </w:r>
-      <w:r>
-        <w:t xml:space="preserve">. </w:t>
-      </w:r>
-      <w:r>
-        <w:t>E</w:t>
-      </w:r>
-      <w:r>
-        <w:t xml:space="preserve">. </w:t>
-      </w:r>
-      <w:r>
-        <w:t xml:space="preserve">(2000). </w:t>
-      </w:r>
-      <w:r>
-        <w:t xml:space="preserve">Classes of </w:t>
-      </w:r>
-      <w:r>
-        <w:t>small-w</w:t>
-      </w:r>
-      <w:r>
-        <w:t xml:space="preserve">orld </w:t>
-      </w:r>
-      <w:r>
-        <w:t>networks</w:t>
-      </w:r>
-      <w:r>
-        <w:t>.</w:t>
-      </w:r>
-      <w:r>
-        <w:t xml:space="preserve"> </w:t>
+        <w:t xml:space="preserve">(1996). </w:t>
+      </w:r>
+      <w:r>
+        <w:t xml:space="preserve">Beyond accuracy: What data quality means to data consumers. </w:t>
       </w:r>
       <w:r>
         <w:rPr>
           <w:i/>
           <w:iCs/>
         </w:rPr>
-        <w:t>Procedures of the National Academy of Science</w:t>
-      </w:r>
-      <w:r>
-        <w:t xml:space="preserve">, </w:t>
-      </w:r>
-      <w:r>
-        <w:t>97, 11149</w:t>
+        <w:t xml:space="preserve">Journal of </w:t>
+      </w:r>
+      <w:r>
+        <w:rPr>
+          <w:i/>
+          <w:iCs/>
+        </w:rPr>
+        <w:t>M</w:t>
+      </w:r>
+      <w:r>
+        <w:rPr>
+          <w:i/>
+          <w:iCs/>
+        </w:rPr>
+        <w:t xml:space="preserve">anagement </w:t>
+      </w:r>
+      <w:r>
+        <w:rPr>
+          <w:i/>
+          <w:iCs/>
+        </w:rPr>
+        <w:t>I</w:t>
+      </w:r>
+      <w:r>
+        <w:rPr>
+          <w:i/>
+          <w:iCs/>
+        </w:rPr>
+        <w:t xml:space="preserve">nformation </w:t>
+      </w:r>
+      <w:r>
+        <w:rPr>
+          <w:i/>
+          <w:iCs/>
+        </w:rPr>
+        <w:t>S</w:t>
+      </w:r>
+      <w:r>
+        <w:rPr>
+          <w:i/>
+          <w:iCs/>
+        </w:rPr>
+        <w:t>ystems</w:t>
+      </w:r>
+      <w:r>
+        <w:rPr>
+          <w:i/>
+          <w:iCs/>
+        </w:rPr>
+        <w:t>, 12</w:t>
+      </w:r>
+      <w:r>
+        <w:rPr>
+          <w:iCs/>
+        </w:rPr>
+        <w:t>(4)</w:t>
+      </w:r>
+      <w:r>
+        <w:t>: 5</w:t>
       </w:r>
       <w:r>
         <w:t>–</w:t>
       </w:r>
       <w:r>
-        <w:t>11152</w:t>
-      </w:r>
-      <w:r>
-        <w:t>.</w:t>
-      </w:r>
-      <w:r>
-        <w:t xml:space="preserve"> </w:t>
+        <w:t xml:space="preserve">33. </w:t>
       </w:r>
       <w:hyperlink r:id="rId36" w:history="1">
         <w:r>
           <w:rPr>
             <w:rStyle w:val="Hyperlink"/>
           </w:rPr>
-          <w:t>l</w:t>
-        </w:r>
-        <w:r>
-          <w:rPr>
-            <w:rStyle w:val="Hyperlink"/>
-          </w:rPr>
-          <w:t>ink</w:t>
+          <w:t>link</w:t>
         </w:r>
       </w:hyperlink>
-    </w:p>
-    <w:p>
-      <w:r>
-        <w:t>[29</w:t>
+      <w:r>
+        <w:rPr>
+          <w:rStyle w:val="Hyperlink"/>
+        </w:rPr>
+        <w:t xml:space="preserve"> </w:t>
+      </w:r>
+      <w:r>
+        <w:t>Read the following sections</w:t>
+      </w:r>
+      <w:r>
+        <w:rPr>
+          <w:szCs w:val="20"/>
+        </w:rPr>
+        <w:t>:  </w:t>
+      </w:r>
+      <w:r>
+        <w:rPr>
+          <w:rFonts w:eastAsia="Times New Roman" w:cs="Tahoma"/>
+          <w:color w:val="636363"/>
+          <w:szCs w:val="20"/>
+          <w:shd w:val="clear" w:color="auto" w:fill="F8F8FF"/>
+        </w:rPr>
+        <w:t xml:space="preserve">1,2 3 </w:t>
+      </w:r>
+      <w:r>
+        <w:rPr>
+          <w:rFonts w:eastAsia="Times New Roman" w:cs="Tahoma"/>
+          <w:color w:val="636363"/>
+          <w:szCs w:val="20"/>
+          <w:shd w:val="clear" w:color="auto" w:fill="F8F8FF"/>
+        </w:rPr>
+        <w:t>5</w:t>
+      </w:r>
+      <w:r>
+        <w:rPr>
+          <w:szCs w:val="20"/>
+        </w:rPr>
+        <w:t>. The rest</w:t>
+      </w:r>
+      <w:r>
+        <w:t xml:space="preserve"> is optional.</w:t>
+      </w:r>
+    </w:p>
+    <w:p>
+      <w:pPr>
+        <w:rPr>
+          <w:rFonts w:ascii="Times New Roman" w:eastAsia="Times New Roman" w:hAnsi="Times New Roman" w:cs="Times New Roman"/>
+          <w:color w:val="auto"/>
+          <w:sz w:val="24"/>
+        </w:rPr>
+      </w:pPr>
+      <w:r>
+        <w:t>Read the following sections</w:t>
+      </w:r>
+      <w:r>
+        <w:rPr>
+          <w:szCs w:val="20"/>
+        </w:rPr>
+        <w:t>:  </w:t>
+      </w:r>
+      <w:r>
+        <w:rPr>
+          <w:rFonts w:eastAsia="Times New Roman" w:cs="Tahoma"/>
+          <w:color w:val="636363"/>
+          <w:szCs w:val="20"/>
+          <w:shd w:val="clear" w:color="auto" w:fill="F8F8FF"/>
+        </w:rPr>
+        <w:t xml:space="preserve">Introduction, Preliminary Conceptual </w:t>
+      </w:r>
+      <w:proofErr w:type="gramStart"/>
+      <w:r>
+        <w:rPr>
+          <w:rFonts w:eastAsia="Times New Roman" w:cs="Tahoma"/>
+          <w:color w:val="636363"/>
+          <w:szCs w:val="20"/>
+          <w:shd w:val="clear" w:color="auto" w:fill="F8F8FF"/>
+        </w:rPr>
+        <w:t>Framework ,Toward</w:t>
+      </w:r>
+      <w:proofErr w:type="gramEnd"/>
+      <w:r>
+        <w:rPr>
+          <w:rFonts w:eastAsia="Times New Roman" w:cs="Tahoma"/>
+          <w:color w:val="636363"/>
+          <w:szCs w:val="20"/>
+          <w:shd w:val="clear" w:color="auto" w:fill="F8F8FF"/>
+        </w:rPr>
+        <w:t xml:space="preserve"> a Hierarchical Framework of Data Quality</w:t>
+      </w:r>
+      <w:r>
+        <w:rPr>
+          <w:szCs w:val="20"/>
+        </w:rPr>
+        <w:t>. The rest</w:t>
+      </w:r>
+      <w:r>
+        <w:t xml:space="preserve"> is optional.</w:t>
+      </w:r>
+    </w:p>
+    <w:p>
+      <w:pPr>
+        <w:rPr>
+          <w:rStyle w:val="Hyperlink"/>
+          <w:i/>
+          <w:color w:val="404040" w:themeColor="text1" w:themeTint="BF"/>
+          <w:u w:val="none"/>
+        </w:rPr>
+      </w:pPr>
+      <w:r>
+        <w:rPr>
+          <w:i/>
+        </w:rPr>
+        <w:t>Recommended (but not required) reading:</w:t>
+      </w:r>
+    </w:p>
+    <w:p>
+      <w:r>
+        <w:t>[27</w:t>
       </w:r>
       <w:r>
         <w:t>]</w:t>
@@ -4355,137 +4120,240 @@
       <w:r>
         <w:t xml:space="preserve"> </w:t>
       </w:r>
+      <w:r>
+        <w:t>Han,</w:t>
+      </w:r>
+      <w:r>
+        <w:t xml:space="preserve"> J.,</w:t>
+      </w:r>
+      <w:r>
+        <w:t xml:space="preserve"> </w:t>
+      </w:r>
       <w:proofErr w:type="spellStart"/>
       <w:r>
-        <w:t>Liljeros</w:t>
+        <w:t>Kamber</w:t>
       </w:r>
       <w:proofErr w:type="spellEnd"/>
       <w:r>
-        <w:t>, F</w:t>
+        <w:t xml:space="preserve">, </w:t>
+      </w:r>
+      <w:r>
+        <w:t xml:space="preserve">M., &amp; </w:t>
+      </w:r>
+      <w:r>
+        <w:t>Pei</w:t>
+      </w:r>
+      <w:r>
+        <w:t>, J</w:t>
+      </w:r>
+      <w:r>
+        <w:t xml:space="preserve">. </w:t>
+      </w:r>
+      <w:r>
+        <w:t xml:space="preserve">(2012). </w:t>
+      </w:r>
+      <w:r>
+        <w:rPr>
+          <w:i/>
+        </w:rPr>
+        <w:t xml:space="preserve">Data </w:t>
+      </w:r>
+      <w:r>
+        <w:rPr>
+          <w:i/>
+        </w:rPr>
+        <w:t>mining</w:t>
+      </w:r>
+      <w:r>
+        <w:rPr>
+          <w:i/>
+        </w:rPr>
+        <w:t xml:space="preserve">: Concepts and </w:t>
+      </w:r>
+      <w:r>
+        <w:rPr>
+          <w:i/>
+        </w:rPr>
+        <w:t>techniques</w:t>
+      </w:r>
+      <w:r>
+        <w:t>, (3</w:t>
+      </w:r>
+      <w:r>
+        <w:t>rd</w:t>
+      </w:r>
+      <w:r>
+        <w:t xml:space="preserve"> ed.).</w:t>
+      </w:r>
+      <w:r>
+        <w:t xml:space="preserve"> </w:t>
+      </w:r>
+      <w:r>
+        <w:t>Morgan Kaufman</w:t>
+      </w:r>
+      <w:r>
+        <w:t>,</w:t>
+      </w:r>
+      <w:r>
+        <w:t xml:space="preserve"> </w:t>
+      </w:r>
+      <w:r>
+        <w:t xml:space="preserve">Chapter 3, </w:t>
+      </w:r>
+      <w:r>
+        <w:t xml:space="preserve">pp. </w:t>
+      </w:r>
+      <w:r>
+        <w:t>83</w:t>
+      </w:r>
+      <w:r>
+        <w:t>–</w:t>
+      </w:r>
+      <w:r>
+        <w:t>120.</w:t>
+      </w:r>
+      <w:r>
+        <w:t>Read the following sections:  3.1, 3.2, 3.3.1, 3.4.8-3.4.9</w:t>
+      </w:r>
+      <w:r>
+        <w:t xml:space="preserve"> </w:t>
+      </w:r>
+      <w:proofErr w:type="gramStart"/>
+      <w:r>
+        <w:t>Optional</w:t>
+      </w:r>
+      <w:r>
+        <w:t xml:space="preserve"> :</w:t>
+      </w:r>
+      <w:proofErr w:type="gramEnd"/>
+      <w:r>
+        <w:t> 3.3.2-3.4.7, 3.5</w:t>
+      </w:r>
+    </w:p>
+    <w:p/>
+    <w:p>
+      <w:pPr>
+        <w:rPr>
+          <w:b/>
+        </w:rPr>
+      </w:pPr>
+      <w:r>
+        <w:rPr>
+          <w:b/>
+        </w:rPr>
+        <w:t>Week 11</w:t>
+      </w:r>
+    </w:p>
+    <w:p>
+      <w:r>
+        <w:t>[28</w:t>
+      </w:r>
+      <w:r>
+        <w:t>]</w:t>
+      </w:r>
+      <w:r>
+        <w:t xml:space="preserve"> </w:t>
+      </w:r>
+      <w:proofErr w:type="spellStart"/>
+      <w:r>
+        <w:t>Amaral</w:t>
+      </w:r>
+      <w:proofErr w:type="spellEnd"/>
+      <w:r>
+        <w:t>, L</w:t>
+      </w:r>
+      <w:r>
+        <w:t xml:space="preserve">. </w:t>
+      </w:r>
+      <w:r>
+        <w:t>A</w:t>
+      </w:r>
+      <w:r>
+        <w:t xml:space="preserve">. </w:t>
+      </w:r>
+      <w:r>
+        <w:t>N</w:t>
       </w:r>
       <w:r>
         <w:t>.</w:t>
       </w:r>
       <w:r>
+        <w:t>, Scala, A</w:t>
+      </w:r>
+      <w:r>
+        <w:t>.</w:t>
+      </w:r>
+      <w:r>
         <w:t xml:space="preserve">, </w:t>
       </w:r>
       <w:proofErr w:type="spellStart"/>
       <w:r>
-        <w:t>Edling</w:t>
+        <w:t>Barthelemy</w:t>
       </w:r>
       <w:proofErr w:type="spellEnd"/>
       <w:r>
-        <w:t>, C</w:t>
+        <w:t>, M</w:t>
+      </w:r>
+      <w:r>
+        <w:t>.</w:t>
+      </w:r>
+      <w:r>
+        <w:t xml:space="preserve">, </w:t>
+      </w:r>
+      <w:r>
+        <w:t xml:space="preserve">&amp; </w:t>
+      </w:r>
+      <w:r>
+        <w:t>Stanley, H</w:t>
       </w:r>
       <w:r>
         <w:t xml:space="preserve">. </w:t>
       </w:r>
       <w:r>
-        <w:t>R</w:t>
+        <w:t>E</w:t>
+      </w:r>
+      <w:r>
+        <w:t xml:space="preserve">. </w:t>
+      </w:r>
+      <w:r>
+        <w:t xml:space="preserve">(2000). </w:t>
+      </w:r>
+      <w:r>
+        <w:t xml:space="preserve">Classes of </w:t>
+      </w:r>
+      <w:r>
+        <w:t>small-w</w:t>
+      </w:r>
+      <w:r>
+        <w:t xml:space="preserve">orld </w:t>
+      </w:r>
+      <w:r>
+        <w:t>networks</w:t>
       </w:r>
       <w:r>
         <w:t>.</w:t>
       </w:r>
       <w:r>
-        <w:t xml:space="preserve">, </w:t>
-      </w:r>
-      <w:proofErr w:type="spellStart"/>
-      <w:r>
-        <w:t>Amaral</w:t>
-      </w:r>
-      <w:proofErr w:type="spellEnd"/>
-      <w:r>
-        <w:t>, L</w:t>
-      </w:r>
-      <w:r>
-        <w:t xml:space="preserve">. </w:t>
-      </w:r>
-      <w:r>
-        <w:t>A</w:t>
-      </w:r>
-      <w:r>
-        <w:t xml:space="preserve">. </w:t>
-      </w:r>
-      <w:r>
-        <w:t>N</w:t>
-      </w:r>
-      <w:r>
-        <w:t>.</w:t>
-      </w:r>
-      <w:r>
-        <w:t>, Stanley, H</w:t>
-      </w:r>
-      <w:r>
-        <w:t xml:space="preserve">. </w:t>
-      </w:r>
-      <w:r>
-        <w:t>E</w:t>
-      </w:r>
-      <w:r>
-        <w:t>.</w:t>
-      </w:r>
-      <w:r>
-        <w:t xml:space="preserve">, </w:t>
-      </w:r>
-      <w:r>
-        <w:t xml:space="preserve">&amp; </w:t>
-      </w:r>
-      <w:r>
-        <w:t>Aberg, Y</w:t>
-      </w:r>
-      <w:r>
-        <w:t>.</w:t>
-      </w:r>
-      <w:r>
         <w:t xml:space="preserve"> </w:t>
-      </w:r>
-      <w:r>
-        <w:t>(2001)</w:t>
-      </w:r>
-      <w:r>
-        <w:t xml:space="preserve">. </w:t>
-      </w:r>
-      <w:r>
-        <w:t xml:space="preserve">The web of human sexual contacts. </w:t>
       </w:r>
       <w:r>
         <w:rPr>
           <w:i/>
           <w:iCs/>
         </w:rPr>
-        <w:t>Nature</w:t>
-      </w:r>
-      <w:r>
-        <w:rPr>
-          <w:i/>
-          <w:iCs/>
-        </w:rPr>
-        <w:t>,</w:t>
-      </w:r>
-      <w:r>
-        <w:rPr>
-          <w:i/>
-          <w:iCs/>
-        </w:rPr>
-        <w:t xml:space="preserve"> </w:t>
-      </w:r>
-      <w:r>
-        <w:rPr>
-          <w:i/>
-        </w:rPr>
-        <w:t>411</w:t>
-      </w:r>
-      <w:r>
-        <w:t>:</w:t>
-      </w:r>
-      <w:r>
-        <w:t xml:space="preserve"> 907</w:t>
+        <w:t>Procedures of the National Academy of Science</w:t>
+      </w:r>
+      <w:r>
+        <w:t xml:space="preserve">, </w:t>
+      </w:r>
+      <w:r>
+        <w:t>97, 11149</w:t>
       </w:r>
       <w:r>
         <w:t>–</w:t>
       </w:r>
       <w:r>
-        <w:t>908</w:t>
+        <w:t>11152</w:t>
       </w:r>
       <w:r>
         <w:t>.</w:t>
@@ -4509,13 +4377,8 @@
       </w:hyperlink>
     </w:p>
     <w:p>
-      <w:pPr>
-        <w:rPr>
-          <w:rStyle w:val="Hyperlink"/>
-        </w:rPr>
-      </w:pPr>
-      <w:r>
-        <w:t>[30</w:t>
+      <w:r>
+        <w:t>[29</w:t>
       </w:r>
       <w:r>
         <w:t>]</w:t>
@@ -4523,42 +4386,140 @@
       <w:r>
         <w:t xml:space="preserve"> </w:t>
       </w:r>
-      <w:r>
-        <w:t xml:space="preserve">Newman, </w:t>
-      </w:r>
-      <w:r>
-        <w:t xml:space="preserve">M. E. J. </w:t>
-      </w:r>
-      <w:r>
-        <w:t xml:space="preserve"> (2001). </w:t>
-      </w:r>
-      <w:r>
-        <w:t>The structure of scientific collaboration networks</w:t>
+      <w:proofErr w:type="spellStart"/>
+      <w:r>
+        <w:t>Liljeros</w:t>
+      </w:r>
+      <w:proofErr w:type="spellEnd"/>
+      <w:r>
+        <w:t>, F</w:t>
+      </w:r>
+      <w:r>
+        <w:t>.</w:t>
+      </w:r>
+      <w:r>
+        <w:t xml:space="preserve">, </w:t>
+      </w:r>
+      <w:proofErr w:type="spellStart"/>
+      <w:r>
+        <w:t>Edling</w:t>
+      </w:r>
+      <w:proofErr w:type="spellEnd"/>
+      <w:r>
+        <w:t>, C</w:t>
       </w:r>
       <w:r>
         <w:t xml:space="preserve">. </w:t>
       </w:r>
       <w:r>
-        <w:rPr>
-          <w:i/>
-        </w:rPr>
-        <w:t>Proceedings of the National Academy of Science, 98</w:t>
+        <w:t>R</w:t>
+      </w:r>
+      <w:r>
+        <w:t>.</w:t>
+      </w:r>
+      <w:r>
+        <w:t xml:space="preserve">, </w:t>
+      </w:r>
+      <w:proofErr w:type="spellStart"/>
+      <w:r>
+        <w:t>Amaral</w:t>
+      </w:r>
+      <w:proofErr w:type="spellEnd"/>
+      <w:r>
+        <w:t>, L</w:t>
+      </w:r>
+      <w:r>
+        <w:t xml:space="preserve">. </w:t>
+      </w:r>
+      <w:r>
+        <w:t>A</w:t>
+      </w:r>
+      <w:r>
+        <w:t xml:space="preserve">. </w:t>
+      </w:r>
+      <w:r>
+        <w:t>N</w:t>
+      </w:r>
+      <w:r>
+        <w:t>.</w:t>
+      </w:r>
+      <w:r>
+        <w:t>, Stanley, H</w:t>
+      </w:r>
+      <w:r>
+        <w:t xml:space="preserve">. </w:t>
+      </w:r>
+      <w:r>
+        <w:t>E</w:t>
+      </w:r>
+      <w:r>
+        <w:t>.</w:t>
+      </w:r>
+      <w:r>
+        <w:t xml:space="preserve">, </w:t>
+      </w:r>
+      <w:r>
+        <w:t xml:space="preserve">&amp; </w:t>
+      </w:r>
+      <w:r>
+        <w:t>Aberg, Y</w:t>
+      </w:r>
+      <w:r>
+        <w:t>.</w:t>
+      </w:r>
+      <w:r>
+        <w:t xml:space="preserve"> </w:t>
+      </w:r>
+      <w:r>
+        <w:t>(2001)</w:t>
+      </w:r>
+      <w:r>
+        <w:t xml:space="preserve">. </w:t>
+      </w:r>
+      <w:r>
+        <w:t xml:space="preserve">The web of human sexual contacts. </w:t>
       </w:r>
       <w:r>
         <w:rPr>
           <w:i/>
           <w:iCs/>
         </w:rPr>
+        <w:t>Nature</w:t>
+      </w:r>
+      <w:r>
+        <w:rPr>
+          <w:i/>
+          <w:iCs/>
+        </w:rPr>
+        <w:t>,</w:t>
+      </w:r>
+      <w:r>
+        <w:rPr>
+          <w:i/>
+          <w:iCs/>
+        </w:rPr>
+        <w:t xml:space="preserve"> </w:t>
+      </w:r>
+      <w:r>
+        <w:rPr>
+          <w:i/>
+        </w:rPr>
+        <w:t>411</w:t>
+      </w:r>
+      <w:r>
         <w:t>:</w:t>
       </w:r>
       <w:r>
-        <w:t xml:space="preserve"> 404</w:t>
+        <w:t xml:space="preserve"> 907</w:t>
       </w:r>
       <w:r>
         <w:t>–</w:t>
       </w:r>
       <w:r>
-        <w:t>409.</w:t>
+        <w:t>908</w:t>
+      </w:r>
+      <w:r>
+        <w:t>.</w:t>
       </w:r>
       <w:r>
         <w:t xml:space="preserve"> </w:t>
@@ -4581,6 +4542,76 @@
     <w:p>
       <w:pPr>
         <w:rPr>
+          <w:rStyle w:val="Hyperlink"/>
+        </w:rPr>
+      </w:pPr>
+      <w:r>
+        <w:t>[30</w:t>
+      </w:r>
+      <w:r>
+        <w:t>]</w:t>
+      </w:r>
+      <w:r>
+        <w:t xml:space="preserve"> </w:t>
+      </w:r>
+      <w:r>
+        <w:t xml:space="preserve">Newman, </w:t>
+      </w:r>
+      <w:r>
+        <w:t xml:space="preserve">M. E. J. </w:t>
+      </w:r>
+      <w:r>
+        <w:t xml:space="preserve"> (2001). </w:t>
+      </w:r>
+      <w:r>
+        <w:t>The structure of scientific collaboration networks</w:t>
+      </w:r>
+      <w:r>
+        <w:t xml:space="preserve">. </w:t>
+      </w:r>
+      <w:r>
+        <w:rPr>
+          <w:i/>
+        </w:rPr>
+        <w:t>Proceedings of the National Academy of Science, 98</w:t>
+      </w:r>
+      <w:r>
+        <w:rPr>
+          <w:i/>
+          <w:iCs/>
+        </w:rPr>
+        <w:t>:</w:t>
+      </w:r>
+      <w:r>
+        <w:t xml:space="preserve"> 404</w:t>
+      </w:r>
+      <w:r>
+        <w:t>–</w:t>
+      </w:r>
+      <w:r>
+        <w:t>409.</w:t>
+      </w:r>
+      <w:r>
+        <w:t xml:space="preserve"> </w:t>
+      </w:r>
+      <w:hyperlink r:id="rId39" w:history="1">
+        <w:r>
+          <w:rPr>
+            <w:rStyle w:val="Hyperlink"/>
+          </w:rPr>
+          <w:t>l</w:t>
+        </w:r>
+        <w:r>
+          <w:rPr>
+            <w:rStyle w:val="Hyperlink"/>
+          </w:rPr>
+          <w:t>ink</w:t>
+        </w:r>
+      </w:hyperlink>
+    </w:p>
+    <w:p>
+      <w:pPr>
+        <w:rPr>
           <w:b/>
         </w:rPr>
       </w:pPr>
@@ -4771,7 +4802,7 @@
       <w:r>
         <w:t xml:space="preserve">. </w:t>
       </w:r>
-      <w:hyperlink r:id="rId39" w:history="1">
+      <w:hyperlink r:id="rId40" w:history="1">
         <w:r>
           <w:rPr>
             <w:rStyle w:val="Hyperlink"/>
@@ -7052,7 +7083,7 @@
     <w:p/>
     <w:p/>
     <w:sectPr>
-      <w:footerReference w:type="default" r:id="rId42"/>
+      <w:footerReference w:type="default" r:id="rId43"/>
       <w:pgSz w:w="12240" w:h="15840" w:code="1"/>
       <w:pgMar w:top="576" w:right="576" w:bottom="1440" w:left="576" w:header="576" w:footer="720" w:gutter="0"/>
       <w:pgNumType w:start="1"/>
@@ -7262,7 +7293,7 @@
             <w:rPr>
               <w:noProof/>
             </w:rPr>
-            <w:t>1</w:t>
+            <w:t>3</w:t>
           </w:r>
           <w:r>
             <w:rPr>
@@ -10277,6 +10308,7 @@
   <w:style w:type="character" w:default="1" w:styleId="DefaultParagraphFont">
     <w:name w:val="Default Paragraph Font"/>
     <w:uiPriority w:val="1"/>
+    <w:semiHidden/>
     <w:unhideWhenUsed/>
   </w:style>
   <w:style w:type="table" w:default="1" w:styleId="TableNormal">
@@ -11145,6 +11177,7 @@
     <w:rsid w:val="000D05DD"/>
     <w:rsid w:val="00123198"/>
     <w:rsid w:val="00486261"/>
+    <w:rsid w:val="007506DA"/>
     <w:rsid w:val="008F6722"/>
     <w:rsid w:val="009364D9"/>
     <w:rsid w:val="009409B5"/>
@@ -12147,7 +12180,7 @@
 </file>
 
 <file path=customXml/itemProps1.xml><?xml version="1.0" encoding="utf-8"?>
-<ds:datastoreItem xmlns:ds="http://schemas.openxmlformats.org/officeDocument/2006/customXml" ds:itemID="{5D826FDB-9298-B24F-84F2-7CA7B6726933}">
+<ds:datastoreItem xmlns:ds="http://schemas.openxmlformats.org/officeDocument/2006/customXml" ds:itemID="{86050EEC-16BE-784A-99F7-6D761B72817E}">
   <ds:schemaRefs>
     <ds:schemaRef ds:uri="http://schemas.openxmlformats.org/officeDocument/2006/bibliography"/>
   </ds:schemaRefs>

</xml_diff>

<commit_message>
Made Proper optional reading
</commit_message>
<xml_diff>
--- a/Course-Information/MIDS W205 Syllabus-v2.docx
+++ b/Course-Information/MIDS W205 Syllabus-v2.docx
@@ -319,21 +319,7 @@
                   <w:rStyle w:val="Hyperlink"/>
                   <w:rFonts w:eastAsia="Times New Roman"/>
                 </w:rPr>
-                <w:t>efine@ischool.</w:t>
-              </w:r>
-              <w:r>
-                <w:rPr>
-                  <w:rStyle w:val="Hyperlink"/>
-                  <w:rFonts w:eastAsia="Times New Roman"/>
-                </w:rPr>
-                <w:t>b</w:t>
-              </w:r>
-              <w:r>
-                <w:rPr>
-                  <w:rStyle w:val="Hyperlink"/>
-                  <w:rFonts w:eastAsia="Times New Roman"/>
-                </w:rPr>
-                <w:t>erkeley.edu</w:t>
+                <w:t>efine@ischool.berkeley.edu</w:t>
               </w:r>
             </w:hyperlink>
             <w:r>
@@ -1662,8 +1648,6 @@
           <w:t>link</w:t>
         </w:r>
       </w:hyperlink>
-      <w:bookmarkStart w:id="2" w:name="_GoBack"/>
-      <w:bookmarkEnd w:id="2"/>
     </w:p>
     <w:p>
       <w:pPr>
@@ -1928,191 +1912,105 @@
         <w:t>[7</w:t>
       </w:r>
       <w:r>
-        <w:t xml:space="preserve">] </w:t>
-      </w:r>
-      <w:r>
-        <w:t>Proper</w:t>
-      </w:r>
-      <w:r>
-        <w:t>, H. A</w:t>
-      </w:r>
-      <w:r>
-        <w:t>.</w:t>
-      </w:r>
-      <w:r>
-        <w:t xml:space="preserve"> (1997).</w:t>
-      </w:r>
-      <w:r>
-        <w:t xml:space="preserve"> Data </w:t>
+        <w:t>]</w:t>
+      </w:r>
+      <w:r>
+        <w:t xml:space="preserve"> </w:t>
+      </w:r>
+      <w:proofErr w:type="spellStart"/>
+      <w:r>
+        <w:t>Codd</w:t>
+      </w:r>
+      <w:proofErr w:type="spellEnd"/>
+      <w:r>
+        <w:t xml:space="preserve">, </w:t>
+      </w:r>
+      <w:r>
+        <w:t>E.</w:t>
+      </w:r>
+      <w:r>
+        <w:t xml:space="preserve"> </w:t>
+      </w:r>
+      <w:r>
+        <w:t xml:space="preserve">F. </w:t>
+      </w:r>
+      <w:r>
+        <w:t xml:space="preserve">(1970). </w:t>
+      </w:r>
+      <w:r>
+        <w:t xml:space="preserve">A </w:t>
+      </w:r>
+      <w:r>
+        <w:t>r</w:t>
+      </w:r>
+      <w:r>
+        <w:t xml:space="preserve">elational </w:t>
+      </w:r>
+      <w:r>
+        <w:t>m</w:t>
+      </w:r>
+      <w:r>
+        <w:t xml:space="preserve">odel of </w:t>
+      </w:r>
+      <w:r>
+        <w:t>d</w:t>
+      </w:r>
+      <w:r>
+        <w:t xml:space="preserve">ata for </w:t>
+      </w:r>
+      <w:r>
+        <w:t>l</w:t>
+      </w:r>
+      <w:r>
+        <w:t xml:space="preserve">arge </w:t>
       </w:r>
       <w:r>
         <w:t>s</w:t>
       </w:r>
       <w:r>
-        <w:t xml:space="preserve">chema </w:t>
+        <w:t xml:space="preserve">hared </w:t>
       </w:r>
       <w:r>
         <w:t>d</w:t>
       </w:r>
       <w:r>
-        <w:t xml:space="preserve">esign </w:t>
-      </w:r>
-      <w:r>
-        <w:t xml:space="preserve">as a </w:t>
-      </w:r>
-      <w:r>
-        <w:t>s</w:t>
-      </w:r>
-      <w:r>
-        <w:t xml:space="preserve">chema </w:t>
-      </w:r>
-      <w:r>
-        <w:t>e</w:t>
-      </w:r>
-      <w:r>
-        <w:t xml:space="preserve">volution </w:t>
-      </w:r>
-      <w:r>
-        <w:t>p</w:t>
-      </w:r>
-      <w:r>
-        <w:t>rocess</w:t>
+        <w:t xml:space="preserve">ata </w:t>
+      </w:r>
+      <w:r>
+        <w:t>b</w:t>
+      </w:r>
+      <w:r>
+        <w:t xml:space="preserve">anks. </w:t>
+      </w:r>
+      <w:r>
+        <w:rPr>
+          <w:i/>
+        </w:rPr>
+        <w:t>ACM Information Retrieval</w:t>
+      </w:r>
+      <w:r>
+        <w:rPr>
+          <w:i/>
+        </w:rPr>
+        <w:t>,</w:t>
+      </w:r>
+      <w:r>
+        <w:rPr>
+          <w:i/>
+        </w:rPr>
+        <w:t xml:space="preserve"> 13</w:t>
+      </w:r>
+      <w:r>
+        <w:t>(6): 377</w:t>
+      </w:r>
+      <w:r>
+        <w:t>–</w:t>
+      </w:r>
+      <w:r>
+        <w:t>387</w:t>
       </w:r>
       <w:r>
         <w:t xml:space="preserve">. </w:t>
-      </w:r>
-      <w:r>
-        <w:rPr>
-          <w:i/>
-        </w:rPr>
-        <w:t>Data &amp; Knowledge Engineering, 22</w:t>
-      </w:r>
-      <w:r>
-        <w:t>(2):159</w:t>
-      </w:r>
-      <w:r>
-        <w:t>–</w:t>
-      </w:r>
-      <w:r>
-        <w:t>189.</w:t>
-      </w:r>
-    </w:p>
-    <w:p>
-      <w:r>
-        <w:t>[8]</w:t>
-      </w:r>
-      <w:r>
-        <w:t xml:space="preserve"> </w:t>
-      </w:r>
-      <w:proofErr w:type="spellStart"/>
-      <w:r>
-        <w:t>Codd</w:t>
-      </w:r>
-      <w:proofErr w:type="spellEnd"/>
-      <w:r>
-        <w:t xml:space="preserve">, </w:t>
-      </w:r>
-      <w:r>
-        <w:t>E.</w:t>
-      </w:r>
-      <w:r>
-        <w:t xml:space="preserve"> </w:t>
-      </w:r>
-      <w:r>
-        <w:t>F</w:t>
-      </w:r>
-      <w:r>
-        <w:t xml:space="preserve">. </w:t>
-      </w:r>
-      <w:r>
-        <w:t xml:space="preserve">(1970). </w:t>
-      </w:r>
-      <w:r>
-        <w:t xml:space="preserve">A </w:t>
-      </w:r>
-      <w:r>
-        <w:t>r</w:t>
-      </w:r>
-      <w:r>
-        <w:t xml:space="preserve">elational </w:t>
-      </w:r>
-      <w:r>
-        <w:t>m</w:t>
-      </w:r>
-      <w:r>
-        <w:t xml:space="preserve">odel </w:t>
-      </w:r>
-      <w:r>
-        <w:t xml:space="preserve">of </w:t>
-      </w:r>
-      <w:r>
-        <w:t>d</w:t>
-      </w:r>
-      <w:r>
-        <w:t xml:space="preserve">ata </w:t>
-      </w:r>
-      <w:r>
-        <w:t xml:space="preserve">for </w:t>
-      </w:r>
-      <w:r>
-        <w:t>l</w:t>
-      </w:r>
-      <w:r>
-        <w:t xml:space="preserve">arge </w:t>
-      </w:r>
-      <w:r>
-        <w:t>s</w:t>
-      </w:r>
-      <w:r>
-        <w:t xml:space="preserve">hared </w:t>
-      </w:r>
-      <w:r>
-        <w:t>d</w:t>
-      </w:r>
-      <w:r>
-        <w:t xml:space="preserve">ata </w:t>
-      </w:r>
-      <w:r>
-        <w:t>b</w:t>
-      </w:r>
-      <w:r>
-        <w:t>anks</w:t>
-      </w:r>
-      <w:r>
-        <w:t xml:space="preserve">. </w:t>
-      </w:r>
-      <w:r>
-        <w:rPr>
-          <w:i/>
-        </w:rPr>
-        <w:t>ACM Information Retrieval</w:t>
-      </w:r>
-      <w:r>
-        <w:rPr>
-          <w:i/>
-        </w:rPr>
-        <w:t>,</w:t>
-      </w:r>
-      <w:r>
-        <w:rPr>
-          <w:i/>
-        </w:rPr>
-        <w:t xml:space="preserve"> 13</w:t>
-      </w:r>
-      <w:r>
-        <w:t>(6): 377</w:t>
-      </w:r>
-      <w:r>
-        <w:t>–</w:t>
-      </w:r>
-      <w:r>
-        <w:t>387</w:t>
-      </w:r>
-      <w:r>
-        <w:t>.</w:t>
-      </w:r>
-      <w:r>
-        <w:t xml:space="preserve"> </w:t>
       </w:r>
       <w:hyperlink r:id="rId18" w:history="1">
         <w:r>
@@ -2125,10 +2023,10 @@
     </w:p>
     <w:p>
       <w:r>
-        <w:t>[9]</w:t>
-      </w:r>
-      <w:r>
-        <w:t xml:space="preserve"> </w:t>
+        <w:t>[8</w:t>
+      </w:r>
+      <w:r>
+        <w:t xml:space="preserve">] </w:t>
       </w:r>
       <w:r>
         <w:t>Chen</w:t>
@@ -2179,10 +2077,7 @@
         <w:t>v</w:t>
       </w:r>
       <w:r>
-        <w:t xml:space="preserve">iew </w:t>
-      </w:r>
-      <w:r>
-        <w:t xml:space="preserve">of </w:t>
+        <w:t xml:space="preserve">iew of </w:t>
       </w:r>
       <w:r>
         <w:t>SATA</w:t>
@@ -2232,6 +2127,106 @@
     <w:p>
       <w:pPr>
         <w:rPr>
+          <w:i/>
+        </w:rPr>
+      </w:pPr>
+      <w:r>
+        <w:rPr>
+          <w:i/>
+        </w:rPr>
+        <w:t>Recommended (but not required) reading:</w:t>
+      </w:r>
+    </w:p>
+    <w:p>
+      <w:r>
+        <w:t>[9</w:t>
+      </w:r>
+      <w:r>
+        <w:t xml:space="preserve">] </w:t>
+      </w:r>
+      <w:r>
+        <w:t>Proper</w:t>
+      </w:r>
+      <w:r>
+        <w:t>, H. A</w:t>
+      </w:r>
+      <w:r>
+        <w:t>.</w:t>
+      </w:r>
+      <w:r>
+        <w:t xml:space="preserve"> (1997).</w:t>
+      </w:r>
+      <w:r>
+        <w:t xml:space="preserve"> Data </w:t>
+      </w:r>
+      <w:r>
+        <w:t>s</w:t>
+      </w:r>
+      <w:r>
+        <w:t xml:space="preserve">chema </w:t>
+      </w:r>
+      <w:r>
+        <w:t>d</w:t>
+      </w:r>
+      <w:r>
+        <w:t xml:space="preserve">esign </w:t>
+      </w:r>
+      <w:r>
+        <w:t xml:space="preserve">as a </w:t>
+      </w:r>
+      <w:r>
+        <w:t>s</w:t>
+      </w:r>
+      <w:r>
+        <w:t xml:space="preserve">chema </w:t>
+      </w:r>
+      <w:r>
+        <w:t>e</w:t>
+      </w:r>
+      <w:r>
+        <w:t xml:space="preserve">volution </w:t>
+      </w:r>
+      <w:r>
+        <w:t>p</w:t>
+      </w:r>
+      <w:r>
+        <w:t>rocess</w:t>
+      </w:r>
+      <w:r>
+        <w:t xml:space="preserve">. </w:t>
+      </w:r>
+      <w:r>
+        <w:rPr>
+          <w:i/>
+        </w:rPr>
+        <w:t>Data &amp; Knowledge Engineering, 22</w:t>
+      </w:r>
+      <w:r>
+        <w:t>(2):159</w:t>
+      </w:r>
+      <w:r>
+        <w:t>–</w:t>
+      </w:r>
+      <w:r>
+        <w:t>189.</w:t>
+      </w:r>
+      <w:r>
+        <w:t xml:space="preserve"> </w:t>
+      </w:r>
+      <w:hyperlink r:id="rId20" w:history="1">
+        <w:r>
+          <w:rPr>
+            <w:rStyle w:val="Hyperlink"/>
+          </w:rPr>
+          <w:t>link</w:t>
+        </w:r>
+      </w:hyperlink>
+      <w:bookmarkStart w:id="2" w:name="_GoBack"/>
+      <w:bookmarkEnd w:id="2"/>
+    </w:p>
+    <w:p>
+      <w:pPr>
+        <w:rPr>
           <w:b/>
         </w:rPr>
       </w:pPr>
@@ -2305,7 +2300,7 @@
       <w:r>
         <w:t xml:space="preserve">file system. SOSP’03, October 19–22, Bolton Landing, New York, USA. </w:t>
       </w:r>
-      <w:hyperlink r:id="rId20" w:history="1">
+      <w:hyperlink r:id="rId21" w:history="1">
         <w:r>
           <w:rPr>
             <w:rStyle w:val="Hyperlink"/>
@@ -2366,122 +2361,6 @@
       <w:r>
         <w:t xml:space="preserve">. </w:t>
       </w:r>
-      <w:hyperlink r:id="rId21" w:history="1">
-        <w:r>
-          <w:rPr>
-            <w:rStyle w:val="Hyperlink"/>
-          </w:rPr>
-          <w:t>link</w:t>
-        </w:r>
-      </w:hyperlink>
-    </w:p>
-    <w:p>
-      <w:pPr>
-        <w:rPr>
-          <w:b/>
-        </w:rPr>
-      </w:pPr>
-      <w:r>
-        <w:rPr>
-          <w:b/>
-        </w:rPr>
-        <w:t>Week 5</w:t>
-      </w:r>
-    </w:p>
-    <w:p>
-      <w:pPr>
-        <w:rPr>
-          <w:i/>
-        </w:rPr>
-      </w:pPr>
-      <w:r>
-        <w:rPr>
-          <w:i/>
-        </w:rPr>
-        <w:t>Required reading:</w:t>
-      </w:r>
-    </w:p>
-    <w:p>
-      <w:r>
-        <w:t>[12]</w:t>
-      </w:r>
-      <w:r>
-        <w:t xml:space="preserve"> </w:t>
-      </w:r>
-      <w:proofErr w:type="spellStart"/>
-      <w:r>
-        <w:t>Vassiliadis</w:t>
-      </w:r>
-      <w:proofErr w:type="spellEnd"/>
-      <w:r>
-        <w:t>, P.</w:t>
-      </w:r>
-      <w:r>
-        <w:t xml:space="preserve"> </w:t>
-      </w:r>
-      <w:r>
-        <w:t xml:space="preserve">(2009). </w:t>
-      </w:r>
-      <w:r>
-        <w:t xml:space="preserve">A </w:t>
-      </w:r>
-      <w:r>
-        <w:t>s</w:t>
-      </w:r>
-      <w:r>
-        <w:t xml:space="preserve">urvey </w:t>
-      </w:r>
-      <w:r>
-        <w:t xml:space="preserve">of </w:t>
-      </w:r>
-      <w:r>
-        <w:t>e</w:t>
-      </w:r>
-      <w:r>
-        <w:t>xtract</w:t>
-      </w:r>
-      <w:r>
-        <w:t>–</w:t>
-      </w:r>
-      <w:r>
-        <w:t>t</w:t>
-      </w:r>
-      <w:r>
-        <w:t>ransform</w:t>
-      </w:r>
-      <w:r>
-        <w:t>–</w:t>
-      </w:r>
-      <w:r>
-        <w:t>l</w:t>
-      </w:r>
-      <w:r>
-        <w:t xml:space="preserve">oad </w:t>
-      </w:r>
-      <w:r>
-        <w:t>t</w:t>
-      </w:r>
-      <w:r>
-        <w:t>echnology</w:t>
-      </w:r>
-      <w:r>
-        <w:t xml:space="preserve">. </w:t>
-      </w:r>
-      <w:r>
-        <w:rPr>
-          <w:i/>
-        </w:rPr>
-        <w:t>International Journal of Data Warehousing &amp; Mining, 5</w:t>
-      </w:r>
-      <w:r>
-        <w:t>(3), 1</w:t>
-      </w:r>
-      <w:r>
-        <w:t>–</w:t>
-      </w:r>
-      <w:r>
-        <w:t xml:space="preserve">27. </w:t>
-      </w:r>
       <w:hyperlink r:id="rId22" w:history="1">
         <w:r>
           <w:rPr>
@@ -2494,6 +2373,19 @@
     <w:p>
       <w:pPr>
         <w:rPr>
+          <w:b/>
+        </w:rPr>
+      </w:pPr>
+      <w:r>
+        <w:rPr>
+          <w:b/>
+        </w:rPr>
+        <w:t>Week 5</w:t>
+      </w:r>
+    </w:p>
+    <w:p>
+      <w:pPr>
+        <w:rPr>
           <w:i/>
         </w:rPr>
       </w:pPr>
@@ -2501,88 +2393,89 @@
         <w:rPr>
           <w:i/>
         </w:rPr>
-        <w:t>Recommended (but not required) reading:</w:t>
-      </w:r>
-    </w:p>
-    <w:p>
-      <w:r>
-        <w:lastRenderedPageBreak/>
-        <w:t>[13</w:t>
-      </w:r>
-      <w:r>
-        <w:t>]</w:t>
+        <w:t>Required reading:</w:t>
+      </w:r>
+    </w:p>
+    <w:p>
+      <w:r>
+        <w:t>[12]</w:t>
       </w:r>
       <w:r>
         <w:t xml:space="preserve"> </w:t>
       </w:r>
-      <w:r>
-        <w:t>Kreps</w:t>
-      </w:r>
-      <w:r>
-        <w:t>, J.</w:t>
-      </w:r>
-      <w:r>
-        <w:t xml:space="preserve"> et al. </w:t>
-      </w:r>
-      <w:r>
-        <w:t xml:space="preserve">(2011). </w:t>
-      </w:r>
-      <w:r>
-        <w:t xml:space="preserve">Kafka: </w:t>
-      </w:r>
-      <w:r>
-        <w:t>A</w:t>
+      <w:proofErr w:type="spellStart"/>
+      <w:r>
+        <w:t>Vassiliadis</w:t>
+      </w:r>
+      <w:proofErr w:type="spellEnd"/>
+      <w:r>
+        <w:t>, P.</w:t>
       </w:r>
       <w:r>
         <w:t xml:space="preserve"> </w:t>
       </w:r>
       <w:r>
-        <w:t>d</w:t>
-      </w:r>
-      <w:r>
-        <w:t xml:space="preserve">istributed </w:t>
-      </w:r>
-      <w:r>
-        <w:t>m</w:t>
-      </w:r>
-      <w:r>
-        <w:t xml:space="preserve">essaging </w:t>
+        <w:t xml:space="preserve">(2009). </w:t>
+      </w:r>
+      <w:r>
+        <w:t xml:space="preserve">A </w:t>
       </w:r>
       <w:r>
         <w:t>s</w:t>
       </w:r>
       <w:r>
-        <w:t xml:space="preserve">ystem </w:t>
-      </w:r>
-      <w:r>
-        <w:t xml:space="preserve">for </w:t>
+        <w:t xml:space="preserve">urvey </w:t>
+      </w:r>
+      <w:r>
+        <w:t xml:space="preserve">of </w:t>
+      </w:r>
+      <w:r>
+        <w:t>e</w:t>
+      </w:r>
+      <w:r>
+        <w:t>xtract</w:t>
+      </w:r>
+      <w:r>
+        <w:t>–</w:t>
+      </w:r>
+      <w:r>
+        <w:t>t</w:t>
+      </w:r>
+      <w:r>
+        <w:t>ransform</w:t>
+      </w:r>
+      <w:r>
+        <w:t>–</w:t>
       </w:r>
       <w:r>
         <w:t>l</w:t>
       </w:r>
       <w:r>
-        <w:t xml:space="preserve">og </w:t>
-      </w:r>
-      <w:r>
-        <w:t>p</w:t>
-      </w:r>
-      <w:r>
-        <w:t>rocessing</w:t>
-      </w:r>
-      <w:r>
-        <w:t>.</w:t>
-      </w:r>
-      <w:r>
-        <w:t xml:space="preserve"> </w:t>
-      </w:r>
-      <w:r>
-        <w:t>NetDB'11, Athens, Greece.</w:t>
-      </w:r>
-      <w:r>
-        <w:t xml:space="preserve"> </w:t>
-      </w:r>
-      <w:r>
-        <w:t xml:space="preserve">ACM 978-1-4503-0652-2/11/06. </w:t>
+        <w:t xml:space="preserve">oad </w:t>
+      </w:r>
+      <w:r>
+        <w:t>t</w:t>
+      </w:r>
+      <w:r>
+        <w:t>echnology</w:t>
+      </w:r>
+      <w:r>
+        <w:t xml:space="preserve">. </w:t>
+      </w:r>
+      <w:r>
+        <w:rPr>
+          <w:i/>
+        </w:rPr>
+        <w:t>International Journal of Data Warehousing &amp; Mining, 5</w:t>
+      </w:r>
+      <w:r>
+        <w:t>(3), 1</w:t>
+      </w:r>
+      <w:r>
+        <w:t>–</w:t>
+      </w:r>
+      <w:r>
+        <w:t xml:space="preserve">27. </w:t>
       </w:r>
       <w:hyperlink r:id="rId23" w:history="1">
         <w:r>
@@ -2596,6 +2489,108 @@
     <w:p>
       <w:pPr>
         <w:rPr>
+          <w:i/>
+        </w:rPr>
+      </w:pPr>
+      <w:r>
+        <w:rPr>
+          <w:i/>
+        </w:rPr>
+        <w:lastRenderedPageBreak/>
+        <w:t>Recommended (but not required) reading:</w:t>
+      </w:r>
+    </w:p>
+    <w:p>
+      <w:r>
+        <w:t>[13</w:t>
+      </w:r>
+      <w:r>
+        <w:t>]</w:t>
+      </w:r>
+      <w:r>
+        <w:t xml:space="preserve"> </w:t>
+      </w:r>
+      <w:r>
+        <w:t>Kreps</w:t>
+      </w:r>
+      <w:r>
+        <w:t>, J.</w:t>
+      </w:r>
+      <w:r>
+        <w:t xml:space="preserve"> et al. </w:t>
+      </w:r>
+      <w:r>
+        <w:t xml:space="preserve">(2011). </w:t>
+      </w:r>
+      <w:r>
+        <w:t xml:space="preserve">Kafka: </w:t>
+      </w:r>
+      <w:r>
+        <w:t>A</w:t>
+      </w:r>
+      <w:r>
+        <w:t xml:space="preserve"> </w:t>
+      </w:r>
+      <w:r>
+        <w:t>d</w:t>
+      </w:r>
+      <w:r>
+        <w:t xml:space="preserve">istributed </w:t>
+      </w:r>
+      <w:r>
+        <w:t>m</w:t>
+      </w:r>
+      <w:r>
+        <w:t xml:space="preserve">essaging </w:t>
+      </w:r>
+      <w:r>
+        <w:t>s</w:t>
+      </w:r>
+      <w:r>
+        <w:t xml:space="preserve">ystem </w:t>
+      </w:r>
+      <w:r>
+        <w:t xml:space="preserve">for </w:t>
+      </w:r>
+      <w:r>
+        <w:t>l</w:t>
+      </w:r>
+      <w:r>
+        <w:t xml:space="preserve">og </w:t>
+      </w:r>
+      <w:r>
+        <w:t>p</w:t>
+      </w:r>
+      <w:r>
+        <w:t>rocessing</w:t>
+      </w:r>
+      <w:r>
+        <w:t>.</w:t>
+      </w:r>
+      <w:r>
+        <w:t xml:space="preserve"> </w:t>
+      </w:r>
+      <w:r>
+        <w:t>NetDB'11, Athens, Greece.</w:t>
+      </w:r>
+      <w:r>
+        <w:t xml:space="preserve"> </w:t>
+      </w:r>
+      <w:r>
+        <w:t xml:space="preserve">ACM 978-1-4503-0652-2/11/06. </w:t>
+      </w:r>
+      <w:hyperlink r:id="rId24" w:history="1">
+        <w:r>
+          <w:rPr>
+            <w:rStyle w:val="Hyperlink"/>
+          </w:rPr>
+          <w:t>link</w:t>
+        </w:r>
+      </w:hyperlink>
+    </w:p>
+    <w:p>
+      <w:pPr>
+        <w:rPr>
           <w:b/>
         </w:rPr>
       </w:pPr>
@@ -2674,7 +2669,7 @@
       <w:r>
         <w:t xml:space="preserve"> (2010).</w:t>
       </w:r>
-      <w:hyperlink r:id="rId24" w:history="1">
+      <w:hyperlink r:id="rId25" w:history="1">
         <w:r>
           <w:rPr>
             <w:rStyle w:val="Hyperlink"/>
@@ -2822,101 +2817,6 @@
       <w:r>
         <w:t xml:space="preserve"> </w:t>
       </w:r>
-      <w:hyperlink r:id="rId25" w:history="1">
-        <w:r>
-          <w:rPr>
-            <w:rStyle w:val="Hyperlink"/>
-          </w:rPr>
-          <w:t>Link</w:t>
-        </w:r>
-      </w:hyperlink>
-    </w:p>
-    <w:p>
-      <w:pPr>
-        <w:rPr>
-          <w:b/>
-        </w:rPr>
-      </w:pPr>
-      <w:r>
-        <w:rPr>
-          <w:b/>
-        </w:rPr>
-        <w:t>Week 7</w:t>
-      </w:r>
-    </w:p>
-    <w:p>
-      <w:pPr>
-        <w:rPr>
-          <w:i/>
-        </w:rPr>
-      </w:pPr>
-      <w:r>
-        <w:rPr>
-          <w:i/>
-        </w:rPr>
-        <w:t>Required reading:</w:t>
-      </w:r>
-    </w:p>
-    <w:p>
-      <w:r>
-        <w:t>[16</w:t>
-      </w:r>
-      <w:r>
-        <w:t xml:space="preserve">] </w:t>
-      </w:r>
-      <w:proofErr w:type="spellStart"/>
-      <w:r>
-        <w:t>Graefe</w:t>
-      </w:r>
-      <w:proofErr w:type="spellEnd"/>
-      <w:r>
-        <w:t>, G.</w:t>
-      </w:r>
-      <w:r>
-        <w:t xml:space="preserve"> (1993). </w:t>
-      </w:r>
-      <w:r>
-        <w:t xml:space="preserve">Query evaluation techniques for large databases. </w:t>
-      </w:r>
-      <w:r>
-        <w:rPr>
-          <w:i/>
-        </w:rPr>
-        <w:t>ACM Computing Surveys (CSUR)</w:t>
-      </w:r>
-      <w:r>
-        <w:rPr>
-          <w:i/>
-        </w:rPr>
-        <w:t>,</w:t>
-      </w:r>
-      <w:r>
-        <w:rPr>
-          <w:i/>
-        </w:rPr>
-        <w:t xml:space="preserve"> 25</w:t>
-      </w:r>
-      <w:r>
-        <w:t>(</w:t>
-      </w:r>
-      <w:r>
-        <w:t>2</w:t>
-      </w:r>
-      <w:r>
-        <w:t>)</w:t>
-      </w:r>
-      <w:r>
-        <w:t>: 73</w:t>
-      </w:r>
-      <w:r>
-        <w:t>–</w:t>
-      </w:r>
-      <w:r>
-        <w:t>169.</w:t>
-      </w:r>
-      <w:r>
-        <w:t xml:space="preserve"> </w:t>
-      </w:r>
       <w:hyperlink r:id="rId26" w:history="1">
         <w:r>
           <w:rPr>
@@ -2927,80 +2827,87 @@
       </w:hyperlink>
     </w:p>
     <w:p>
-      <w:r>
-        <w:t>[17</w:t>
+      <w:pPr>
+        <w:rPr>
+          <w:b/>
+        </w:rPr>
+      </w:pPr>
+      <w:r>
+        <w:rPr>
+          <w:b/>
+        </w:rPr>
+        <w:t>Week 7</w:t>
+      </w:r>
+    </w:p>
+    <w:p>
+      <w:pPr>
+        <w:rPr>
+          <w:i/>
+        </w:rPr>
+      </w:pPr>
+      <w:r>
+        <w:rPr>
+          <w:i/>
+        </w:rPr>
+        <w:t>Required reading:</w:t>
+      </w:r>
+    </w:p>
+    <w:p>
+      <w:r>
+        <w:t>[16</w:t>
       </w:r>
       <w:r>
         <w:t xml:space="preserve">] </w:t>
       </w:r>
       <w:proofErr w:type="spellStart"/>
       <w:r>
-        <w:t>Chaudhuri</w:t>
+        <w:t>Graefe</w:t>
       </w:r>
       <w:proofErr w:type="spellEnd"/>
       <w:r>
-        <w:t xml:space="preserve">, S. </w:t>
-      </w:r>
-      <w:r>
-        <w:t xml:space="preserve">(1998). </w:t>
-      </w:r>
-      <w:r>
-        <w:t xml:space="preserve">An overview of query optimization in relational systems. </w:t>
-      </w:r>
-      <w:r>
-        <w:rPr>
-          <w:iCs/>
-        </w:rPr>
-        <w:t xml:space="preserve">Proceedings of the </w:t>
-      </w:r>
-      <w:r>
-        <w:rPr>
-          <w:iCs/>
-        </w:rPr>
-        <w:t>17</w:t>
-      </w:r>
-      <w:r>
-        <w:rPr>
-          <w:iCs/>
-          <w:vertAlign w:val="superscript"/>
-        </w:rPr>
-        <w:t>th</w:t>
-      </w:r>
-      <w:r>
-        <w:rPr>
-          <w:iCs/>
-        </w:rPr>
-        <w:t xml:space="preserve"> </w:t>
-      </w:r>
-      <w:r>
-        <w:rPr>
-          <w:iCs/>
-        </w:rPr>
-        <w:t xml:space="preserve">ACM SIGACT-SIGMOD-SIGART </w:t>
-      </w:r>
-      <w:r>
-        <w:rPr>
-          <w:iCs/>
-        </w:rPr>
-        <w:t xml:space="preserve">Symposium </w:t>
-      </w:r>
-      <w:r>
-        <w:rPr>
-          <w:iCs/>
-        </w:rPr>
-        <w:t xml:space="preserve">on Principles of </w:t>
-      </w:r>
-      <w:r>
-        <w:rPr>
-          <w:iCs/>
-        </w:rPr>
-        <w:t>Database Systems</w:t>
-      </w:r>
-      <w:r>
-        <w:t>.</w:t>
-      </w:r>
-      <w:r>
-        <w:t xml:space="preserve"> </w:t>
+        <w:t>, G.</w:t>
+      </w:r>
+      <w:r>
+        <w:t xml:space="preserve"> (1993). </w:t>
+      </w:r>
+      <w:r>
+        <w:t xml:space="preserve">Query evaluation techniques for large databases. </w:t>
+      </w:r>
+      <w:r>
+        <w:rPr>
+          <w:i/>
+        </w:rPr>
+        <w:t>ACM Computing Surveys (CSUR)</w:t>
+      </w:r>
+      <w:r>
+        <w:rPr>
+          <w:i/>
+        </w:rPr>
+        <w:t>,</w:t>
+      </w:r>
+      <w:r>
+        <w:rPr>
+          <w:i/>
+        </w:rPr>
+        <w:t xml:space="preserve"> 25</w:t>
+      </w:r>
+      <w:r>
+        <w:t>(</w:t>
+      </w:r>
+      <w:r>
+        <w:t>2</w:t>
+      </w:r>
+      <w:r>
+        <w:t>)</w:t>
+      </w:r>
+      <w:r>
+        <w:t>: 73</w:t>
+      </w:r>
+      <w:r>
+        <w:t>–</w:t>
+      </w:r>
+      <w:r>
+        <w:t>169.</w:t>
       </w:r>
       <w:r>
         <w:t xml:space="preserve"> </w:t>
@@ -3015,6 +2922,94 @@
       </w:hyperlink>
     </w:p>
     <w:p>
+      <w:r>
+        <w:t>[17</w:t>
+      </w:r>
+      <w:r>
+        <w:t xml:space="preserve">] </w:t>
+      </w:r>
+      <w:proofErr w:type="spellStart"/>
+      <w:r>
+        <w:t>Chaudhuri</w:t>
+      </w:r>
+      <w:proofErr w:type="spellEnd"/>
+      <w:r>
+        <w:t xml:space="preserve">, S. </w:t>
+      </w:r>
+      <w:r>
+        <w:t xml:space="preserve">(1998). </w:t>
+      </w:r>
+      <w:r>
+        <w:t xml:space="preserve">An overview of query optimization in relational systems. </w:t>
+      </w:r>
+      <w:r>
+        <w:rPr>
+          <w:iCs/>
+        </w:rPr>
+        <w:t xml:space="preserve">Proceedings of the </w:t>
+      </w:r>
+      <w:r>
+        <w:rPr>
+          <w:iCs/>
+        </w:rPr>
+        <w:t>17</w:t>
+      </w:r>
+      <w:r>
+        <w:rPr>
+          <w:iCs/>
+          <w:vertAlign w:val="superscript"/>
+        </w:rPr>
+        <w:t>th</w:t>
+      </w:r>
+      <w:r>
+        <w:rPr>
+          <w:iCs/>
+        </w:rPr>
+        <w:t xml:space="preserve"> </w:t>
+      </w:r>
+      <w:r>
+        <w:rPr>
+          <w:iCs/>
+        </w:rPr>
+        <w:t xml:space="preserve">ACM SIGACT-SIGMOD-SIGART </w:t>
+      </w:r>
+      <w:r>
+        <w:rPr>
+          <w:iCs/>
+        </w:rPr>
+        <w:t xml:space="preserve">Symposium </w:t>
+      </w:r>
+      <w:r>
+        <w:rPr>
+          <w:iCs/>
+        </w:rPr>
+        <w:t xml:space="preserve">on Principles of </w:t>
+      </w:r>
+      <w:r>
+        <w:rPr>
+          <w:iCs/>
+        </w:rPr>
+        <w:t>Database Systems</w:t>
+      </w:r>
+      <w:r>
+        <w:t>.</w:t>
+      </w:r>
+      <w:r>
+        <w:t xml:space="preserve"> </w:t>
+      </w:r>
+      <w:r>
+        <w:t xml:space="preserve"> </w:t>
+      </w:r>
+      <w:hyperlink r:id="rId28" w:history="1">
+        <w:r>
+          <w:rPr>
+            <w:rStyle w:val="Hyperlink"/>
+          </w:rPr>
+          <w:t>Link</w:t>
+        </w:r>
+      </w:hyperlink>
+    </w:p>
+    <w:p>
       <w:pPr>
         <w:rPr>
           <w:i/>
@@ -3102,7 +3097,7 @@
       <w:r>
         <w:t xml:space="preserve"> </w:t>
       </w:r>
-      <w:hyperlink r:id="rId28" w:history="1">
+      <w:hyperlink r:id="rId29" w:history="1">
         <w:r>
           <w:rPr>
             <w:rStyle w:val="Hyperlink"/>
@@ -3224,66 +3219,6 @@
       <w:r>
         <w:t xml:space="preserve">. </w:t>
       </w:r>
-      <w:hyperlink r:id="rId29" w:history="1">
-        <w:r>
-          <w:rPr>
-            <w:rStyle w:val="Hyperlink"/>
-          </w:rPr>
-          <w:t>link</w:t>
-        </w:r>
-      </w:hyperlink>
-    </w:p>
-    <w:p>
-      <w:r>
-        <w:t>[20</w:t>
-      </w:r>
-      <w:r>
-        <w:t>]</w:t>
-      </w:r>
-      <w:r>
-        <w:t xml:space="preserve"> </w:t>
-      </w:r>
-      <w:proofErr w:type="spellStart"/>
-      <w:r>
-        <w:t>Tukey</w:t>
-      </w:r>
-      <w:proofErr w:type="spellEnd"/>
-      <w:r>
-        <w:t>, J. W</w:t>
-      </w:r>
-      <w:r>
-        <w:t xml:space="preserve">. </w:t>
-      </w:r>
-      <w:r>
-        <w:t xml:space="preserve">(1980). </w:t>
-      </w:r>
-      <w:r>
-        <w:t xml:space="preserve">We need both exploratory and confirmatory. </w:t>
-      </w:r>
-      <w:r>
-        <w:rPr>
-          <w:i/>
-        </w:rPr>
-        <w:t>The American Statistician, 34</w:t>
-      </w:r>
-      <w:r>
-        <w:t>(</w:t>
-      </w:r>
-      <w:r>
-        <w:t>1)</w:t>
-      </w:r>
-      <w:r>
-        <w:t>:</w:t>
-      </w:r>
-      <w:r>
-        <w:t xml:space="preserve"> 23</w:t>
-      </w:r>
-      <w:r>
-        <w:t>–</w:t>
-      </w:r>
-      <w:r>
-        <w:t xml:space="preserve">25. </w:t>
-      </w:r>
       <w:hyperlink r:id="rId30" w:history="1">
         <w:r>
           <w:rPr>
@@ -3295,7 +3230,7 @@
     </w:p>
     <w:p>
       <w:r>
-        <w:t>[21</w:t>
+        <w:t>[20</w:t>
       </w:r>
       <w:r>
         <w:t>]</w:t>
@@ -3305,132 +3240,44 @@
       </w:r>
       <w:proofErr w:type="spellStart"/>
       <w:r>
-        <w:t>Melnik</w:t>
+        <w:t>Tukey</w:t>
       </w:r>
       <w:proofErr w:type="spellEnd"/>
       <w:r>
-        <w:t>,</w:t>
-      </w:r>
-      <w:r>
-        <w:t xml:space="preserve"> S.,</w:t>
-      </w:r>
-      <w:r>
-        <w:t xml:space="preserve"> </w:t>
-      </w:r>
-      <w:proofErr w:type="spellStart"/>
-      <w:r>
-        <w:t>Gubarev</w:t>
-      </w:r>
-      <w:proofErr w:type="spellEnd"/>
-      <w:r>
-        <w:t>,</w:t>
-      </w:r>
-      <w:r>
-        <w:t xml:space="preserve"> A., </w:t>
-      </w:r>
-      <w:r>
-        <w:t xml:space="preserve">Long, </w:t>
-      </w:r>
-      <w:r>
-        <w:t xml:space="preserve">J. J., </w:t>
-      </w:r>
-      <w:proofErr w:type="spellStart"/>
-      <w:r>
-        <w:t>Romer</w:t>
-      </w:r>
-      <w:proofErr w:type="spellEnd"/>
-      <w:r>
-        <w:t>,</w:t>
-      </w:r>
-      <w:r>
-        <w:t xml:space="preserve"> G.,</w:t>
-      </w:r>
-      <w:r>
-        <w:t xml:space="preserve"> </w:t>
-      </w:r>
-      <w:proofErr w:type="spellStart"/>
-      <w:r>
-        <w:t>Shivakumar</w:t>
-      </w:r>
-      <w:proofErr w:type="spellEnd"/>
-      <w:r>
-        <w:t xml:space="preserve">, </w:t>
-      </w:r>
-      <w:r>
-        <w:t xml:space="preserve">S., </w:t>
-      </w:r>
-      <w:proofErr w:type="spellStart"/>
-      <w:r>
-        <w:t>Tolton</w:t>
-      </w:r>
-      <w:proofErr w:type="spellEnd"/>
-      <w:r>
-        <w:t xml:space="preserve">, </w:t>
-      </w:r>
-      <w:r>
-        <w:t xml:space="preserve">M., &amp; </w:t>
-      </w:r>
-      <w:proofErr w:type="spellStart"/>
-      <w:r>
-        <w:t>Dremel</w:t>
-      </w:r>
-      <w:proofErr w:type="spellEnd"/>
-      <w:r>
-        <w:t>, T. V. (2010).</w:t>
-      </w:r>
-      <w:r>
-        <w:t xml:space="preserve"> Interactive </w:t>
-      </w:r>
-      <w:r>
-        <w:t>a</w:t>
-      </w:r>
-      <w:r>
-        <w:t xml:space="preserve">nalysis </w:t>
-      </w:r>
-      <w:r>
-        <w:t xml:space="preserve">of </w:t>
-      </w:r>
-      <w:r>
-        <w:t>w</w:t>
-      </w:r>
-      <w:r>
-        <w:t>eb</w:t>
-      </w:r>
-      <w:r>
-        <w:t>-</w:t>
-      </w:r>
-      <w:r>
-        <w:t>s</w:t>
-      </w:r>
-      <w:r>
-        <w:t xml:space="preserve">cale </w:t>
-      </w:r>
-      <w:r>
-        <w:t>d</w:t>
-      </w:r>
-      <w:r>
-        <w:t>atasets</w:t>
+        <w:t>, J. W</w:t>
       </w:r>
       <w:r>
         <w:t xml:space="preserve">. </w:t>
       </w:r>
       <w:r>
+        <w:t xml:space="preserve">(1980). </w:t>
+      </w:r>
+      <w:r>
+        <w:t xml:space="preserve">We need both exploratory and confirmatory. </w:t>
+      </w:r>
+      <w:r>
         <w:rPr>
           <w:i/>
         </w:rPr>
-        <w:t>Proceedings of the VLDB Endowment, 3</w:t>
+        <w:t>The American Statistician, 34</w:t>
       </w:r>
       <w:r>
         <w:t>(</w:t>
       </w:r>
       <w:r>
-        <w:t>1</w:t>
-      </w:r>
-      <w:r>
-        <w:t>)</w:t>
-      </w:r>
-      <w:r>
-        <w:t xml:space="preserve">. </w:t>
+        <w:t>1)</w:t>
+      </w:r>
+      <w:r>
+        <w:t>:</w:t>
+      </w:r>
+      <w:r>
+        <w:t xml:space="preserve"> 23</w:t>
+      </w:r>
+      <w:r>
+        <w:t>–</w:t>
+      </w:r>
+      <w:r>
+        <w:t xml:space="preserve">25. </w:t>
       </w:r>
       <w:hyperlink r:id="rId31" w:history="1">
         <w:r>
@@ -3442,80 +3289,143 @@
       </w:hyperlink>
     </w:p>
     <w:p>
-      <w:pPr>
-        <w:rPr>
-          <w:b/>
-        </w:rPr>
-      </w:pPr>
-      <w:r>
-        <w:rPr>
-          <w:b/>
-        </w:rPr>
-        <w:t>Week 9</w:t>
-      </w:r>
-    </w:p>
-    <w:p>
-      <w:pPr>
+      <w:r>
+        <w:t>[21</w:t>
+      </w:r>
+      <w:r>
+        <w:t>]</w:t>
+      </w:r>
+      <w:r>
+        <w:t xml:space="preserve"> </w:t>
+      </w:r>
+      <w:proofErr w:type="spellStart"/>
+      <w:r>
+        <w:t>Melnik</w:t>
+      </w:r>
+      <w:proofErr w:type="spellEnd"/>
+      <w:r>
+        <w:t>,</w:t>
+      </w:r>
+      <w:r>
+        <w:t xml:space="preserve"> S.,</w:t>
+      </w:r>
+      <w:r>
+        <w:t xml:space="preserve"> </w:t>
+      </w:r>
+      <w:proofErr w:type="spellStart"/>
+      <w:r>
+        <w:t>Gubarev</w:t>
+      </w:r>
+      <w:proofErr w:type="spellEnd"/>
+      <w:r>
+        <w:t>,</w:t>
+      </w:r>
+      <w:r>
+        <w:t xml:space="preserve"> A., </w:t>
+      </w:r>
+      <w:r>
+        <w:t xml:space="preserve">Long, </w:t>
+      </w:r>
+      <w:r>
+        <w:t xml:space="preserve">J. J., </w:t>
+      </w:r>
+      <w:proofErr w:type="spellStart"/>
+      <w:r>
+        <w:t>Romer</w:t>
+      </w:r>
+      <w:proofErr w:type="spellEnd"/>
+      <w:r>
+        <w:t>,</w:t>
+      </w:r>
+      <w:r>
+        <w:t xml:space="preserve"> G.,</w:t>
+      </w:r>
+      <w:r>
+        <w:t xml:space="preserve"> </w:t>
+      </w:r>
+      <w:proofErr w:type="spellStart"/>
+      <w:r>
+        <w:t>Shivakumar</w:t>
+      </w:r>
+      <w:proofErr w:type="spellEnd"/>
+      <w:r>
+        <w:t xml:space="preserve">, </w:t>
+      </w:r>
+      <w:r>
+        <w:t xml:space="preserve">S., </w:t>
+      </w:r>
+      <w:proofErr w:type="spellStart"/>
+      <w:r>
+        <w:t>Tolton</w:t>
+      </w:r>
+      <w:proofErr w:type="spellEnd"/>
+      <w:r>
+        <w:t xml:space="preserve">, </w:t>
+      </w:r>
+      <w:r>
+        <w:t xml:space="preserve">M., &amp; </w:t>
+      </w:r>
+      <w:proofErr w:type="spellStart"/>
+      <w:r>
+        <w:t>Dremel</w:t>
+      </w:r>
+      <w:proofErr w:type="spellEnd"/>
+      <w:r>
+        <w:t>, T. V. (2010).</w:t>
+      </w:r>
+      <w:r>
+        <w:t xml:space="preserve"> Interactive </w:t>
+      </w:r>
+      <w:r>
+        <w:t>a</w:t>
+      </w:r>
+      <w:r>
+        <w:t xml:space="preserve">nalysis </w:t>
+      </w:r>
+      <w:r>
+        <w:t xml:space="preserve">of </w:t>
+      </w:r>
+      <w:r>
+        <w:t>w</w:t>
+      </w:r>
+      <w:r>
+        <w:t>eb</w:t>
+      </w:r>
+      <w:r>
+        <w:t>-</w:t>
+      </w:r>
+      <w:r>
+        <w:t>s</w:t>
+      </w:r>
+      <w:r>
+        <w:t xml:space="preserve">cale </w:t>
+      </w:r>
+      <w:r>
+        <w:t>d</w:t>
+      </w:r>
+      <w:r>
+        <w:t>atasets</w:t>
+      </w:r>
+      <w:r>
+        <w:t xml:space="preserve">. </w:t>
+      </w:r>
+      <w:r>
         <w:rPr>
           <w:i/>
         </w:rPr>
-      </w:pPr>
-      <w:r>
-        <w:rPr>
-          <w:i/>
-        </w:rPr>
-        <w:t>Required reading:</w:t>
-      </w:r>
-    </w:p>
-    <w:p>
-      <w:r>
-        <w:t>[22</w:t>
-      </w:r>
-      <w:r>
-        <w:t>]</w:t>
-      </w:r>
-      <w:r>
-        <w:t xml:space="preserve"> </w:t>
-      </w:r>
-      <w:proofErr w:type="spellStart"/>
-      <w:r>
-        <w:t>Toshniwal</w:t>
-      </w:r>
-      <w:proofErr w:type="spellEnd"/>
-      <w:r>
-        <w:t xml:space="preserve">, </w:t>
-      </w:r>
-      <w:r>
-        <w:t>A</w:t>
+        <w:t>Proceedings of the VLDB Endowment, 3</w:t>
+      </w:r>
+      <w:r>
+        <w:t>(</w:t>
+      </w:r>
+      <w:r>
+        <w:t>1</w:t>
+      </w:r>
+      <w:r>
+        <w:t>)</w:t>
       </w:r>
       <w:r>
         <w:t xml:space="preserve">. </w:t>
-      </w:r>
-      <w:r>
-        <w:t>et</w:t>
-      </w:r>
-      <w:r>
-        <w:t xml:space="preserve"> </w:t>
-      </w:r>
-      <w:r>
-        <w:t>al.</w:t>
-      </w:r>
-      <w:r>
-        <w:t xml:space="preserve"> (2014).</w:t>
-      </w:r>
-      <w:r>
-        <w:t xml:space="preserve"> </w:t>
-      </w:r>
-      <w:proofErr w:type="spellStart"/>
-      <w:r>
-        <w:t>Storm@Twitter</w:t>
-      </w:r>
-      <w:proofErr w:type="spellEnd"/>
-      <w:r>
-        <w:t xml:space="preserve">. </w:t>
-      </w:r>
-      <w:r>
-        <w:t xml:space="preserve">Proceedings of SIGMOD Conference. </w:t>
       </w:r>
       <w:hyperlink r:id="rId32" w:history="1">
         <w:r>
@@ -3527,8 +3437,34 @@
       </w:hyperlink>
     </w:p>
     <w:p>
-      <w:r>
-        <w:t>[23</w:t>
+      <w:pPr>
+        <w:rPr>
+          <w:b/>
+        </w:rPr>
+      </w:pPr>
+      <w:r>
+        <w:rPr>
+          <w:b/>
+        </w:rPr>
+        <w:t>Week 9</w:t>
+      </w:r>
+    </w:p>
+    <w:p>
+      <w:pPr>
+        <w:rPr>
+          <w:i/>
+        </w:rPr>
+      </w:pPr>
+      <w:r>
+        <w:rPr>
+          <w:i/>
+        </w:rPr>
+        <w:t>Required reading:</w:t>
+      </w:r>
+    </w:p>
+    <w:p>
+      <w:r>
+        <w:t>[22</w:t>
       </w:r>
       <w:r>
         <w:t>]</w:t>
@@ -3536,44 +3472,45 @@
       <w:r>
         <w:t xml:space="preserve"> </w:t>
       </w:r>
-      <w:r>
-        <w:t xml:space="preserve">Kulkarni, </w:t>
-      </w:r>
-      <w:r>
-        <w:t>S</w:t>
-      </w:r>
-      <w:r>
-        <w:t>.</w:t>
+      <w:proofErr w:type="spellStart"/>
+      <w:r>
+        <w:t>Toshniwal</w:t>
+      </w:r>
+      <w:proofErr w:type="spellEnd"/>
+      <w:r>
+        <w:t xml:space="preserve">, </w:t>
+      </w:r>
+      <w:r>
+        <w:t>A</w:t>
+      </w:r>
+      <w:r>
+        <w:t xml:space="preserve">. </w:t>
+      </w:r>
+      <w:r>
+        <w:t>et</w:t>
       </w:r>
       <w:r>
         <w:t xml:space="preserve"> </w:t>
       </w:r>
       <w:r>
-        <w:t>et</w:t>
+        <w:t>al.</w:t>
+      </w:r>
+      <w:r>
+        <w:t xml:space="preserve"> (2014).</w:t>
       </w:r>
       <w:r>
         <w:t xml:space="preserve"> </w:t>
       </w:r>
-      <w:r>
-        <w:t xml:space="preserve">al. </w:t>
-      </w:r>
-      <w:r>
-        <w:t xml:space="preserve">(2015). </w:t>
-      </w:r>
-      <w:r>
-        <w:t xml:space="preserve">Twitter Heron: Streaming at </w:t>
-      </w:r>
-      <w:r>
-        <w:t>s</w:t>
-      </w:r>
-      <w:r>
-        <w:t>cale</w:t>
-      </w:r>
-      <w:r>
-        <w:t>.</w:t>
-      </w:r>
-      <w:r>
-        <w:t xml:space="preserve"> Proceedings of SIGMOD Conference. </w:t>
+      <w:proofErr w:type="spellStart"/>
+      <w:r>
+        <w:t>Storm@Twitter</w:t>
+      </w:r>
+      <w:proofErr w:type="spellEnd"/>
+      <w:r>
+        <w:t xml:space="preserve">. </w:t>
+      </w:r>
+      <w:r>
+        <w:t xml:space="preserve">Proceedings of SIGMOD Conference. </w:t>
       </w:r>
       <w:hyperlink r:id="rId33" w:history="1">
         <w:r>
@@ -3583,129 +3520,55 @@
           <w:t>link</w:t>
         </w:r>
       </w:hyperlink>
+    </w:p>
+    <w:p>
+      <w:r>
+        <w:t>[23</w:t>
+      </w:r>
+      <w:r>
+        <w:t>]</w:t>
+      </w:r>
       <w:r>
         <w:t xml:space="preserve"> </w:t>
       </w:r>
-    </w:p>
-    <w:p>
-      <w:pPr>
-        <w:rPr>
-          <w:b/>
-        </w:rPr>
-      </w:pPr>
-      <w:r>
-        <w:rPr>
-          <w:b/>
-        </w:rPr>
-        <w:t>Week 10</w:t>
-      </w:r>
-    </w:p>
-    <w:p>
-      <w:pPr>
-        <w:rPr>
-          <w:i/>
-        </w:rPr>
-      </w:pPr>
-      <w:r>
-        <w:rPr>
-          <w:i/>
-        </w:rPr>
-        <w:t>Required reading:</w:t>
-      </w:r>
-    </w:p>
-    <w:p>
-      <w:pPr>
-        <w:rPr>
-          <w:color w:val="0080FF" w:themeColor="hyperlink"/>
-          <w:u w:val="single"/>
-        </w:rPr>
-      </w:pPr>
-      <w:r>
-        <w:t>[24</w:t>
-      </w:r>
-      <w:r>
-        <w:t>]</w:t>
+      <w:r>
+        <w:t xml:space="preserve">Kulkarni, </w:t>
+      </w:r>
+      <w:r>
+        <w:t>S</w:t>
+      </w:r>
+      <w:r>
+        <w:t>.</w:t>
       </w:r>
       <w:r>
         <w:t xml:space="preserve"> </w:t>
       </w:r>
-      <w:proofErr w:type="spellStart"/>
-      <w:r>
-        <w:t>Elmagarmid</w:t>
-      </w:r>
-      <w:proofErr w:type="spellEnd"/>
-      <w:r>
-        <w:t xml:space="preserve">, A., </w:t>
-      </w:r>
-      <w:proofErr w:type="spellStart"/>
-      <w:r>
-        <w:t>Ipeirotis</w:t>
-      </w:r>
-      <w:proofErr w:type="spellEnd"/>
-      <w:r>
-        <w:t xml:space="preserve">, P., &amp; </w:t>
-      </w:r>
-      <w:proofErr w:type="spellStart"/>
-      <w:r>
-        <w:t>Verykios</w:t>
-      </w:r>
-      <w:proofErr w:type="spellEnd"/>
-      <w:r>
-        <w:t xml:space="preserve">, V. (2007). Duplicate </w:t>
-      </w:r>
-      <w:r>
-        <w:t>r</w:t>
-      </w:r>
-      <w:r>
-        <w:t xml:space="preserve">ecord </w:t>
-      </w:r>
-      <w:r>
-        <w:t>d</w:t>
-      </w:r>
-      <w:r>
-        <w:t>etection</w:t>
-      </w:r>
-      <w:r>
-        <w:t xml:space="preserve">: A </w:t>
+      <w:r>
+        <w:t>et</w:t>
+      </w:r>
+      <w:r>
+        <w:t xml:space="preserve"> </w:t>
+      </w:r>
+      <w:r>
+        <w:t xml:space="preserve">al. </w:t>
+      </w:r>
+      <w:r>
+        <w:t xml:space="preserve">(2015). </w:t>
+      </w:r>
+      <w:r>
+        <w:t xml:space="preserve">Twitter Heron: Streaming at </w:t>
       </w:r>
       <w:r>
         <w:t>s</w:t>
       </w:r>
       <w:r>
-        <w:t>urvey</w:t>
-      </w:r>
-      <w:r>
-        <w:t xml:space="preserve">. </w:t>
-      </w:r>
-      <w:r>
-        <w:rPr>
-          <w:i/>
-        </w:rPr>
-        <w:t>IEEE Transactions on Knowledge and Data Engineering, 19</w:t>
-      </w:r>
-      <w:r>
-        <w:t>(</w:t>
-      </w:r>
-      <w:r>
-        <w:t>1</w:t>
-      </w:r>
-      <w:r>
-        <w:t>):</w:t>
-      </w:r>
-      <w:r>
-        <w:t xml:space="preserve"> 1</w:t>
-      </w:r>
-      <w:r>
-        <w:t>–</w:t>
-      </w:r>
-      <w:r>
-        <w:t>16</w:t>
+        <w:t>cale</w:t>
       </w:r>
       <w:r>
         <w:t>.</w:t>
       </w:r>
       <w:r>
-        <w:t xml:space="preserve"> </w:t>
+        <w:t xml:space="preserve"> Proceedings of SIGMOD Conference. </w:t>
       </w:r>
       <w:hyperlink r:id="rId34" w:history="1">
         <w:r>
@@ -3716,37 +3579,33 @@
         </w:r>
       </w:hyperlink>
       <w:r>
-        <w:rPr>
-          <w:rStyle w:val="Hyperlink"/>
-        </w:rPr>
-        <w:t xml:space="preserve">  </w:t>
-      </w:r>
-      <w:r>
-        <w:t>Read the following sections</w:t>
-      </w:r>
-      <w:r>
-        <w:rPr>
-          <w:szCs w:val="20"/>
-        </w:rPr>
-        <w:t>:  </w:t>
-      </w:r>
-      <w:r>
-        <w:rPr>
-          <w:rFonts w:eastAsia="Times New Roman" w:cs="Tahoma"/>
-          <w:color w:val="636363"/>
-          <w:szCs w:val="20"/>
-          <w:shd w:val="clear" w:color="auto" w:fill="F8F8FF"/>
-        </w:rPr>
-        <w:t>1,2 3 {3.1.1,3.1.2,3.1.4,3.3.1} 4 {4.1,4.3,4.5,4.6,4.8},5{5.1,5.2},7</w:t>
-      </w:r>
-      <w:r>
-        <w:rPr>
-          <w:szCs w:val="20"/>
-        </w:rPr>
-        <w:t>. The rest</w:t>
-      </w:r>
-      <w:r>
-        <w:t xml:space="preserve"> is optional.</w:t>
+        <w:t xml:space="preserve"> </w:t>
+      </w:r>
+    </w:p>
+    <w:p>
+      <w:pPr>
+        <w:rPr>
+          <w:b/>
+        </w:rPr>
+      </w:pPr>
+      <w:r>
+        <w:rPr>
+          <w:b/>
+        </w:rPr>
+        <w:t>Week 10</w:t>
+      </w:r>
+    </w:p>
+    <w:p>
+      <w:pPr>
+        <w:rPr>
+          <w:i/>
+        </w:rPr>
+      </w:pPr>
+      <w:r>
+        <w:rPr>
+          <w:i/>
+        </w:rPr>
+        <w:t>Required reading:</w:t>
       </w:r>
     </w:p>
     <w:p>
@@ -3757,77 +3616,91 @@
         </w:rPr>
       </w:pPr>
       <w:r>
-        <w:lastRenderedPageBreak/>
-        <w:t>[25</w:t>
-      </w:r>
-      <w:r>
-        <w:t xml:space="preserve">] </w:t>
-      </w:r>
-      <w:r>
-        <w:t xml:space="preserve">Rahm, </w:t>
-      </w:r>
-      <w:r>
-        <w:t xml:space="preserve">E., &amp; </w:t>
-      </w:r>
-      <w:r>
-        <w:t>Do</w:t>
-      </w:r>
-      <w:r>
-        <w:t>, H. H</w:t>
+        <w:t>[24</w:t>
+      </w:r>
+      <w:r>
+        <w:t>]</w:t>
+      </w:r>
+      <w:r>
+        <w:t xml:space="preserve"> </w:t>
+      </w:r>
+      <w:proofErr w:type="spellStart"/>
+      <w:r>
+        <w:t>Elmagarmid</w:t>
+      </w:r>
+      <w:proofErr w:type="spellEnd"/>
+      <w:r>
+        <w:t xml:space="preserve">, A., </w:t>
+      </w:r>
+      <w:proofErr w:type="spellStart"/>
+      <w:r>
+        <w:t>Ipeirotis</w:t>
+      </w:r>
+      <w:proofErr w:type="spellEnd"/>
+      <w:r>
+        <w:t xml:space="preserve">, P., &amp; </w:t>
+      </w:r>
+      <w:proofErr w:type="spellStart"/>
+      <w:r>
+        <w:t>Verykios</w:t>
+      </w:r>
+      <w:proofErr w:type="spellEnd"/>
+      <w:r>
+        <w:t xml:space="preserve">, V. (2007). Duplicate </w:t>
+      </w:r>
+      <w:r>
+        <w:t>r</w:t>
+      </w:r>
+      <w:r>
+        <w:t xml:space="preserve">ecord </w:t>
+      </w:r>
+      <w:r>
+        <w:t>d</w:t>
+      </w:r>
+      <w:r>
+        <w:t>etection</w:t>
+      </w:r>
+      <w:r>
+        <w:t xml:space="preserve">: A </w:t>
+      </w:r>
+      <w:r>
+        <w:t>s</w:t>
+      </w:r>
+      <w:r>
+        <w:t>urvey</w:t>
       </w:r>
       <w:r>
         <w:t xml:space="preserve">. </w:t>
       </w:r>
       <w:r>
-        <w:t xml:space="preserve">(2000). </w:t>
-      </w:r>
-      <w:r>
-        <w:t xml:space="preserve">Data </w:t>
-      </w:r>
-      <w:r>
-        <w:t>c</w:t>
-      </w:r>
-      <w:r>
-        <w:t>leaning</w:t>
-      </w:r>
-      <w:r>
-        <w:t xml:space="preserve">: </w:t>
-      </w:r>
-      <w:r>
-        <w:t>P</w:t>
-      </w:r>
-      <w:r>
-        <w:t xml:space="preserve">roblems </w:t>
-      </w:r>
-      <w:r>
-        <w:t xml:space="preserve">and </w:t>
-      </w:r>
-      <w:r>
-        <w:t>c</w:t>
-      </w:r>
-      <w:r>
-        <w:t xml:space="preserve">urrent </w:t>
-      </w:r>
-      <w:r>
-        <w:t>a</w:t>
-      </w:r>
-      <w:r>
-        <w:t>pproaches</w:t>
+        <w:rPr>
+          <w:i/>
+        </w:rPr>
+        <w:t>IEEE Transactions on Knowledge and Data Engineering, 19</w:t>
+      </w:r>
+      <w:r>
+        <w:t>(</w:t>
+      </w:r>
+      <w:r>
+        <w:t>1</w:t>
+      </w:r>
+      <w:r>
+        <w:t>):</w:t>
+      </w:r>
+      <w:r>
+        <w:t xml:space="preserve"> 1</w:t>
+      </w:r>
+      <w:r>
+        <w:t>–</w:t>
+      </w:r>
+      <w:r>
+        <w:t>16</w:t>
       </w:r>
       <w:r>
         <w:t>.</w:t>
       </w:r>
       <w:r>
         <w:t xml:space="preserve"> </w:t>
-      </w:r>
-      <w:r>
-        <w:rPr>
-          <w:i/>
-        </w:rPr>
-        <w:t>Bulletin of the IEEE Computer Society Technical Committee on Data Engineering</w:t>
-      </w:r>
-      <w:r>
-        <w:t xml:space="preserve">. </w:t>
       </w:r>
       <w:hyperlink r:id="rId35" w:history="1">
         <w:r>
@@ -3841,7 +3714,7 @@
         <w:rPr>
           <w:rStyle w:val="Hyperlink"/>
         </w:rPr>
-        <w:t xml:space="preserve"> </w:t>
+        <w:t xml:space="preserve">  </w:t>
       </w:r>
       <w:r>
         <w:t>Read the following sections</w:t>
@@ -3874,118 +3747,82 @@
     <w:p>
       <w:pPr>
         <w:rPr>
-          <w:rStyle w:val="Hyperlink"/>
-        </w:rPr>
-      </w:pPr>
-      <w:r>
-        <w:t>[26</w:t>
-      </w:r>
-      <w:r>
-        <w:t>]</w:t>
+          <w:color w:val="0080FF" w:themeColor="hyperlink"/>
+          <w:u w:val="single"/>
+        </w:rPr>
+      </w:pPr>
+      <w:r>
+        <w:lastRenderedPageBreak/>
+        <w:t>[25</w:t>
+      </w:r>
+      <w:r>
+        <w:t xml:space="preserve">] </w:t>
+      </w:r>
+      <w:r>
+        <w:t xml:space="preserve">Rahm, </w:t>
+      </w:r>
+      <w:r>
+        <w:t xml:space="preserve">E., &amp; </w:t>
+      </w:r>
+      <w:r>
+        <w:t>Do</w:t>
+      </w:r>
+      <w:r>
+        <w:t>, H. H</w:t>
+      </w:r>
+      <w:r>
+        <w:t xml:space="preserve">. </w:t>
+      </w:r>
+      <w:r>
+        <w:t xml:space="preserve">(2000). </w:t>
+      </w:r>
+      <w:r>
+        <w:t xml:space="preserve">Data </w:t>
+      </w:r>
+      <w:r>
+        <w:t>c</w:t>
+      </w:r>
+      <w:r>
+        <w:t>leaning</w:t>
+      </w:r>
+      <w:r>
+        <w:t xml:space="preserve">: </w:t>
+      </w:r>
+      <w:r>
+        <w:t>P</w:t>
+      </w:r>
+      <w:r>
+        <w:t xml:space="preserve">roblems </w:t>
+      </w:r>
+      <w:r>
+        <w:t xml:space="preserve">and </w:t>
+      </w:r>
+      <w:r>
+        <w:t>c</w:t>
+      </w:r>
+      <w:r>
+        <w:t xml:space="preserve">urrent </w:t>
+      </w:r>
+      <w:r>
+        <w:t>a</w:t>
+      </w:r>
+      <w:r>
+        <w:t>pproaches</w:t>
+      </w:r>
+      <w:r>
+        <w:t>.</w:t>
       </w:r>
       <w:r>
         <w:t xml:space="preserve"> </w:t>
       </w:r>
       <w:r>
-        <w:t xml:space="preserve">Wang, </w:t>
-      </w:r>
-      <w:r>
-        <w:t>R</w:t>
+        <w:rPr>
+          <w:i/>
+        </w:rPr>
+        <w:t>Bulletin of the IEEE Computer Society Technical Committee on Data Engineering</w:t>
       </w:r>
       <w:r>
         <w:t xml:space="preserve">. </w:t>
-      </w:r>
-      <w:r>
-        <w:t xml:space="preserve">Y., </w:t>
-      </w:r>
-      <w:r>
-        <w:t>&amp;</w:t>
-      </w:r>
-      <w:r>
-        <w:t>. Strong</w:t>
-      </w:r>
-      <w:r>
-        <w:t>, D. M</w:t>
-      </w:r>
-      <w:r>
-        <w:t xml:space="preserve">. </w:t>
-      </w:r>
-      <w:r>
-        <w:t xml:space="preserve">(1996). </w:t>
-      </w:r>
-      <w:r>
-        <w:t xml:space="preserve">Beyond accuracy: What data quality means to data consumers. </w:t>
-      </w:r>
-      <w:r>
-        <w:rPr>
-          <w:i/>
-          <w:iCs/>
-        </w:rPr>
-        <w:t xml:space="preserve">Journal of </w:t>
-      </w:r>
-      <w:r>
-        <w:rPr>
-          <w:i/>
-          <w:iCs/>
-        </w:rPr>
-        <w:t>M</w:t>
-      </w:r>
-      <w:r>
-        <w:rPr>
-          <w:i/>
-          <w:iCs/>
-        </w:rPr>
-        <w:t xml:space="preserve">anagement </w:t>
-      </w:r>
-      <w:r>
-        <w:rPr>
-          <w:i/>
-          <w:iCs/>
-        </w:rPr>
-        <w:t>I</w:t>
-      </w:r>
-      <w:r>
-        <w:rPr>
-          <w:i/>
-          <w:iCs/>
-        </w:rPr>
-        <w:t xml:space="preserve">nformation </w:t>
-      </w:r>
-      <w:r>
-        <w:rPr>
-          <w:i/>
-          <w:iCs/>
-        </w:rPr>
-        <w:t>S</w:t>
-      </w:r>
-      <w:r>
-        <w:rPr>
-          <w:i/>
-          <w:iCs/>
-        </w:rPr>
-        <w:t>ystems</w:t>
-      </w:r>
-      <w:r>
-        <w:rPr>
-          <w:i/>
-          <w:iCs/>
-        </w:rPr>
-        <w:t>, 12</w:t>
-      </w:r>
-      <w:r>
-        <w:rPr>
-          <w:iCs/>
-        </w:rPr>
-        <w:t>(4)</w:t>
-      </w:r>
-      <w:r>
-        <w:t>: 5</w:t>
-      </w:r>
-      <w:r>
-        <w:t>–</w:t>
-      </w:r>
-      <w:r>
-        <w:t xml:space="preserve">33. </w:t>
       </w:r>
       <w:hyperlink r:id="rId36" w:history="1">
         <w:r>
@@ -4017,20 +3854,11 @@
           <w:szCs w:val="20"/>
           <w:shd w:val="clear" w:color="auto" w:fill="F8F8FF"/>
         </w:rPr>
-        <w:t xml:space="preserve">1,2 3 </w:t>
-      </w:r>
-      <w:r>
-        <w:rPr>
-          <w:rFonts w:eastAsia="Times New Roman" w:cs="Tahoma"/>
-          <w:color w:val="636363"/>
+        <w:t>1,2 3 {3.1.1,3.1.2,3.1.4,3.3.1} 4 {4.1,4.3,4.5,4.6,4.8},5{5.1,5.2},7</w:t>
+      </w:r>
+      <w:r>
+        <w:rPr>
           <w:szCs w:val="20"/>
-          <w:shd w:val="clear" w:color="auto" w:fill="F8F8FF"/>
-        </w:rPr>
-        <w:t>5</w:t>
-      </w:r>
-      <w:r>
-        <w:rPr>
-          <w:szCs w:val="20"/>
         </w:rPr>
         <w:t>. The rest</w:t>
       </w:r>
@@ -4041,78 +3869,11 @@
     <w:p>
       <w:pPr>
         <w:rPr>
-          <w:rFonts w:ascii="Times New Roman" w:eastAsia="Times New Roman" w:hAnsi="Times New Roman" w:cs="Times New Roman"/>
-          <w:color w:val="auto"/>
-          <w:sz w:val="24"/>
-        </w:rPr>
-      </w:pPr>
-      <w:r>
-        <w:t>Read the following sections</w:t>
-      </w:r>
-      <w:r>
-        <w:rPr>
-          <w:szCs w:val="20"/>
-        </w:rPr>
-        <w:t>:  </w:t>
-      </w:r>
-      <w:r>
-        <w:rPr>
-          <w:rFonts w:eastAsia="Times New Roman" w:cs="Tahoma"/>
-          <w:color w:val="636363"/>
-          <w:szCs w:val="20"/>
-          <w:shd w:val="clear" w:color="auto" w:fill="F8F8FF"/>
-        </w:rPr>
-        <w:t xml:space="preserve">Introduction, Preliminary Conceptual </w:t>
-      </w:r>
-      <w:proofErr w:type="gramStart"/>
-      <w:r>
-        <w:rPr>
-          <w:rFonts w:eastAsia="Times New Roman" w:cs="Tahoma"/>
-          <w:color w:val="636363"/>
-          <w:szCs w:val="20"/>
-          <w:shd w:val="clear" w:color="auto" w:fill="F8F8FF"/>
-        </w:rPr>
-        <w:t>Framework ,Toward</w:t>
-      </w:r>
-      <w:proofErr w:type="gramEnd"/>
-      <w:r>
-        <w:rPr>
-          <w:rFonts w:eastAsia="Times New Roman" w:cs="Tahoma"/>
-          <w:color w:val="636363"/>
-          <w:szCs w:val="20"/>
-          <w:shd w:val="clear" w:color="auto" w:fill="F8F8FF"/>
-        </w:rPr>
-        <w:t xml:space="preserve"> a Hierarchical Framework of Data Quality</w:t>
-      </w:r>
-      <w:r>
-        <w:rPr>
-          <w:szCs w:val="20"/>
-        </w:rPr>
-        <w:t>. The rest</w:t>
-      </w:r>
-      <w:r>
-        <w:t xml:space="preserve"> is optional.</w:t>
-      </w:r>
-    </w:p>
-    <w:p>
-      <w:pPr>
-        <w:rPr>
           <w:rStyle w:val="Hyperlink"/>
-          <w:i/>
-          <w:color w:val="404040" w:themeColor="text1" w:themeTint="BF"/>
-          <w:u w:val="none"/>
-        </w:rPr>
-      </w:pPr>
-      <w:r>
-        <w:rPr>
-          <w:i/>
-        </w:rPr>
-        <w:t>Recommended (but not required) reading:</w:t>
-      </w:r>
-    </w:p>
-    <w:p>
-      <w:r>
-        <w:t>[27</w:t>
+        </w:rPr>
+      </w:pPr>
+      <w:r>
+        <w:t>[26</w:t>
       </w:r>
       <w:r>
         <w:t>]</w:t>
@@ -4121,264 +3882,232 @@
         <w:t xml:space="preserve"> </w:t>
       </w:r>
       <w:r>
-        <w:t>Han,</w:t>
-      </w:r>
-      <w:r>
-        <w:t xml:space="preserve"> J.,</w:t>
-      </w:r>
-      <w:r>
-        <w:t xml:space="preserve"> </w:t>
-      </w:r>
-      <w:proofErr w:type="spellStart"/>
-      <w:r>
-        <w:t>Kamber</w:t>
-      </w:r>
-      <w:proofErr w:type="spellEnd"/>
-      <w:r>
-        <w:t xml:space="preserve">, </w:t>
-      </w:r>
-      <w:r>
-        <w:t xml:space="preserve">M., &amp; </w:t>
-      </w:r>
-      <w:r>
-        <w:t>Pei</w:t>
-      </w:r>
-      <w:r>
-        <w:t>, J</w:t>
+        <w:t xml:space="preserve">Wang, </w:t>
+      </w:r>
+      <w:r>
+        <w:t>R</w:t>
       </w:r>
       <w:r>
         <w:t xml:space="preserve">. </w:t>
       </w:r>
       <w:r>
-        <w:t xml:space="preserve">(2012). </w:t>
-      </w:r>
-      <w:r>
-        <w:rPr>
-          <w:i/>
-        </w:rPr>
-        <w:t xml:space="preserve">Data </w:t>
-      </w:r>
-      <w:r>
-        <w:rPr>
-          <w:i/>
-        </w:rPr>
-        <w:t>mining</w:t>
-      </w:r>
-      <w:r>
-        <w:rPr>
-          <w:i/>
-        </w:rPr>
-        <w:t xml:space="preserve">: Concepts and </w:t>
-      </w:r>
-      <w:r>
-        <w:rPr>
-          <w:i/>
-        </w:rPr>
-        <w:t>techniques</w:t>
-      </w:r>
-      <w:r>
-        <w:t>, (3</w:t>
-      </w:r>
-      <w:r>
-        <w:t>rd</w:t>
-      </w:r>
-      <w:r>
-        <w:t xml:space="preserve"> ed.).</w:t>
-      </w:r>
-      <w:r>
-        <w:t xml:space="preserve"> </w:t>
-      </w:r>
-      <w:r>
-        <w:t>Morgan Kaufman</w:t>
-      </w:r>
-      <w:r>
-        <w:t>,</w:t>
-      </w:r>
-      <w:r>
-        <w:t xml:space="preserve"> </w:t>
-      </w:r>
-      <w:r>
-        <w:t xml:space="preserve">Chapter 3, </w:t>
-      </w:r>
-      <w:r>
-        <w:t xml:space="preserve">pp. </w:t>
-      </w:r>
-      <w:r>
-        <w:t>83</w:t>
-      </w:r>
-      <w:r>
-        <w:t>–</w:t>
-      </w:r>
-      <w:r>
-        <w:t>120.</w:t>
-      </w:r>
-      <w:r>
-        <w:t>Read the following sections:  3.1, 3.2, 3.3.1, 3.4.8-3.4.9</w:t>
-      </w:r>
-      <w:r>
-        <w:t xml:space="preserve"> </w:t>
-      </w:r>
-      <w:proofErr w:type="gramStart"/>
-      <w:r>
-        <w:t>Optional</w:t>
-      </w:r>
-      <w:r>
-        <w:t xml:space="preserve"> :</w:t>
-      </w:r>
-      <w:proofErr w:type="gramEnd"/>
-      <w:r>
-        <w:t> 3.3.2-3.4.7, 3.5</w:t>
-      </w:r>
-    </w:p>
-    <w:p/>
-    <w:p>
-      <w:pPr>
-        <w:rPr>
-          <w:b/>
-        </w:rPr>
-      </w:pPr>
-      <w:r>
-        <w:rPr>
-          <w:b/>
-        </w:rPr>
-        <w:t>Week 11</w:t>
-      </w:r>
-    </w:p>
-    <w:p>
-      <w:r>
-        <w:t>[28</w:t>
-      </w:r>
-      <w:r>
-        <w:t>]</w:t>
-      </w:r>
-      <w:r>
-        <w:t xml:space="preserve"> </w:t>
-      </w:r>
-      <w:proofErr w:type="spellStart"/>
-      <w:r>
-        <w:t>Amaral</w:t>
-      </w:r>
-      <w:proofErr w:type="spellEnd"/>
-      <w:r>
-        <w:t>, L</w:t>
+        <w:t xml:space="preserve">Y., </w:t>
+      </w:r>
+      <w:r>
+        <w:t>&amp;</w:t>
+      </w:r>
+      <w:r>
+        <w:t>. Strong</w:t>
+      </w:r>
+      <w:r>
+        <w:t>, D. M</w:t>
       </w:r>
       <w:r>
         <w:t xml:space="preserve">. </w:t>
       </w:r>
       <w:r>
-        <w:t>A</w:t>
-      </w:r>
-      <w:r>
-        <w:t xml:space="preserve">. </w:t>
-      </w:r>
-      <w:r>
-        <w:t>N</w:t>
-      </w:r>
-      <w:r>
-        <w:t>.</w:t>
-      </w:r>
-      <w:r>
-        <w:t>, Scala, A</w:t>
-      </w:r>
-      <w:r>
-        <w:t>.</w:t>
-      </w:r>
-      <w:r>
-        <w:t xml:space="preserve">, </w:t>
-      </w:r>
-      <w:proofErr w:type="spellStart"/>
-      <w:r>
-        <w:t>Barthelemy</w:t>
-      </w:r>
-      <w:proofErr w:type="spellEnd"/>
-      <w:r>
-        <w:t>, M</w:t>
-      </w:r>
-      <w:r>
-        <w:t>.</w:t>
-      </w:r>
-      <w:r>
-        <w:t xml:space="preserve">, </w:t>
-      </w:r>
-      <w:r>
-        <w:t xml:space="preserve">&amp; </w:t>
-      </w:r>
-      <w:r>
-        <w:t>Stanley, H</w:t>
-      </w:r>
-      <w:r>
-        <w:t xml:space="preserve">. </w:t>
-      </w:r>
-      <w:r>
-        <w:t>E</w:t>
-      </w:r>
-      <w:r>
-        <w:t xml:space="preserve">. </w:t>
-      </w:r>
-      <w:r>
-        <w:t xml:space="preserve">(2000). </w:t>
-      </w:r>
-      <w:r>
-        <w:t xml:space="preserve">Classes of </w:t>
-      </w:r>
-      <w:r>
-        <w:t>small-w</w:t>
-      </w:r>
-      <w:r>
-        <w:t xml:space="preserve">orld </w:t>
-      </w:r>
-      <w:r>
-        <w:t>networks</w:t>
-      </w:r>
-      <w:r>
-        <w:t>.</w:t>
-      </w:r>
-      <w:r>
-        <w:t xml:space="preserve"> </w:t>
+        <w:t xml:space="preserve">(1996). </w:t>
+      </w:r>
+      <w:r>
+        <w:t xml:space="preserve">Beyond accuracy: What data quality means to data consumers. </w:t>
       </w:r>
       <w:r>
         <w:rPr>
           <w:i/>
           <w:iCs/>
         </w:rPr>
-        <w:t>Procedures of the National Academy of Science</w:t>
-      </w:r>
-      <w:r>
-        <w:t xml:space="preserve">, </w:t>
-      </w:r>
-      <w:r>
-        <w:t>97, 11149</w:t>
+        <w:t xml:space="preserve">Journal of </w:t>
+      </w:r>
+      <w:r>
+        <w:rPr>
+          <w:i/>
+          <w:iCs/>
+        </w:rPr>
+        <w:t>M</w:t>
+      </w:r>
+      <w:r>
+        <w:rPr>
+          <w:i/>
+          <w:iCs/>
+        </w:rPr>
+        <w:t xml:space="preserve">anagement </w:t>
+      </w:r>
+      <w:r>
+        <w:rPr>
+          <w:i/>
+          <w:iCs/>
+        </w:rPr>
+        <w:t>I</w:t>
+      </w:r>
+      <w:r>
+        <w:rPr>
+          <w:i/>
+          <w:iCs/>
+        </w:rPr>
+        <w:t xml:space="preserve">nformation </w:t>
+      </w:r>
+      <w:r>
+        <w:rPr>
+          <w:i/>
+          <w:iCs/>
+        </w:rPr>
+        <w:t>S</w:t>
+      </w:r>
+      <w:r>
+        <w:rPr>
+          <w:i/>
+          <w:iCs/>
+        </w:rPr>
+        <w:t>ystems</w:t>
+      </w:r>
+      <w:r>
+        <w:rPr>
+          <w:i/>
+          <w:iCs/>
+        </w:rPr>
+        <w:t>, 12</w:t>
+      </w:r>
+      <w:r>
+        <w:rPr>
+          <w:iCs/>
+        </w:rPr>
+        <w:t>(4)</w:t>
+      </w:r>
+      <w:r>
+        <w:t>: 5</w:t>
       </w:r>
       <w:r>
         <w:t>–</w:t>
       </w:r>
       <w:r>
-        <w:t>11152</w:t>
-      </w:r>
-      <w:r>
-        <w:t>.</w:t>
-      </w:r>
-      <w:r>
-        <w:t xml:space="preserve"> </w:t>
+        <w:t xml:space="preserve">33. </w:t>
       </w:r>
       <w:hyperlink r:id="rId37" w:history="1">
         <w:r>
           <w:rPr>
             <w:rStyle w:val="Hyperlink"/>
           </w:rPr>
-          <w:t>l</w:t>
-        </w:r>
-        <w:r>
-          <w:rPr>
-            <w:rStyle w:val="Hyperlink"/>
-          </w:rPr>
-          <w:t>ink</w:t>
+          <w:t>link</w:t>
         </w:r>
       </w:hyperlink>
-    </w:p>
-    <w:p>
-      <w:r>
-        <w:t>[29</w:t>
+      <w:r>
+        <w:rPr>
+          <w:rStyle w:val="Hyperlink"/>
+        </w:rPr>
+        <w:t xml:space="preserve"> </w:t>
+      </w:r>
+      <w:r>
+        <w:t>Read the following sections</w:t>
+      </w:r>
+      <w:r>
+        <w:rPr>
+          <w:szCs w:val="20"/>
+        </w:rPr>
+        <w:t>:  </w:t>
+      </w:r>
+      <w:r>
+        <w:rPr>
+          <w:rFonts w:eastAsia="Times New Roman" w:cs="Tahoma"/>
+          <w:color w:val="636363"/>
+          <w:szCs w:val="20"/>
+          <w:shd w:val="clear" w:color="auto" w:fill="F8F8FF"/>
+        </w:rPr>
+        <w:t xml:space="preserve">1,2 3 </w:t>
+      </w:r>
+      <w:r>
+        <w:rPr>
+          <w:rFonts w:eastAsia="Times New Roman" w:cs="Tahoma"/>
+          <w:color w:val="636363"/>
+          <w:szCs w:val="20"/>
+          <w:shd w:val="clear" w:color="auto" w:fill="F8F8FF"/>
+        </w:rPr>
+        <w:t>5</w:t>
+      </w:r>
+      <w:r>
+        <w:rPr>
+          <w:szCs w:val="20"/>
+        </w:rPr>
+        <w:t>. The rest</w:t>
+      </w:r>
+      <w:r>
+        <w:t xml:space="preserve"> is optional.</w:t>
+      </w:r>
+    </w:p>
+    <w:p>
+      <w:pPr>
+        <w:rPr>
+          <w:rFonts w:ascii="Times New Roman" w:eastAsia="Times New Roman" w:hAnsi="Times New Roman" w:cs="Times New Roman"/>
+          <w:color w:val="auto"/>
+          <w:sz w:val="24"/>
+        </w:rPr>
+      </w:pPr>
+      <w:r>
+        <w:t>Read the following sections</w:t>
+      </w:r>
+      <w:r>
+        <w:rPr>
+          <w:szCs w:val="20"/>
+        </w:rPr>
+        <w:t>:  </w:t>
+      </w:r>
+      <w:r>
+        <w:rPr>
+          <w:rFonts w:eastAsia="Times New Roman" w:cs="Tahoma"/>
+          <w:color w:val="636363"/>
+          <w:szCs w:val="20"/>
+          <w:shd w:val="clear" w:color="auto" w:fill="F8F8FF"/>
+        </w:rPr>
+        <w:t xml:space="preserve">Introduction, Preliminary Conceptual </w:t>
+      </w:r>
+      <w:proofErr w:type="gramStart"/>
+      <w:r>
+        <w:rPr>
+          <w:rFonts w:eastAsia="Times New Roman" w:cs="Tahoma"/>
+          <w:color w:val="636363"/>
+          <w:szCs w:val="20"/>
+          <w:shd w:val="clear" w:color="auto" w:fill="F8F8FF"/>
+        </w:rPr>
+        <w:t>Framework ,Toward</w:t>
+      </w:r>
+      <w:proofErr w:type="gramEnd"/>
+      <w:r>
+        <w:rPr>
+          <w:rFonts w:eastAsia="Times New Roman" w:cs="Tahoma"/>
+          <w:color w:val="636363"/>
+          <w:szCs w:val="20"/>
+          <w:shd w:val="clear" w:color="auto" w:fill="F8F8FF"/>
+        </w:rPr>
+        <w:t xml:space="preserve"> a Hierarchical Framework of Data Quality</w:t>
+      </w:r>
+      <w:r>
+        <w:rPr>
+          <w:szCs w:val="20"/>
+        </w:rPr>
+        <w:t>. The rest</w:t>
+      </w:r>
+      <w:r>
+        <w:t xml:space="preserve"> is optional.</w:t>
+      </w:r>
+    </w:p>
+    <w:p>
+      <w:pPr>
+        <w:rPr>
+          <w:rStyle w:val="Hyperlink"/>
+          <w:i/>
+          <w:color w:val="404040" w:themeColor="text1" w:themeTint="BF"/>
+          <w:u w:val="none"/>
+        </w:rPr>
+      </w:pPr>
+      <w:r>
+        <w:rPr>
+          <w:i/>
+        </w:rPr>
+        <w:t>Recommended (but not required) reading:</w:t>
+      </w:r>
+    </w:p>
+    <w:p>
+      <w:r>
+        <w:t>[27</w:t>
       </w:r>
       <w:r>
         <w:t>]</w:t>
@@ -4386,137 +4115,240 @@
       <w:r>
         <w:t xml:space="preserve"> </w:t>
       </w:r>
+      <w:r>
+        <w:t>Han,</w:t>
+      </w:r>
+      <w:r>
+        <w:t xml:space="preserve"> J.,</w:t>
+      </w:r>
+      <w:r>
+        <w:t xml:space="preserve"> </w:t>
+      </w:r>
       <w:proofErr w:type="spellStart"/>
       <w:r>
-        <w:t>Liljeros</w:t>
+        <w:t>Kamber</w:t>
       </w:r>
       <w:proofErr w:type="spellEnd"/>
       <w:r>
-        <w:t>, F</w:t>
+        <w:t xml:space="preserve">, </w:t>
+      </w:r>
+      <w:r>
+        <w:t xml:space="preserve">M., &amp; </w:t>
+      </w:r>
+      <w:r>
+        <w:t>Pei</w:t>
+      </w:r>
+      <w:r>
+        <w:t>, J</w:t>
+      </w:r>
+      <w:r>
+        <w:t xml:space="preserve">. </w:t>
+      </w:r>
+      <w:r>
+        <w:t xml:space="preserve">(2012). </w:t>
+      </w:r>
+      <w:r>
+        <w:rPr>
+          <w:i/>
+        </w:rPr>
+        <w:t xml:space="preserve">Data </w:t>
+      </w:r>
+      <w:r>
+        <w:rPr>
+          <w:i/>
+        </w:rPr>
+        <w:t>mining</w:t>
+      </w:r>
+      <w:r>
+        <w:rPr>
+          <w:i/>
+        </w:rPr>
+        <w:t xml:space="preserve">: Concepts and </w:t>
+      </w:r>
+      <w:r>
+        <w:rPr>
+          <w:i/>
+        </w:rPr>
+        <w:t>techniques</w:t>
+      </w:r>
+      <w:r>
+        <w:t>, (3</w:t>
+      </w:r>
+      <w:r>
+        <w:t>rd</w:t>
+      </w:r>
+      <w:r>
+        <w:t xml:space="preserve"> ed.).</w:t>
+      </w:r>
+      <w:r>
+        <w:t xml:space="preserve"> </w:t>
+      </w:r>
+      <w:r>
+        <w:t>Morgan Kaufman</w:t>
+      </w:r>
+      <w:r>
+        <w:t>,</w:t>
+      </w:r>
+      <w:r>
+        <w:t xml:space="preserve"> </w:t>
+      </w:r>
+      <w:r>
+        <w:t xml:space="preserve">Chapter 3, </w:t>
+      </w:r>
+      <w:r>
+        <w:t xml:space="preserve">pp. </w:t>
+      </w:r>
+      <w:r>
+        <w:t>83</w:t>
+      </w:r>
+      <w:r>
+        <w:t>–</w:t>
+      </w:r>
+      <w:r>
+        <w:t>120.</w:t>
+      </w:r>
+      <w:r>
+        <w:t>Read the following sections:  3.1, 3.2, 3.3.1, 3.4.8-3.4.9</w:t>
+      </w:r>
+      <w:r>
+        <w:t xml:space="preserve"> </w:t>
+      </w:r>
+      <w:proofErr w:type="gramStart"/>
+      <w:r>
+        <w:t>Optional</w:t>
+      </w:r>
+      <w:r>
+        <w:t xml:space="preserve"> :</w:t>
+      </w:r>
+      <w:proofErr w:type="gramEnd"/>
+      <w:r>
+        <w:t> 3.3.2-3.4.7, 3.5</w:t>
+      </w:r>
+    </w:p>
+    <w:p/>
+    <w:p>
+      <w:pPr>
+        <w:rPr>
+          <w:b/>
+        </w:rPr>
+      </w:pPr>
+      <w:r>
+        <w:rPr>
+          <w:b/>
+        </w:rPr>
+        <w:t>Week 11</w:t>
+      </w:r>
+    </w:p>
+    <w:p>
+      <w:r>
+        <w:t>[28</w:t>
+      </w:r>
+      <w:r>
+        <w:t>]</w:t>
+      </w:r>
+      <w:r>
+        <w:t xml:space="preserve"> </w:t>
+      </w:r>
+      <w:proofErr w:type="spellStart"/>
+      <w:r>
+        <w:t>Amaral</w:t>
+      </w:r>
+      <w:proofErr w:type="spellEnd"/>
+      <w:r>
+        <w:t>, L</w:t>
+      </w:r>
+      <w:r>
+        <w:t xml:space="preserve">. </w:t>
+      </w:r>
+      <w:r>
+        <w:t>A</w:t>
+      </w:r>
+      <w:r>
+        <w:t xml:space="preserve">. </w:t>
+      </w:r>
+      <w:r>
+        <w:t>N</w:t>
       </w:r>
       <w:r>
         <w:t>.</w:t>
       </w:r>
       <w:r>
+        <w:t>, Scala, A</w:t>
+      </w:r>
+      <w:r>
+        <w:t>.</w:t>
+      </w:r>
+      <w:r>
         <w:t xml:space="preserve">, </w:t>
       </w:r>
       <w:proofErr w:type="spellStart"/>
       <w:r>
-        <w:t>Edling</w:t>
+        <w:t>Barthelemy</w:t>
       </w:r>
       <w:proofErr w:type="spellEnd"/>
       <w:r>
-        <w:t>, C</w:t>
+        <w:t>, M</w:t>
+      </w:r>
+      <w:r>
+        <w:t>.</w:t>
+      </w:r>
+      <w:r>
+        <w:t xml:space="preserve">, </w:t>
+      </w:r>
+      <w:r>
+        <w:t xml:space="preserve">&amp; </w:t>
+      </w:r>
+      <w:r>
+        <w:t>Stanley, H</w:t>
       </w:r>
       <w:r>
         <w:t xml:space="preserve">. </w:t>
       </w:r>
       <w:r>
-        <w:t>R</w:t>
+        <w:t>E</w:t>
+      </w:r>
+      <w:r>
+        <w:t xml:space="preserve">. </w:t>
+      </w:r>
+      <w:r>
+        <w:t xml:space="preserve">(2000). </w:t>
+      </w:r>
+      <w:r>
+        <w:t xml:space="preserve">Classes of </w:t>
+      </w:r>
+      <w:r>
+        <w:t>small-w</w:t>
+      </w:r>
+      <w:r>
+        <w:t xml:space="preserve">orld </w:t>
+      </w:r>
+      <w:r>
+        <w:t>networks</w:t>
       </w:r>
       <w:r>
         <w:t>.</w:t>
       </w:r>
       <w:r>
-        <w:t xml:space="preserve">, </w:t>
-      </w:r>
-      <w:proofErr w:type="spellStart"/>
-      <w:r>
-        <w:t>Amaral</w:t>
-      </w:r>
-      <w:proofErr w:type="spellEnd"/>
-      <w:r>
-        <w:t>, L</w:t>
-      </w:r>
-      <w:r>
-        <w:t xml:space="preserve">. </w:t>
-      </w:r>
-      <w:r>
-        <w:t>A</w:t>
-      </w:r>
-      <w:r>
-        <w:t xml:space="preserve">. </w:t>
-      </w:r>
-      <w:r>
-        <w:t>N</w:t>
-      </w:r>
-      <w:r>
-        <w:t>.</w:t>
-      </w:r>
-      <w:r>
-        <w:t>, Stanley, H</w:t>
-      </w:r>
-      <w:r>
-        <w:t xml:space="preserve">. </w:t>
-      </w:r>
-      <w:r>
-        <w:t>E</w:t>
-      </w:r>
-      <w:r>
-        <w:t>.</w:t>
-      </w:r>
-      <w:r>
-        <w:t xml:space="preserve">, </w:t>
-      </w:r>
-      <w:r>
-        <w:t xml:space="preserve">&amp; </w:t>
-      </w:r>
-      <w:r>
-        <w:t>Aberg, Y</w:t>
-      </w:r>
-      <w:r>
-        <w:t>.</w:t>
-      </w:r>
-      <w:r>
         <w:t xml:space="preserve"> </w:t>
-      </w:r>
-      <w:r>
-        <w:t>(2001)</w:t>
-      </w:r>
-      <w:r>
-        <w:t xml:space="preserve">. </w:t>
-      </w:r>
-      <w:r>
-        <w:t xml:space="preserve">The web of human sexual contacts. </w:t>
       </w:r>
       <w:r>
         <w:rPr>
           <w:i/>
           <w:iCs/>
         </w:rPr>
-        <w:t>Nature</w:t>
-      </w:r>
-      <w:r>
-        <w:rPr>
-          <w:i/>
-          <w:iCs/>
-        </w:rPr>
-        <w:t>,</w:t>
-      </w:r>
-      <w:r>
-        <w:rPr>
-          <w:i/>
-          <w:iCs/>
-        </w:rPr>
-        <w:t xml:space="preserve"> </w:t>
-      </w:r>
-      <w:r>
-        <w:rPr>
-          <w:i/>
-        </w:rPr>
-        <w:t>411</w:t>
-      </w:r>
-      <w:r>
-        <w:t>:</w:t>
-      </w:r>
-      <w:r>
-        <w:t xml:space="preserve"> 907</w:t>
+        <w:t>Procedures of the National Academy of Science</w:t>
+      </w:r>
+      <w:r>
+        <w:t xml:space="preserve">, </w:t>
+      </w:r>
+      <w:r>
+        <w:t>97, 11149</w:t>
       </w:r>
       <w:r>
         <w:t>–</w:t>
       </w:r>
       <w:r>
-        <w:t>908</w:t>
+        <w:t>11152</w:t>
       </w:r>
       <w:r>
         <w:t>.</w:t>
@@ -4540,13 +4372,8 @@
       </w:hyperlink>
     </w:p>
     <w:p>
-      <w:pPr>
-        <w:rPr>
-          <w:rStyle w:val="Hyperlink"/>
-        </w:rPr>
-      </w:pPr>
-      <w:r>
-        <w:t>[30</w:t>
+      <w:r>
+        <w:t>[29</w:t>
       </w:r>
       <w:r>
         <w:t>]</w:t>
@@ -4554,42 +4381,140 @@
       <w:r>
         <w:t xml:space="preserve"> </w:t>
       </w:r>
-      <w:r>
-        <w:t xml:space="preserve">Newman, </w:t>
-      </w:r>
-      <w:r>
-        <w:t xml:space="preserve">M. E. J. </w:t>
-      </w:r>
-      <w:r>
-        <w:t xml:space="preserve"> (2001). </w:t>
-      </w:r>
-      <w:r>
-        <w:t>The structure of scientific collaboration networks</w:t>
+      <w:proofErr w:type="spellStart"/>
+      <w:r>
+        <w:t>Liljeros</w:t>
+      </w:r>
+      <w:proofErr w:type="spellEnd"/>
+      <w:r>
+        <w:t>, F</w:t>
+      </w:r>
+      <w:r>
+        <w:t>.</w:t>
+      </w:r>
+      <w:r>
+        <w:t xml:space="preserve">, </w:t>
+      </w:r>
+      <w:proofErr w:type="spellStart"/>
+      <w:r>
+        <w:t>Edling</w:t>
+      </w:r>
+      <w:proofErr w:type="spellEnd"/>
+      <w:r>
+        <w:t>, C</w:t>
       </w:r>
       <w:r>
         <w:t xml:space="preserve">. </w:t>
       </w:r>
       <w:r>
-        <w:rPr>
-          <w:i/>
-        </w:rPr>
-        <w:t>Proceedings of the National Academy of Science, 98</w:t>
+        <w:t>R</w:t>
+      </w:r>
+      <w:r>
+        <w:t>.</w:t>
+      </w:r>
+      <w:r>
+        <w:t xml:space="preserve">, </w:t>
+      </w:r>
+      <w:proofErr w:type="spellStart"/>
+      <w:r>
+        <w:t>Amaral</w:t>
+      </w:r>
+      <w:proofErr w:type="spellEnd"/>
+      <w:r>
+        <w:t>, L</w:t>
+      </w:r>
+      <w:r>
+        <w:t xml:space="preserve">. </w:t>
+      </w:r>
+      <w:r>
+        <w:t>A</w:t>
+      </w:r>
+      <w:r>
+        <w:t xml:space="preserve">. </w:t>
+      </w:r>
+      <w:r>
+        <w:t>N</w:t>
+      </w:r>
+      <w:r>
+        <w:t>.</w:t>
+      </w:r>
+      <w:r>
+        <w:t>, Stanley, H</w:t>
+      </w:r>
+      <w:r>
+        <w:t xml:space="preserve">. </w:t>
+      </w:r>
+      <w:r>
+        <w:t>E</w:t>
+      </w:r>
+      <w:r>
+        <w:t>.</w:t>
+      </w:r>
+      <w:r>
+        <w:t xml:space="preserve">, </w:t>
+      </w:r>
+      <w:r>
+        <w:t xml:space="preserve">&amp; </w:t>
+      </w:r>
+      <w:r>
+        <w:t>Aberg, Y</w:t>
+      </w:r>
+      <w:r>
+        <w:t>.</w:t>
+      </w:r>
+      <w:r>
+        <w:t xml:space="preserve"> </w:t>
+      </w:r>
+      <w:r>
+        <w:t>(2001)</w:t>
+      </w:r>
+      <w:r>
+        <w:t xml:space="preserve">. </w:t>
+      </w:r>
+      <w:r>
+        <w:t xml:space="preserve">The web of human sexual contacts. </w:t>
       </w:r>
       <w:r>
         <w:rPr>
           <w:i/>
           <w:iCs/>
         </w:rPr>
+        <w:t>Nature</w:t>
+      </w:r>
+      <w:r>
+        <w:rPr>
+          <w:i/>
+          <w:iCs/>
+        </w:rPr>
+        <w:t>,</w:t>
+      </w:r>
+      <w:r>
+        <w:rPr>
+          <w:i/>
+          <w:iCs/>
+        </w:rPr>
+        <w:t xml:space="preserve"> </w:t>
+      </w:r>
+      <w:r>
+        <w:rPr>
+          <w:i/>
+        </w:rPr>
+        <w:t>411</w:t>
+      </w:r>
+      <w:r>
         <w:t>:</w:t>
       </w:r>
       <w:r>
-        <w:t xml:space="preserve"> 404</w:t>
+        <w:t xml:space="preserve"> 907</w:t>
       </w:r>
       <w:r>
         <w:t>–</w:t>
       </w:r>
       <w:r>
-        <w:t>409.</w:t>
+        <w:t>908</w:t>
+      </w:r>
+      <w:r>
+        <w:t>.</w:t>
       </w:r>
       <w:r>
         <w:t xml:space="preserve"> </w:t>
@@ -4612,6 +4537,76 @@
     <w:p>
       <w:pPr>
         <w:rPr>
+          <w:rStyle w:val="Hyperlink"/>
+        </w:rPr>
+      </w:pPr>
+      <w:r>
+        <w:t>[30</w:t>
+      </w:r>
+      <w:r>
+        <w:t>]</w:t>
+      </w:r>
+      <w:r>
+        <w:t xml:space="preserve"> </w:t>
+      </w:r>
+      <w:r>
+        <w:t xml:space="preserve">Newman, </w:t>
+      </w:r>
+      <w:r>
+        <w:t xml:space="preserve">M. E. J. </w:t>
+      </w:r>
+      <w:r>
+        <w:t xml:space="preserve"> (2001). </w:t>
+      </w:r>
+      <w:r>
+        <w:t>The structure of scientific collaboration networks</w:t>
+      </w:r>
+      <w:r>
+        <w:t xml:space="preserve">. </w:t>
+      </w:r>
+      <w:r>
+        <w:rPr>
+          <w:i/>
+        </w:rPr>
+        <w:t>Proceedings of the National Academy of Science, 98</w:t>
+      </w:r>
+      <w:r>
+        <w:rPr>
+          <w:i/>
+          <w:iCs/>
+        </w:rPr>
+        <w:t>:</w:t>
+      </w:r>
+      <w:r>
+        <w:t xml:space="preserve"> 404</w:t>
+      </w:r>
+      <w:r>
+        <w:t>–</w:t>
+      </w:r>
+      <w:r>
+        <w:t>409.</w:t>
+      </w:r>
+      <w:r>
+        <w:t xml:space="preserve"> </w:t>
+      </w:r>
+      <w:hyperlink r:id="rId40" w:history="1">
+        <w:r>
+          <w:rPr>
+            <w:rStyle w:val="Hyperlink"/>
+          </w:rPr>
+          <w:t>l</w:t>
+        </w:r>
+        <w:r>
+          <w:rPr>
+            <w:rStyle w:val="Hyperlink"/>
+          </w:rPr>
+          <w:t>ink</w:t>
+        </w:r>
+      </w:hyperlink>
+    </w:p>
+    <w:p>
+      <w:pPr>
+        <w:rPr>
           <w:b/>
         </w:rPr>
       </w:pPr>
@@ -4802,7 +4797,7 @@
       <w:r>
         <w:t xml:space="preserve">. </w:t>
       </w:r>
-      <w:hyperlink r:id="rId40" w:history="1">
+      <w:hyperlink r:id="rId41" w:history="1">
         <w:r>
           <w:rPr>
             <w:rStyle w:val="Hyperlink"/>
@@ -7083,7 +7078,7 @@
     <w:p/>
     <w:p/>
     <w:sectPr>
-      <w:footerReference w:type="default" r:id="rId43"/>
+      <w:footerReference w:type="default" r:id="rId44"/>
       <w:pgSz w:w="12240" w:h="15840" w:code="1"/>
       <w:pgMar w:top="576" w:right="576" w:bottom="1440" w:left="576" w:header="576" w:footer="720" w:gutter="0"/>
       <w:pgNumType w:start="1"/>
@@ -11176,6 +11171,7 @@
     <w:rsidRoot w:val="000D05DD"/>
     <w:rsid w:val="000D05DD"/>
     <w:rsid w:val="00123198"/>
+    <w:rsid w:val="003C605B"/>
     <w:rsid w:val="00486261"/>
     <w:rsid w:val="007506DA"/>
     <w:rsid w:val="008F6722"/>
@@ -12180,7 +12176,7 @@
 </file>
 
 <file path=customXml/itemProps1.xml><?xml version="1.0" encoding="utf-8"?>
-<ds:datastoreItem xmlns:ds="http://schemas.openxmlformats.org/officeDocument/2006/customXml" ds:itemID="{86050EEC-16BE-784A-99F7-6D761B72817E}">
+<ds:datastoreItem xmlns:ds="http://schemas.openxmlformats.org/officeDocument/2006/customXml" ds:itemID="{24457F5E-5D2E-2541-A63F-F4AAF6DEAC23}">
   <ds:schemaRefs>
     <ds:schemaRef ds:uri="http://schemas.openxmlformats.org/officeDocument/2006/bibliography"/>
   </ds:schemaRefs>

</xml_diff>

<commit_message>
Update reading week 12-14
</commit_message>
<xml_diff>
--- a/Course-Information/MIDS W205 Syllabus-v2.docx
+++ b/Course-Information/MIDS W205 Syllabus-v2.docx
@@ -139,21 +139,8 @@
               <w:pStyle w:val="Header"/>
               <w:spacing w:line="240" w:lineRule="auto"/>
             </w:pPr>
-            <w:proofErr w:type="spellStart"/>
             <w:r>
-              <w:t>Jari</w:t>
-            </w:r>
-            <w:proofErr w:type="spellEnd"/>
-            <w:r>
-              <w:t xml:space="preserve"> </w:t>
-            </w:r>
-            <w:proofErr w:type="spellStart"/>
-            <w:r>
-              <w:t>Koister</w:t>
-            </w:r>
-            <w:proofErr w:type="spellEnd"/>
-            <w:r>
-              <w:t>,</w:t>
+              <w:t>Jari Koister,</w:t>
             </w:r>
             <w:hyperlink r:id="rId8" w:history="1">
               <w:r>
@@ -178,33 +165,11 @@
                 <w:rFonts w:eastAsia="Times New Roman" w:cs="Times New Roman"/>
               </w:rPr>
             </w:pPr>
-            <w:proofErr w:type="spellStart"/>
             <w:r>
               <w:rPr>
                 <w:rFonts w:eastAsia="Times New Roman" w:cs="Times New Roman"/>
               </w:rPr>
-              <w:t>Arash</w:t>
-            </w:r>
-            <w:proofErr w:type="spellEnd"/>
-            <w:r>
-              <w:rPr>
-                <w:rFonts w:eastAsia="Times New Roman" w:cs="Times New Roman"/>
-              </w:rPr>
-              <w:t xml:space="preserve"> </w:t>
-            </w:r>
-            <w:proofErr w:type="spellStart"/>
-            <w:r>
-              <w:rPr>
-                <w:rFonts w:eastAsia="Times New Roman" w:cs="Times New Roman"/>
-              </w:rPr>
-              <w:t>Nourian</w:t>
-            </w:r>
-            <w:proofErr w:type="spellEnd"/>
-            <w:r>
-              <w:rPr>
-                <w:rFonts w:eastAsia="Times New Roman" w:cs="Times New Roman"/>
-              </w:rPr>
-              <w:t xml:space="preserve"> , </w:t>
+              <w:t xml:space="preserve">Arash Nourian , </w:t>
             </w:r>
             <w:hyperlink r:id="rId9" w:history="1">
               <w:r>
@@ -273,13 +238,8 @@
             <w:r>
               <w:t xml:space="preserve"> </w:t>
             </w:r>
-            <w:proofErr w:type="spellStart"/>
             <w:r>
-              <w:t>Schoenfeld</w:t>
-            </w:r>
-            <w:proofErr w:type="spellEnd"/>
-            <w:r>
-              <w:t xml:space="preserve">, </w:t>
+              <w:t xml:space="preserve">Schoenfeld, </w:t>
             </w:r>
             <w:hyperlink r:id="rId11" w:history="1">
               <w:r>
@@ -1071,25 +1031,7 @@
                 <w:bCs/>
                 <w:color w:val="auto"/>
               </w:rPr>
-              <w:t>10 labs (spread through out the course)</w:t>
-            </w:r>
-            <w:proofErr w:type="gramStart"/>
-            <w:r>
-              <w:rPr>
-                <w:rFonts w:eastAsiaTheme="minorHAnsi"/>
-                <w:bCs/>
-                <w:color w:val="auto"/>
-              </w:rPr>
-              <w:t>:  [</w:t>
-            </w:r>
-            <w:proofErr w:type="gramEnd"/>
-            <w:r>
-              <w:rPr>
-                <w:rFonts w:eastAsiaTheme="minorHAnsi"/>
-                <w:bCs/>
-                <w:color w:val="auto"/>
-              </w:rPr>
-              <w:t>25% of grade]</w:t>
+              <w:t>10 labs (spread through out the course):  [25% of grade]</w:t>
             </w:r>
           </w:p>
           <w:p>
@@ -1112,25 +1054,7 @@
                 <w:bCs/>
                 <w:color w:val="auto"/>
               </w:rPr>
-              <w:t xml:space="preserve">2 exercises, spanning Weeks 1–7 and 8–14: (20% ex 1, 20% ex 2 </w:t>
-            </w:r>
-            <w:proofErr w:type="gramStart"/>
-            <w:r>
-              <w:rPr>
-                <w:rFonts w:eastAsiaTheme="minorHAnsi"/>
-                <w:bCs/>
-                <w:color w:val="auto"/>
-              </w:rPr>
-              <w:t>respectively)  [</w:t>
-            </w:r>
-            <w:proofErr w:type="gramEnd"/>
-            <w:r>
-              <w:rPr>
-                <w:rFonts w:eastAsiaTheme="minorHAnsi"/>
-                <w:bCs/>
-                <w:color w:val="auto"/>
-              </w:rPr>
-              <w:t>total 40% of grade]</w:t>
+              <w:t>2 exercises, spanning Weeks 1–7 and 8–14: (20% ex 1, 20% ex 2 respectively)  [total 40% of grade]</w:t>
             </w:r>
           </w:p>
           <w:p>
@@ -1248,11 +1172,9 @@
       <w:r>
         <w:t xml:space="preserve">[1] </w:t>
       </w:r>
-      <w:proofErr w:type="spellStart"/>
       <w:r>
         <w:t>Hammerbacher</w:t>
       </w:r>
-      <w:proofErr w:type="spellEnd"/>
       <w:r>
         <w:t>, J. (2009).</w:t>
       </w:r>
@@ -1455,11 +1377,9 @@
       <w:r>
         <w:t xml:space="preserve">] </w:t>
       </w:r>
-      <w:proofErr w:type="spellStart"/>
       <w:r>
         <w:t>Koister</w:t>
       </w:r>
-      <w:proofErr w:type="spellEnd"/>
       <w:r>
         <w:t>, J</w:t>
       </w:r>
@@ -1546,15 +1466,7 @@
         <w:t>,</w:t>
       </w:r>
       <w:r>
-        <w:t xml:space="preserve"> </w:t>
-      </w:r>
-      <w:proofErr w:type="spellStart"/>
-      <w:r>
-        <w:t>Kamber</w:t>
-      </w:r>
-      <w:proofErr w:type="spellEnd"/>
-      <w:r>
-        <w:t>,</w:t>
+        <w:t xml:space="preserve"> Kamber,</w:t>
       </w:r>
       <w:r>
         <w:t xml:space="preserve"> M.,</w:t>
@@ -1666,11 +1578,9 @@
       <w:r>
         <w:t xml:space="preserve">[4] </w:t>
       </w:r>
-      <w:proofErr w:type="spellStart"/>
       <w:r>
         <w:t>Patil</w:t>
       </w:r>
-      <w:proofErr w:type="spellEnd"/>
       <w:r>
         <w:t>, D.J</w:t>
       </w:r>
@@ -1768,13 +1678,8 @@
         <w:t>, S., &amp;</w:t>
       </w:r>
       <w:r>
-        <w:t xml:space="preserve"> </w:t>
-      </w:r>
-      <w:proofErr w:type="spellStart"/>
-      <w:r>
-        <w:t>Tse</w:t>
-      </w:r>
-      <w:proofErr w:type="spellEnd"/>
+        <w:t xml:space="preserve"> Tse</w:t>
+      </w:r>
       <w:r>
         <w:t>, E</w:t>
       </w:r>
@@ -1833,11 +1738,9 @@
       <w:r>
         <w:t xml:space="preserve">] </w:t>
       </w:r>
-      <w:proofErr w:type="spellStart"/>
       <w:r>
         <w:t>Marz</w:t>
       </w:r>
-      <w:proofErr w:type="spellEnd"/>
       <w:r>
         <w:t>, N. &amp;</w:t>
       </w:r>
@@ -1909,19 +1812,11 @@
     </w:p>
     <w:p>
       <w:r>
-        <w:t>[7</w:t>
-      </w:r>
-      <w:r>
-        <w:t>]</w:t>
-      </w:r>
-      <w:r>
-        <w:t xml:space="preserve"> </w:t>
-      </w:r>
-      <w:proofErr w:type="spellStart"/>
-      <w:r>
-        <w:t>Codd</w:t>
-      </w:r>
-      <w:proofErr w:type="spellEnd"/>
+        <w:t>[7]</w:t>
+      </w:r>
+      <w:r>
+        <w:t xml:space="preserve"> Codd</w:t>
+      </w:r>
       <w:r>
         <w:t xml:space="preserve">, </w:t>
       </w:r>
@@ -2023,10 +1918,7 @@
     </w:p>
     <w:p>
       <w:r>
-        <w:t>[8</w:t>
-      </w:r>
-      <w:r>
-        <w:t xml:space="preserve">] </w:t>
+        <w:t xml:space="preserve">[8] </w:t>
       </w:r>
       <w:r>
         <w:t>Chen</w:t>
@@ -2221,8 +2113,6 @@
           <w:t>link</w:t>
         </w:r>
       </w:hyperlink>
-      <w:bookmarkStart w:id="2" w:name="_GoBack"/>
-      <w:bookmarkEnd w:id="2"/>
     </w:p>
     <w:p>
       <w:pPr>
@@ -2254,24 +2144,14 @@
       <w:r>
         <w:t xml:space="preserve">[10] </w:t>
       </w:r>
-      <w:proofErr w:type="spellStart"/>
       <w:r>
         <w:t>Ghemawat</w:t>
       </w:r>
-      <w:proofErr w:type="spellEnd"/>
       <w:r>
         <w:t>, S.</w:t>
       </w:r>
       <w:r>
-        <w:t xml:space="preserve">, </w:t>
-      </w:r>
-      <w:proofErr w:type="spellStart"/>
-      <w:r>
-        <w:t>Gobioff</w:t>
-      </w:r>
-      <w:proofErr w:type="spellEnd"/>
-      <w:r>
-        <w:t>,</w:t>
+        <w:t>, Gobioff,</w:t>
       </w:r>
       <w:r>
         <w:t xml:space="preserve"> H., &amp; </w:t>
@@ -2403,11 +2283,9 @@
       <w:r>
         <w:t xml:space="preserve"> </w:t>
       </w:r>
-      <w:proofErr w:type="spellStart"/>
       <w:r>
         <w:t>Vassiliadis</w:t>
       </w:r>
-      <w:proofErr w:type="spellEnd"/>
       <w:r>
         <w:t>, P.</w:t>
       </w:r>
@@ -2624,13 +2502,8 @@
       <w:r>
         <w:t xml:space="preserve"> </w:t>
       </w:r>
-      <w:proofErr w:type="spellStart"/>
-      <w:r>
-        <w:t>Zaharia</w:t>
-      </w:r>
-      <w:proofErr w:type="spellEnd"/>
-      <w:r>
-        <w:t>,</w:t>
+      <w:r>
+        <w:t>Zaharia,</w:t>
       </w:r>
       <w:r>
         <w:t xml:space="preserve"> M.,</w:t>
@@ -2647,19 +2520,15 @@
       <w:r>
         <w:t xml:space="preserve"> M. J., </w:t>
       </w:r>
-      <w:proofErr w:type="spellStart"/>
       <w:r>
         <w:t>Shenker</w:t>
       </w:r>
-      <w:proofErr w:type="spellEnd"/>
       <w:r>
         <w:t xml:space="preserve">, S., &amp; </w:t>
       </w:r>
-      <w:proofErr w:type="spellStart"/>
       <w:r>
         <w:t>Stoica</w:t>
       </w:r>
-      <w:proofErr w:type="spellEnd"/>
       <w:r>
         <w:t>, I</w:t>
       </w:r>
@@ -2725,14 +2594,12 @@
       <w:r>
         <w:t xml:space="preserve"> </w:t>
       </w:r>
-      <w:proofErr w:type="spellStart"/>
       <w:r>
         <w:rPr>
           <w:i/>
         </w:rPr>
         <w:t>HotCloud</w:t>
       </w:r>
-      <w:proofErr w:type="spellEnd"/>
       <w:r>
         <w:t>.</w:t>
       </w:r>
@@ -2751,13 +2618,8 @@
         <w:t>, J., &amp;</w:t>
       </w:r>
       <w:r>
-        <w:t xml:space="preserve"> </w:t>
-      </w:r>
-      <w:proofErr w:type="spellStart"/>
-      <w:r>
-        <w:t>Ghemawat</w:t>
-      </w:r>
-      <w:proofErr w:type="spellEnd"/>
+        <w:t xml:space="preserve"> Ghemawat</w:t>
+      </w:r>
       <w:r>
         <w:t>, S</w:t>
       </w:r>
@@ -2767,13 +2629,8 @@
       <w:r>
         <w:t xml:space="preserve">(2008). </w:t>
       </w:r>
-      <w:proofErr w:type="spellStart"/>
-      <w:r>
-        <w:t>MapReduce</w:t>
-      </w:r>
-      <w:proofErr w:type="spellEnd"/>
-      <w:r>
-        <w:t xml:space="preserve">: Simplified </w:t>
+      <w:r>
+        <w:t xml:space="preserve">MapReduce: Simplified </w:t>
       </w:r>
       <w:r>
         <w:t>d</w:t>
@@ -2859,13 +2716,8 @@
       <w:r>
         <w:t xml:space="preserve">] </w:t>
       </w:r>
-      <w:proofErr w:type="spellStart"/>
-      <w:r>
-        <w:t>Graefe</w:t>
-      </w:r>
-      <w:proofErr w:type="spellEnd"/>
-      <w:r>
-        <w:t>, G.</w:t>
+      <w:r>
+        <w:t>Graefe, G.</w:t>
       </w:r>
       <w:r>
         <w:t xml:space="preserve"> (1993). </w:t>
@@ -2928,13 +2780,8 @@
       <w:r>
         <w:t xml:space="preserve">] </w:t>
       </w:r>
-      <w:proofErr w:type="spellStart"/>
-      <w:r>
-        <w:t>Chaudhuri</w:t>
-      </w:r>
-      <w:proofErr w:type="spellEnd"/>
-      <w:r>
-        <w:t xml:space="preserve">, S. </w:t>
+      <w:r>
+        <w:t xml:space="preserve">Chaudhuri, S. </w:t>
       </w:r>
       <w:r>
         <w:t xml:space="preserve">(1998). </w:t>
@@ -3032,13 +2879,8 @@
       <w:r>
         <w:t xml:space="preserve"> </w:t>
       </w:r>
-      <w:proofErr w:type="spellStart"/>
-      <w:r>
-        <w:t>Stonebraker</w:t>
-      </w:r>
-      <w:proofErr w:type="spellEnd"/>
-      <w:r>
-        <w:t xml:space="preserve">, </w:t>
+      <w:r>
+        <w:t xml:space="preserve">Stonebraker, </w:t>
       </w:r>
       <w:r>
         <w:t>M</w:t>
@@ -3238,11 +3080,9 @@
       <w:r>
         <w:t xml:space="preserve"> </w:t>
       </w:r>
-      <w:proofErr w:type="spellStart"/>
       <w:r>
         <w:t>Tukey</w:t>
       </w:r>
-      <w:proofErr w:type="spellEnd"/>
       <w:r>
         <w:t>, J. W</w:t>
       </w:r>
@@ -3298,27 +3138,14 @@
       <w:r>
         <w:t xml:space="preserve"> </w:t>
       </w:r>
-      <w:proofErr w:type="spellStart"/>
-      <w:r>
-        <w:t>Melnik</w:t>
-      </w:r>
-      <w:proofErr w:type="spellEnd"/>
-      <w:r>
-        <w:t>,</w:t>
+      <w:r>
+        <w:t>Melnik,</w:t>
       </w:r>
       <w:r>
         <w:t xml:space="preserve"> S.,</w:t>
       </w:r>
       <w:r>
-        <w:t xml:space="preserve"> </w:t>
-      </w:r>
-      <w:proofErr w:type="spellStart"/>
-      <w:r>
-        <w:t>Gubarev</w:t>
-      </w:r>
-      <w:proofErr w:type="spellEnd"/>
-      <w:r>
-        <w:t>,</w:t>
+        <w:t xml:space="preserve"> Gubarev,</w:t>
       </w:r>
       <w:r>
         <w:t xml:space="preserve"> A., </w:t>
@@ -3329,47 +3156,27 @@
       <w:r>
         <w:t xml:space="preserve">J. J., </w:t>
       </w:r>
-      <w:proofErr w:type="spellStart"/>
-      <w:r>
-        <w:t>Romer</w:t>
-      </w:r>
-      <w:proofErr w:type="spellEnd"/>
-      <w:r>
-        <w:t>,</w:t>
+      <w:r>
+        <w:t>Romer,</w:t>
       </w:r>
       <w:r>
         <w:t xml:space="preserve"> G.,</w:t>
       </w:r>
       <w:r>
-        <w:t xml:space="preserve"> </w:t>
-      </w:r>
-      <w:proofErr w:type="spellStart"/>
-      <w:r>
-        <w:t>Shivakumar</w:t>
-      </w:r>
-      <w:proofErr w:type="spellEnd"/>
-      <w:r>
-        <w:t xml:space="preserve">, </w:t>
+        <w:t xml:space="preserve"> Shivakumar, </w:t>
       </w:r>
       <w:r>
         <w:t xml:space="preserve">S., </w:t>
       </w:r>
-      <w:proofErr w:type="spellStart"/>
-      <w:r>
-        <w:t>Tolton</w:t>
-      </w:r>
-      <w:proofErr w:type="spellEnd"/>
-      <w:r>
-        <w:t xml:space="preserve">, </w:t>
+      <w:r>
+        <w:t xml:space="preserve">Tolton, </w:t>
       </w:r>
       <w:r>
         <w:t xml:space="preserve">M., &amp; </w:t>
       </w:r>
-      <w:proofErr w:type="spellStart"/>
       <w:r>
         <w:t>Dremel</w:t>
       </w:r>
-      <w:proofErr w:type="spellEnd"/>
       <w:r>
         <w:t>, T. V. (2010).</w:t>
       </w:r>
@@ -3472,13 +3279,8 @@
       <w:r>
         <w:t xml:space="preserve"> </w:t>
       </w:r>
-      <w:proofErr w:type="spellStart"/>
-      <w:r>
-        <w:t>Toshniwal</w:t>
-      </w:r>
-      <w:proofErr w:type="spellEnd"/>
-      <w:r>
-        <w:t xml:space="preserve">, </w:t>
+      <w:r>
+        <w:t xml:space="preserve">Toshniwal, </w:t>
       </w:r>
       <w:r>
         <w:t>A</w:t>
@@ -3499,13 +3301,8 @@
         <w:t xml:space="preserve"> (2014).</w:t>
       </w:r>
       <w:r>
-        <w:t xml:space="preserve"> </w:t>
-      </w:r>
-      <w:proofErr w:type="spellStart"/>
-      <w:r>
-        <w:t>Storm@Twitter</w:t>
-      </w:r>
-      <w:proofErr w:type="spellEnd"/>
+        <w:t xml:space="preserve"> Storm@Twitter</w:t>
+      </w:r>
       <w:r>
         <w:t xml:space="preserve">. </w:t>
       </w:r>
@@ -3624,29 +3421,8 @@
       <w:r>
         <w:t xml:space="preserve"> </w:t>
       </w:r>
-      <w:proofErr w:type="spellStart"/>
-      <w:r>
-        <w:t>Elmagarmid</w:t>
-      </w:r>
-      <w:proofErr w:type="spellEnd"/>
-      <w:r>
-        <w:t xml:space="preserve">, A., </w:t>
-      </w:r>
-      <w:proofErr w:type="spellStart"/>
-      <w:r>
-        <w:t>Ipeirotis</w:t>
-      </w:r>
-      <w:proofErr w:type="spellEnd"/>
-      <w:r>
-        <w:t xml:space="preserve">, P., &amp; </w:t>
-      </w:r>
-      <w:proofErr w:type="spellStart"/>
-      <w:r>
-        <w:t>Verykios</w:t>
-      </w:r>
-      <w:proofErr w:type="spellEnd"/>
-      <w:r>
-        <w:t xml:space="preserve">, V. (2007). Duplicate </w:t>
+      <w:r>
+        <w:t xml:space="preserve">Elmagarmid, A., Ipeirotis, P., &amp; Verykios, V. (2007). Duplicate </w:t>
       </w:r>
       <w:r>
         <w:t>r</w:t>
@@ -4057,27 +3833,7 @@
           <w:szCs w:val="20"/>
           <w:shd w:val="clear" w:color="auto" w:fill="F8F8FF"/>
         </w:rPr>
-        <w:t xml:space="preserve">Introduction, Preliminary Conceptual </w:t>
-      </w:r>
-      <w:proofErr w:type="gramStart"/>
-      <w:r>
-        <w:rPr>
-          <w:rFonts w:eastAsia="Times New Roman" w:cs="Tahoma"/>
-          <w:color w:val="636363"/>
-          <w:szCs w:val="20"/>
-          <w:shd w:val="clear" w:color="auto" w:fill="F8F8FF"/>
-        </w:rPr>
-        <w:t>Framework ,Toward</w:t>
-      </w:r>
-      <w:proofErr w:type="gramEnd"/>
-      <w:r>
-        <w:rPr>
-          <w:rFonts w:eastAsia="Times New Roman" w:cs="Tahoma"/>
-          <w:color w:val="636363"/>
-          <w:szCs w:val="20"/>
-          <w:shd w:val="clear" w:color="auto" w:fill="F8F8FF"/>
-        </w:rPr>
-        <w:t xml:space="preserve"> a Hierarchical Framework of Data Quality</w:t>
+        <w:t>Introduction, Preliminary Conceptual Framework ,Toward a Hierarchical Framework of Data Quality</w:t>
       </w:r>
       <w:r>
         <w:rPr>
@@ -4122,151 +3878,131 @@
         <w:t xml:space="preserve"> J.,</w:t>
       </w:r>
       <w:r>
+        <w:t xml:space="preserve"> Kamber, </w:t>
+      </w:r>
+      <w:r>
+        <w:t xml:space="preserve">M., &amp; </w:t>
+      </w:r>
+      <w:r>
+        <w:t>Pei</w:t>
+      </w:r>
+      <w:r>
+        <w:t>, J</w:t>
+      </w:r>
+      <w:r>
+        <w:t xml:space="preserve">. </w:t>
+      </w:r>
+      <w:r>
+        <w:t xml:space="preserve">(2012). </w:t>
+      </w:r>
+      <w:r>
+        <w:rPr>
+          <w:i/>
+        </w:rPr>
+        <w:t xml:space="preserve">Data </w:t>
+      </w:r>
+      <w:r>
+        <w:rPr>
+          <w:i/>
+        </w:rPr>
+        <w:t>mining</w:t>
+      </w:r>
+      <w:r>
+        <w:rPr>
+          <w:i/>
+        </w:rPr>
+        <w:t xml:space="preserve">: Concepts and </w:t>
+      </w:r>
+      <w:r>
+        <w:rPr>
+          <w:i/>
+        </w:rPr>
+        <w:t>techniques</w:t>
+      </w:r>
+      <w:r>
+        <w:t>, (3</w:t>
+      </w:r>
+      <w:r>
+        <w:t>rd</w:t>
+      </w:r>
+      <w:r>
+        <w:t xml:space="preserve"> ed.).</w:t>
+      </w:r>
+      <w:r>
         <w:t xml:space="preserve"> </w:t>
       </w:r>
-      <w:proofErr w:type="spellStart"/>
-      <w:r>
-        <w:t>Kamber</w:t>
-      </w:r>
-      <w:proofErr w:type="spellEnd"/>
-      <w:r>
-        <w:t xml:space="preserve">, </w:t>
-      </w:r>
-      <w:r>
-        <w:t xml:space="preserve">M., &amp; </w:t>
-      </w:r>
-      <w:r>
-        <w:t>Pei</w:t>
-      </w:r>
-      <w:r>
-        <w:t>, J</w:t>
+      <w:r>
+        <w:t>Morgan Kaufman</w:t>
+      </w:r>
+      <w:r>
+        <w:t>,</w:t>
+      </w:r>
+      <w:r>
+        <w:t xml:space="preserve"> </w:t>
+      </w:r>
+      <w:r>
+        <w:t xml:space="preserve">Chapter 3, </w:t>
+      </w:r>
+      <w:r>
+        <w:t xml:space="preserve">pp. </w:t>
+      </w:r>
+      <w:r>
+        <w:t>83</w:t>
+      </w:r>
+      <w:r>
+        <w:t>–</w:t>
+      </w:r>
+      <w:r>
+        <w:t>120.</w:t>
+      </w:r>
+      <w:r>
+        <w:t>Read the following sections:  3.1, 3.2, 3.3.1, 3.4.8-3.4.9</w:t>
+      </w:r>
+      <w:r>
+        <w:t xml:space="preserve"> Optional</w:t>
+      </w:r>
+      <w:r>
+        <w:t xml:space="preserve"> : 3.3.2-3.4.7, 3.5</w:t>
+      </w:r>
+      <w:bookmarkStart w:id="2" w:name="_GoBack"/>
+      <w:bookmarkEnd w:id="2"/>
+    </w:p>
+    <w:p>
+      <w:pPr>
+        <w:rPr>
+          <w:b/>
+        </w:rPr>
+      </w:pPr>
+      <w:r>
+        <w:rPr>
+          <w:b/>
+        </w:rPr>
+        <w:t>Week 11</w:t>
+      </w:r>
+    </w:p>
+    <w:p>
+      <w:r>
+        <w:t>[28</w:t>
+      </w:r>
+      <w:r>
+        <w:t>]</w:t>
+      </w:r>
+      <w:r>
+        <w:t xml:space="preserve"> </w:t>
+      </w:r>
+      <w:r>
+        <w:t>Amaral, L</w:t>
       </w:r>
       <w:r>
         <w:t xml:space="preserve">. </w:t>
       </w:r>
       <w:r>
-        <w:t xml:space="preserve">(2012). </w:t>
-      </w:r>
-      <w:r>
-        <w:rPr>
-          <w:i/>
-        </w:rPr>
-        <w:t xml:space="preserve">Data </w:t>
-      </w:r>
-      <w:r>
-        <w:rPr>
-          <w:i/>
-        </w:rPr>
-        <w:t>mining</w:t>
-      </w:r>
-      <w:r>
-        <w:rPr>
-          <w:i/>
-        </w:rPr>
-        <w:t xml:space="preserve">: Concepts and </w:t>
-      </w:r>
-      <w:r>
-        <w:rPr>
-          <w:i/>
-        </w:rPr>
-        <w:t>techniques</w:t>
-      </w:r>
-      <w:r>
-        <w:t>, (3</w:t>
-      </w:r>
-      <w:r>
-        <w:t>rd</w:t>
-      </w:r>
-      <w:r>
-        <w:t xml:space="preserve"> ed.).</w:t>
-      </w:r>
-      <w:r>
-        <w:t xml:space="preserve"> </w:t>
-      </w:r>
-      <w:r>
-        <w:t>Morgan Kaufman</w:t>
-      </w:r>
-      <w:r>
-        <w:t>,</w:t>
-      </w:r>
-      <w:r>
-        <w:t xml:space="preserve"> </w:t>
-      </w:r>
-      <w:r>
-        <w:t xml:space="preserve">Chapter 3, </w:t>
-      </w:r>
-      <w:r>
-        <w:t xml:space="preserve">pp. </w:t>
-      </w:r>
-      <w:r>
-        <w:t>83</w:t>
-      </w:r>
-      <w:r>
-        <w:t>–</w:t>
-      </w:r>
-      <w:r>
-        <w:t>120.</w:t>
-      </w:r>
-      <w:r>
-        <w:t>Read the following sections:  3.1, 3.2, 3.3.1, 3.4.8-3.4.9</w:t>
-      </w:r>
-      <w:r>
-        <w:t xml:space="preserve"> </w:t>
-      </w:r>
-      <w:proofErr w:type="gramStart"/>
-      <w:r>
-        <w:t>Optional</w:t>
-      </w:r>
-      <w:r>
-        <w:t xml:space="preserve"> :</w:t>
-      </w:r>
-      <w:proofErr w:type="gramEnd"/>
-      <w:r>
-        <w:t> 3.3.2-3.4.7, 3.5</w:t>
-      </w:r>
-    </w:p>
-    <w:p/>
-    <w:p>
-      <w:pPr>
-        <w:rPr>
-          <w:b/>
-        </w:rPr>
-      </w:pPr>
-      <w:r>
-        <w:rPr>
-          <w:b/>
-        </w:rPr>
-        <w:t>Week 11</w:t>
-      </w:r>
-    </w:p>
-    <w:p>
-      <w:r>
-        <w:t>[28</w:t>
-      </w:r>
-      <w:r>
-        <w:t>]</w:t>
-      </w:r>
-      <w:r>
-        <w:t xml:space="preserve"> </w:t>
-      </w:r>
-      <w:proofErr w:type="spellStart"/>
-      <w:r>
-        <w:t>Amaral</w:t>
-      </w:r>
-      <w:proofErr w:type="spellEnd"/>
-      <w:r>
-        <w:t>, L</w:t>
+        <w:t>A</w:t>
       </w:r>
       <w:r>
         <w:t xml:space="preserve">. </w:t>
       </w:r>
       <w:r>
-        <w:t>A</w:t>
-      </w:r>
-      <w:r>
-        <w:t xml:space="preserve">. </w:t>
-      </w:r>
-      <w:r>
         <w:t>N</w:t>
       </w:r>
       <w:r>
@@ -4279,15 +4015,7 @@
         <w:t>.</w:t>
       </w:r>
       <w:r>
-        <w:t xml:space="preserve">, </w:t>
-      </w:r>
-      <w:proofErr w:type="spellStart"/>
-      <w:r>
-        <w:t>Barthelemy</w:t>
-      </w:r>
-      <w:proofErr w:type="spellEnd"/>
-      <w:r>
-        <w:t>, M</w:t>
+        <w:t>, Barthelemy, M</w:t>
       </w:r>
       <w:r>
         <w:t>.</w:t>
@@ -4381,27 +4109,14 @@
       <w:r>
         <w:t xml:space="preserve"> </w:t>
       </w:r>
-      <w:proofErr w:type="spellStart"/>
-      <w:r>
-        <w:t>Liljeros</w:t>
-      </w:r>
-      <w:proofErr w:type="spellEnd"/>
-      <w:r>
-        <w:t>, F</w:t>
+      <w:r>
+        <w:t>Liljeros, F</w:t>
       </w:r>
       <w:r>
         <w:t>.</w:t>
       </w:r>
       <w:r>
-        <w:t xml:space="preserve">, </w:t>
-      </w:r>
-      <w:proofErr w:type="spellStart"/>
-      <w:r>
-        <w:t>Edling</w:t>
-      </w:r>
-      <w:proofErr w:type="spellEnd"/>
-      <w:r>
-        <w:t>, C</w:t>
+        <w:t>, Edling, C</w:t>
       </w:r>
       <w:r>
         <w:t xml:space="preserve">. </w:t>
@@ -4413,15 +4128,7 @@
         <w:t>.</w:t>
       </w:r>
       <w:r>
-        <w:t xml:space="preserve">, </w:t>
-      </w:r>
-      <w:proofErr w:type="spellStart"/>
-      <w:r>
-        <w:t>Amaral</w:t>
-      </w:r>
-      <w:proofErr w:type="spellEnd"/>
-      <w:r>
-        <w:t>, L</w:t>
+        <w:t>, Amaral, L</w:t>
       </w:r>
       <w:r>
         <w:t xml:space="preserve">. </w:t>
@@ -4639,7 +4346,102 @@
         <w:rPr>
           <w:i/>
         </w:rPr>
-        <w:t>Required reading:</w:t>
+        <w:t>Recommended (but not required) reading:</w:t>
+      </w:r>
+    </w:p>
+    <w:p>
+      <w:r>
+        <w:t xml:space="preserve">[31] </w:t>
+      </w:r>
+      <w:r>
+        <w:t>Han,</w:t>
+      </w:r>
+      <w:r>
+        <w:t xml:space="preserve"> J.,</w:t>
+      </w:r>
+      <w:r>
+        <w:t xml:space="preserve"> Kamber, </w:t>
+      </w:r>
+      <w:r>
+        <w:t xml:space="preserve">M., &amp; </w:t>
+      </w:r>
+      <w:r>
+        <w:t>Pei</w:t>
+      </w:r>
+      <w:r>
+        <w:t>, J</w:t>
+      </w:r>
+      <w:r>
+        <w:t xml:space="preserve">. </w:t>
+      </w:r>
+      <w:r>
+        <w:t xml:space="preserve">(2012). </w:t>
+      </w:r>
+      <w:r>
+        <w:rPr>
+          <w:i/>
+        </w:rPr>
+        <w:t>Data mining: Concepts and techniques</w:t>
+      </w:r>
+      <w:r>
+        <w:t>, (3</w:t>
+      </w:r>
+      <w:r>
+        <w:t>rd</w:t>
+      </w:r>
+      <w:r>
+        <w:t xml:space="preserve"> ed.).</w:t>
+      </w:r>
+      <w:r>
+        <w:t xml:space="preserve"> </w:t>
+      </w:r>
+      <w:r>
+        <w:t>Morgan Kaufman,</w:t>
+      </w:r>
+      <w:r>
+        <w:t xml:space="preserve"> </w:t>
+      </w:r>
+      <w:r>
+        <w:t xml:space="preserve">Chapter </w:t>
+      </w:r>
+      <w:r>
+        <w:t>5</w:t>
+      </w:r>
+      <w:r>
+        <w:t xml:space="preserve">, </w:t>
+      </w:r>
+      <w:r>
+        <w:t xml:space="preserve">pp. </w:t>
+      </w:r>
+      <w:r>
+        <w:t>187</w:t>
+      </w:r>
+      <w:r>
+        <w:t>–</w:t>
+      </w:r>
+      <w:r>
+        <w:t>194, 210-218</w:t>
+      </w:r>
+      <w:r>
+        <w:t>.</w:t>
+      </w:r>
+      <w:r>
+        <w:t>Read the following sections:  </w:t>
+      </w:r>
+      <w:r>
+        <w:t>5</w:t>
+      </w:r>
+      <w:r>
+        <w:t>.1</w:t>
+      </w:r>
+      <w:r>
+        <w:t xml:space="preserve"> </w:t>
+      </w:r>
+      <w:r>
+        <w:t>Optional</w:t>
+      </w:r>
+      <w:r>
+        <w:t xml:space="preserve"> : 5.2- 5.5</w:t>
       </w:r>
     </w:p>
     <w:p>
@@ -4650,7 +4452,10 @@
         </w:rPr>
       </w:pPr>
       <w:r>
-        <w:t xml:space="preserve">[31] </w:t>
+        <w:t>[32</w:t>
+      </w:r>
+      <w:r>
+        <w:t xml:space="preserve">] </w:t>
       </w:r>
       <w:r>
         <w:t>Allen</w:t>
@@ -4659,15 +4464,7 @@
         <w:t>, B.</w:t>
       </w:r>
       <w:r>
-        <w:t xml:space="preserve">, </w:t>
-      </w:r>
-      <w:proofErr w:type="spellStart"/>
-      <w:r>
-        <w:t>Bresnahan</w:t>
-      </w:r>
-      <w:proofErr w:type="spellEnd"/>
-      <w:r>
-        <w:t>,</w:t>
+        <w:t>, Bresnahan,</w:t>
       </w:r>
       <w:r>
         <w:t xml:space="preserve"> J.,</w:t>
@@ -4685,76 +4482,50 @@
         <w:t xml:space="preserve"> I.,</w:t>
       </w:r>
       <w:r>
+        <w:t xml:space="preserve"> Kandaswamy,</w:t>
+      </w:r>
+      <w:r>
+        <w:t xml:space="preserve"> G.,</w:t>
+      </w:r>
+      <w:r>
+        <w:t xml:space="preserve"> Kettimuthu,</w:t>
+      </w:r>
+      <w:r>
+        <w:t xml:space="preserve"> R.,</w:t>
+      </w:r>
+      <w:r>
+        <w:t xml:space="preserve"> Kordas,</w:t>
+      </w:r>
+      <w:r>
+        <w:t xml:space="preserve"> J.,</w:t>
+      </w:r>
+      <w:r>
+        <w:t xml:space="preserve"> Link,</w:t>
+      </w:r>
+      <w:r>
+        <w:t xml:space="preserve"> M.,</w:t>
+      </w:r>
+      <w:r>
+        <w:t xml:space="preserve"> Martin</w:t>
+      </w:r>
+      <w:r>
+        <w:t>, S.,</w:t>
+      </w:r>
+      <w:r>
+        <w:t xml:space="preserve"> Pickett,</w:t>
+      </w:r>
+      <w:r>
+        <w:t xml:space="preserve"> K.,</w:t>
+      </w:r>
+      <w:r>
         <w:t xml:space="preserve"> </w:t>
       </w:r>
-      <w:proofErr w:type="spellStart"/>
-      <w:r>
-        <w:t>Kandaswamy</w:t>
-      </w:r>
-      <w:proofErr w:type="spellEnd"/>
-      <w:r>
-        <w:t>,</w:t>
-      </w:r>
-      <w:r>
-        <w:t xml:space="preserve"> G.,</w:t>
-      </w:r>
-      <w:r>
-        <w:t xml:space="preserve"> </w:t>
-      </w:r>
-      <w:proofErr w:type="spellStart"/>
-      <w:r>
-        <w:t>Kettimuthu</w:t>
-      </w:r>
-      <w:proofErr w:type="spellEnd"/>
-      <w:r>
-        <w:t>,</w:t>
-      </w:r>
-      <w:r>
-        <w:t xml:space="preserve"> R.,</w:t>
-      </w:r>
-      <w:r>
-        <w:t xml:space="preserve"> </w:t>
-      </w:r>
-      <w:proofErr w:type="spellStart"/>
-      <w:r>
-        <w:t>Kordas</w:t>
-      </w:r>
-      <w:proofErr w:type="spellEnd"/>
-      <w:r>
-        <w:t>,</w:t>
-      </w:r>
-      <w:r>
-        <w:t xml:space="preserve"> J.,</w:t>
-      </w:r>
-      <w:r>
-        <w:t xml:space="preserve"> Link,</w:t>
-      </w:r>
-      <w:r>
-        <w:t xml:space="preserve"> M.,</w:t>
-      </w:r>
-      <w:r>
-        <w:t xml:space="preserve"> Martin</w:t>
-      </w:r>
-      <w:r>
-        <w:t>, S.,</w:t>
-      </w:r>
-      <w:r>
-        <w:t xml:space="preserve"> Pickett,</w:t>
-      </w:r>
-      <w:r>
-        <w:t xml:space="preserve"> K.,</w:t>
-      </w:r>
-      <w:r>
-        <w:t xml:space="preserve"> </w:t>
-      </w:r>
       <w:r>
         <w:t xml:space="preserve">&amp; </w:t>
       </w:r>
-      <w:proofErr w:type="spellStart"/>
       <w:r>
         <w:t>Tuecke</w:t>
       </w:r>
-      <w:proofErr w:type="spellEnd"/>
       <w:r>
         <w:t>, S</w:t>
       </w:r>
@@ -6001,13 +5772,8 @@
         </w:numPr>
       </w:pPr>
       <w:r>
-        <w:t xml:space="preserve">Example Tool: </w:t>
-      </w:r>
-      <w:proofErr w:type="spellStart"/>
-      <w:r>
-        <w:t>BigQuery</w:t>
-      </w:r>
-      <w:proofErr w:type="spellEnd"/>
+        <w:t>Example Tool: BigQuery</w:t>
+      </w:r>
     </w:p>
     <w:p>
       <w:pPr>
@@ -7288,7 +7054,7 @@
             <w:rPr>
               <w:noProof/>
             </w:rPr>
-            <w:t>3</w:t>
+            <w:t>1</w:t>
           </w:r>
           <w:r>
             <w:rPr>
@@ -11178,6 +10944,7 @@
     <w:rsid w:val="009364D9"/>
     <w:rsid w:val="009409B5"/>
     <w:rsid w:val="00B64E29"/>
+    <w:rsid w:val="00C44332"/>
     <w:rsid w:val="00F355D7"/>
     <w:rsid w:val="00F9621B"/>
   </w:rsids>
@@ -12176,7 +11943,7 @@
 </file>
 
 <file path=customXml/itemProps1.xml><?xml version="1.0" encoding="utf-8"?>
-<ds:datastoreItem xmlns:ds="http://schemas.openxmlformats.org/officeDocument/2006/customXml" ds:itemID="{24457F5E-5D2E-2541-A63F-F4AAF6DEAC23}">
+<ds:datastoreItem xmlns:ds="http://schemas.openxmlformats.org/officeDocument/2006/customXml" ds:itemID="{F5D4B7D5-9996-784F-8415-EA39035D6F3E}">
   <ds:schemaRefs>
     <ds:schemaRef ds:uri="http://schemas.openxmlformats.org/officeDocument/2006/bibliography"/>
   </ds:schemaRefs>

</xml_diff>